<commit_message>
Design and Spelling update
Design documents added
Chatbot now uses package autocorrect to correct spelling before going to the machine learning model itself
added 500 extra epocs
new intent file added
</commit_message>
<xml_diff>
--- a/design docs/Project Desgin Doc.docx
+++ b/design docs/Project Desgin Doc.docx
@@ -238,6 +238,7 @@
               </w:rPr>
               <w:t xml:space="preserve"> </w:t>
             </w:r>
+            <w:proofErr w:type="gramStart"/>
             <w:r>
               <w:rPr>
                 <w:rFonts w:ascii="Arial" w:hAnsi="Arial" w:cs="Arial"/>
@@ -245,7 +246,17 @@
                 <w:sz w:val="24"/>
                 <w:szCs w:val="24"/>
               </w:rPr>
-              <w:t xml:space="preserve">e.g. </w:t>
+              <w:t>e.g.</w:t>
+            </w:r>
+            <w:proofErr w:type="gramEnd"/>
+            <w:r>
+              <w:rPr>
+                <w:rFonts w:ascii="Arial" w:hAnsi="Arial" w:cs="Arial"/>
+                <w:i/>
+                <w:sz w:val="24"/>
+                <w:szCs w:val="24"/>
+              </w:rPr>
+              <w:t xml:space="preserve"> </w:t>
             </w:r>
             <w:r>
               <w:rPr>
@@ -454,7 +465,27 @@
                 <w:sz w:val="20"/>
                 <w:szCs w:val="20"/>
               </w:rPr>
-              <w:t>YPE (e.g. report, essay, etc):</w:t>
+              <w:t>YPE (</w:t>
+            </w:r>
+            <w:proofErr w:type="gramStart"/>
+            <w:r>
+              <w:rPr>
+                <w:rFonts w:ascii="Arial" w:hAnsi="Arial" w:cs="Arial"/>
+                <w:b/>
+                <w:sz w:val="20"/>
+                <w:szCs w:val="20"/>
+              </w:rPr>
+              <w:t>e.g.</w:t>
+            </w:r>
+            <w:proofErr w:type="gramEnd"/>
+            <w:r>
+              <w:rPr>
+                <w:rFonts w:ascii="Arial" w:hAnsi="Arial" w:cs="Arial"/>
+                <w:b/>
+                <w:sz w:val="20"/>
+                <w:szCs w:val="20"/>
+              </w:rPr>
+              <w:t xml:space="preserve"> report, essay, etc):</w:t>
             </w:r>
           </w:p>
         </w:tc>
@@ -4048,7 +4079,26 @@
       <w:bookmarkEnd w:id="15"/>
       <w:bookmarkEnd w:id="16"/>
       <w:r>
+        <w:t>s</w:t>
+      </w:r>
+      <w:r>
         <w:t xml:space="preserve"> </w:t>
+      </w:r>
+    </w:p>
+    <w:p>
+      <w:r>
+        <w:t xml:space="preserve">The project will complete many tasks by using multiple files in different orders. The diagrams below show how different users of the system will interact with it.  </w:t>
+      </w:r>
+      <w:r>
+        <w:t xml:space="preserve">The system has been split into sections of the program for simplicity. </w:t>
+      </w:r>
+    </w:p>
+    <w:p>
+      <w:pPr>
+        <w:pStyle w:val="Heading2"/>
+      </w:pPr>
+      <w:r>
+        <w:t xml:space="preserve">UI Structure </w:t>
       </w:r>
     </w:p>
     <w:p>
@@ -4062,21 +4112,18 @@
           <w:docGrid w:linePitch="360"/>
         </w:sectPr>
       </w:pPr>
-    </w:p>
-    <w:p>
       <w:r>
         <w:rPr>
           <w:noProof/>
         </w:rPr>
-        <w:lastRenderedPageBreak/>
         <w:drawing>
-          <wp:anchor distT="0" distB="0" distL="114300" distR="114300" simplePos="0" relativeHeight="251660288" behindDoc="0" locked="0" layoutInCell="1" allowOverlap="1" wp14:anchorId="08E2F128" wp14:editId="5CCF36FC">
+          <wp:anchor distT="0" distB="0" distL="114300" distR="114300" simplePos="0" relativeHeight="251660288" behindDoc="0" locked="0" layoutInCell="1" allowOverlap="1" wp14:anchorId="08E2F128" wp14:editId="6D11FC53">
             <wp:simplePos x="0" y="0"/>
             <wp:positionH relativeFrom="margin">
-              <wp:align>center</wp:align>
+              <wp:align>right</wp:align>
             </wp:positionH>
             <wp:positionV relativeFrom="paragraph">
-              <wp:posOffset>0</wp:posOffset>
+              <wp:posOffset>1145320</wp:posOffset>
             </wp:positionV>
             <wp:extent cx="5731510" cy="5697855"/>
             <wp:effectExtent l="0" t="0" r="2540" b="0"/>
@@ -4126,19 +4173,210 @@
           </wp:anchor>
         </w:drawing>
       </w:r>
+      <w:r>
+        <w:t xml:space="preserve">The Project has </w:t>
+      </w:r>
+      <w:r>
+        <w:t>two different</w:t>
+      </w:r>
+      <w:r>
+        <w:t xml:space="preserve"> UI that users cab use. They both </w:t>
+      </w:r>
+      <w:r>
+        <w:t>use the same Java Script files to retrieve the data from the app.py file (server). The smaller UI uses jQuery to access the UI files needed to display the chat. The project uses jQuery so the chatbot can be accessed on any page of the clients existing system. In the diagram below this is shown through index.html however in practise they can be any webpage that the client may have.</w:t>
+      </w:r>
+    </w:p>
+    <w:p>
+      <w:pPr>
+        <w:pStyle w:val="Heading2"/>
+      </w:pPr>
+      <w:bookmarkStart w:id="17" w:name="_Toc163169070"/>
+      <w:bookmarkStart w:id="18" w:name="_Toc164463583"/>
+      <w:r>
+        <w:lastRenderedPageBreak/>
+        <w:t xml:space="preserve">Training model Structure </w:t>
+      </w:r>
+    </w:p>
+    <w:p>
+      <w:r>
+        <w:t xml:space="preserve">The project needs a </w:t>
+      </w:r>
+      <w:r>
+        <w:t>way train</w:t>
+      </w:r>
+      <w:r>
+        <w:t xml:space="preserve"> the chatbot to recognize new </w:t>
+      </w:r>
+      <w:r>
+        <w:t>responses as</w:t>
+      </w:r>
+      <w:r>
+        <w:t xml:space="preserve"> well as ensure that the chatbot will recognise responses over time. To do this the </w:t>
+      </w:r>
+      <w:r>
+        <w:t>client will</w:t>
+      </w:r>
+      <w:r>
+        <w:t xml:space="preserve"> need to run the training program, </w:t>
+      </w:r>
+      <w:r>
+        <w:t>then they will be able to start the chatbot app back up and all training data will apply.</w:t>
+      </w:r>
+      <w:r>
+        <w:t xml:space="preserve"> Files such as </w:t>
+      </w:r>
+      <w:proofErr w:type="spellStart"/>
+      <w:proofErr w:type="gramStart"/>
+      <w:r>
+        <w:rPr>
+          <w:b/>
+          <w:bCs/>
+        </w:rPr>
+        <w:t>intents.json</w:t>
+      </w:r>
+      <w:proofErr w:type="spellEnd"/>
+      <w:proofErr w:type="gramEnd"/>
+      <w:r>
+        <w:rPr>
+          <w:b/>
+          <w:bCs/>
+        </w:rPr>
+        <w:t xml:space="preserve"> , model.py, textprocessing.py</w:t>
+      </w:r>
+      <w:r>
+        <w:t xml:space="preserve"> and </w:t>
+      </w:r>
+      <w:proofErr w:type="spellStart"/>
+      <w:r>
+        <w:rPr>
+          <w:b/>
+          <w:bCs/>
+        </w:rPr>
+        <w:t>data.pth</w:t>
+      </w:r>
+      <w:proofErr w:type="spellEnd"/>
+      <w:r>
+        <w:t xml:space="preserve">. </w:t>
+      </w:r>
+      <w:r>
+        <w:t xml:space="preserve">Files here are used else </w:t>
+      </w:r>
+      <w:r>
+        <w:t>whereas</w:t>
+      </w:r>
+      <w:r>
+        <w:t xml:space="preserve"> the project follows the object ornated programming as functions, classes and data in them files are used elsewhere.</w:t>
+      </w:r>
     </w:p>
     <w:p>
       <w:pPr>
         <w:sectPr>
-          <w:pgSz w:w="16838" w:h="11906" w:orient="landscape"/>
+          <w:pgSz w:w="11906" w:h="16838"/>
           <w:pgMar w:top="1440" w:right="1440" w:bottom="1440" w:left="1440" w:header="709" w:footer="709" w:gutter="0"/>
           <w:cols w:space="708"/>
           <w:titlePg/>
           <w:docGrid w:linePitch="360"/>
         </w:sectPr>
       </w:pPr>
-      <w:bookmarkStart w:id="17" w:name="_Toc163169070"/>
-      <w:bookmarkStart w:id="18" w:name="_Toc164463583"/>
+      <w:r>
+        <w:rPr>
+          <w:noProof/>
+        </w:rPr>
+        <w:drawing>
+          <wp:anchor distT="0" distB="0" distL="114300" distR="114300" simplePos="0" relativeHeight="251661312" behindDoc="0" locked="0" layoutInCell="1" allowOverlap="1" wp14:anchorId="35DDDCF6" wp14:editId="7C48B90D">
+            <wp:simplePos x="0" y="0"/>
+            <wp:positionH relativeFrom="margin">
+              <wp:align>right</wp:align>
+            </wp:positionH>
+            <wp:positionV relativeFrom="paragraph">
+              <wp:posOffset>690650</wp:posOffset>
+            </wp:positionV>
+            <wp:extent cx="5731510" cy="6719570"/>
+            <wp:effectExtent l="0" t="0" r="2540" b="5080"/>
+            <wp:wrapTopAndBottom/>
+            <wp:docPr id="366751938" name="Picture 1" descr="A diagram of a training model&#10;&#10;Description automatically generated"/>
+            <wp:cNvGraphicFramePr>
+              <a:graphicFrameLocks xmlns:a="http://schemas.openxmlformats.org/drawingml/2006/main" noChangeAspect="1"/>
+            </wp:cNvGraphicFramePr>
+            <a:graphic xmlns:a="http://schemas.openxmlformats.org/drawingml/2006/main">
+              <a:graphicData uri="http://schemas.openxmlformats.org/drawingml/2006/picture">
+                <pic:pic xmlns:pic="http://schemas.openxmlformats.org/drawingml/2006/picture">
+                  <pic:nvPicPr>
+                    <pic:cNvPr id="366751938" name="Picture 1" descr="A diagram of a training model&#10;&#10;Description automatically generated"/>
+                    <pic:cNvPicPr>
+                      <a:picLocks noChangeAspect="1" noChangeArrowheads="1"/>
+                    </pic:cNvPicPr>
+                  </pic:nvPicPr>
+                  <pic:blipFill>
+                    <a:blip r:embed="rId21">
+                      <a:extLst>
+                        <a:ext uri="{28A0092B-C50C-407E-A947-70E740481C1C}">
+                          <a14:useLocalDpi xmlns:a14="http://schemas.microsoft.com/office/drawing/2010/main" val="0"/>
+                        </a:ext>
+                      </a:extLst>
+                    </a:blip>
+                    <a:srcRect/>
+                    <a:stretch>
+                      <a:fillRect/>
+                    </a:stretch>
+                  </pic:blipFill>
+                  <pic:spPr bwMode="auto">
+                    <a:xfrm>
+                      <a:off x="0" y="0"/>
+                      <a:ext cx="5731510" cy="6719570"/>
+                    </a:xfrm>
+                    <a:prstGeom prst="rect">
+                      <a:avLst/>
+                    </a:prstGeom>
+                    <a:noFill/>
+                    <a:ln>
+                      <a:noFill/>
+                    </a:ln>
+                  </pic:spPr>
+                </pic:pic>
+              </a:graphicData>
+            </a:graphic>
+          </wp:anchor>
+        </w:drawing>
+      </w:r>
+      <w:r>
+        <w:t xml:space="preserve">The training model </w:t>
+      </w:r>
+      <w:proofErr w:type="gramStart"/>
+      <w:r>
+        <w:t xml:space="preserve">will </w:t>
+      </w:r>
+      <w:r>
+        <w:t>be only</w:t>
+      </w:r>
+      <w:r>
+        <w:t xml:space="preserve"> be</w:t>
+      </w:r>
+      <w:proofErr w:type="gramEnd"/>
+      <w:r>
+        <w:t xml:space="preserve"> ran server side and base users such as customer will not be able to see or run the code.</w:t>
+      </w:r>
+      <w:r>
+        <w:t xml:space="preserve"> The </w:t>
+      </w:r>
+      <w:r>
+        <w:t>training model</w:t>
+      </w:r>
+      <w:r>
+        <w:t xml:space="preserve"> does not </w:t>
+      </w:r>
+      <w:r>
+        <w:t>need to</w:t>
+      </w:r>
+      <w:r>
+        <w:t xml:space="preserve"> run in </w:t>
+      </w:r>
+      <w:r>
+        <w:t>conduction</w:t>
+      </w:r>
+      <w:r>
+        <w:t xml:space="preserve"> with the chatbot and only needs to be ran when updating the chatbot, then the chatbot can be ran on its own.</w:t>
+      </w:r>
     </w:p>
     <w:p>
       <w:pPr>
@@ -4148,15 +4386,6 @@
           <w:sz w:val="32"/>
           <w:szCs w:val="32"/>
         </w:rPr>
-      </w:pPr>
-      <w:r>
-        <w:lastRenderedPageBreak/>
-        <w:br w:type="page"/>
-      </w:r>
-    </w:p>
-    <w:p>
-      <w:pPr>
-        <w:pStyle w:val="Heading1"/>
         <w:sectPr>
           <w:pgSz w:w="11906" w:h="16838"/>
           <w:pgMar w:top="1440" w:right="1440" w:bottom="1440" w:left="1440" w:header="709" w:footer="709" w:gutter="0"/>
@@ -4447,7 +4676,7 @@
         </w:rPr>
         <w:t xml:space="preserve"> </w:t>
       </w:r>
-      <w:hyperlink r:id="rId21" w:anchor=":~:text=Green%20(Secondary%20Color)%20%23&amp;text=It%20can%20represent%20new%20beginnings,of%20the%20energy%20of%20yellow" w:history="1">
+      <w:hyperlink r:id="rId22" w:anchor=":~:text=Green%20(Secondary%20Color)%20%23&amp;text=It%20can%20represent%20new%20beginnings,of%20the%20energy%20of%20yellow" w:history="1">
         <w:r>
           <w:rPr>
             <w:rStyle w:val="Hyperlink"/>

</xml_diff>

<commit_message>
design and ui update
</commit_message>
<xml_diff>
--- a/design docs/Project Desgin Doc.docx
+++ b/design docs/Project Desgin Doc.docx
@@ -1,6 +1,6 @@
 
 <file path=word/document.xml><?xml version="1.0" encoding="utf-8"?>
-<w:document xmlns:wpc="http://schemas.microsoft.com/office/word/2010/wordprocessingCanvas" xmlns:cx="http://schemas.microsoft.com/office/drawing/2014/chartex" xmlns:cx1="http://schemas.microsoft.com/office/drawing/2015/9/8/chartex" xmlns:cx2="http://schemas.microsoft.com/office/drawing/2015/10/21/chartex" xmlns:cx3="http://schemas.microsoft.com/office/drawing/2016/5/9/chartex" xmlns:cx4="http://schemas.microsoft.com/office/drawing/2016/5/10/chartex" xmlns:cx5="http://schemas.microsoft.com/office/drawing/2016/5/11/chartex" xmlns:cx6="http://schemas.microsoft.com/office/drawing/2016/5/12/chartex" xmlns:cx7="http://schemas.microsoft.com/office/drawing/2016/5/13/chartex" xmlns:cx8="http://schemas.microsoft.com/office/drawing/2016/5/14/chartex" xmlns:mc="http://schemas.openxmlformats.org/markup-compatibility/2006" xmlns:aink="http://schemas.microsoft.com/office/drawing/2016/ink" xmlns:am3d="http://schemas.microsoft.com/office/drawing/2017/model3d" xmlns:o="urn:schemas-microsoft-com:office:office" xmlns:oel="http://schemas.microsoft.com/office/2019/extlst" xmlns:r="http://schemas.openxmlformats.org/officeDocument/2006/relationships" xmlns:m="http://schemas.openxmlformats.org/officeDocument/2006/math" xmlns:v="urn:schemas-microsoft-com:vml" xmlns:wp14="http://schemas.microsoft.com/office/word/2010/wordprocessingDrawing" xmlns:wp="http://schemas.openxmlformats.org/drawingml/2006/wordprocessingDrawing" xmlns:w10="urn:schemas-microsoft-com:office:word" xmlns:w="http://schemas.openxmlformats.org/wordprocessingml/2006/main" xmlns:w14="http://schemas.microsoft.com/office/word/2010/wordml" xmlns:w15="http://schemas.microsoft.com/office/word/2012/wordml" xmlns:w16cex="http://schemas.microsoft.com/office/word/2018/wordml/cex" xmlns:w16cid="http://schemas.microsoft.com/office/word/2016/wordml/cid" xmlns:w16="http://schemas.microsoft.com/office/word/2018/wordml" xmlns:w16du="http://schemas.microsoft.com/office/word/2023/wordml/word16du" xmlns:w16sdtdh="http://schemas.microsoft.com/office/word/2020/wordml/sdtdatahash" xmlns:w16se="http://schemas.microsoft.com/office/word/2015/wordml/symex" xmlns:wpg="http://schemas.microsoft.com/office/word/2010/wordprocessingGroup" xmlns:wpi="http://schemas.microsoft.com/office/word/2010/wordprocessingInk" xmlns:wne="http://schemas.microsoft.com/office/word/2006/wordml" xmlns:wps="http://schemas.microsoft.com/office/word/2010/wordprocessingShape" mc:Ignorable="w14 w15 w16se w16cid w16 w16cex w16sdtdh wp14">
+<w:document xmlns:wpc="http://schemas.microsoft.com/office/word/2010/wordprocessingCanvas" xmlns:cx="http://schemas.microsoft.com/office/drawing/2014/chartex" xmlns:cx1="http://schemas.microsoft.com/office/drawing/2015/9/8/chartex" xmlns:cx2="http://schemas.microsoft.com/office/drawing/2015/10/21/chartex" xmlns:cx3="http://schemas.microsoft.com/office/drawing/2016/5/9/chartex" xmlns:cx4="http://schemas.microsoft.com/office/drawing/2016/5/10/chartex" xmlns:cx5="http://schemas.microsoft.com/office/drawing/2016/5/11/chartex" xmlns:cx6="http://schemas.microsoft.com/office/drawing/2016/5/12/chartex" xmlns:cx7="http://schemas.microsoft.com/office/drawing/2016/5/13/chartex" xmlns:cx8="http://schemas.microsoft.com/office/drawing/2016/5/14/chartex" xmlns:mc="http://schemas.openxmlformats.org/markup-compatibility/2006" xmlns:aink="http://schemas.microsoft.com/office/drawing/2016/ink" xmlns:am3d="http://schemas.microsoft.com/office/drawing/2017/model3d" xmlns:o="urn:schemas-microsoft-com:office:office" xmlns:oel="http://schemas.microsoft.com/office/2019/extlst" xmlns:r="http://schemas.openxmlformats.org/officeDocument/2006/relationships" xmlns:m="http://schemas.openxmlformats.org/officeDocument/2006/math" xmlns:v="urn:schemas-microsoft-com:vml" xmlns:wp14="http://schemas.microsoft.com/office/word/2010/wordprocessingDrawing" xmlns:wp="http://schemas.openxmlformats.org/drawingml/2006/wordprocessingDrawing" xmlns:w10="urn:schemas-microsoft-com:office:word" xmlns:w="http://schemas.openxmlformats.org/wordprocessingml/2006/main" xmlns:w14="http://schemas.microsoft.com/office/word/2010/wordml" xmlns:w15="http://schemas.microsoft.com/office/word/2012/wordml" xmlns:w16cex="http://schemas.microsoft.com/office/word/2018/wordml/cex" xmlns:w16cid="http://schemas.microsoft.com/office/word/2016/wordml/cid" xmlns:w16="http://schemas.microsoft.com/office/word/2018/wordml" xmlns:w16sdtdh="http://schemas.microsoft.com/office/word/2020/wordml/sdtdatahash" xmlns:w16se="http://schemas.microsoft.com/office/word/2015/wordml/symex" xmlns:wpg="http://schemas.microsoft.com/office/word/2010/wordprocessingGroup" xmlns:wpi="http://schemas.microsoft.com/office/word/2010/wordprocessingInk" xmlns:wne="http://schemas.microsoft.com/office/word/2006/wordml" xmlns:wps="http://schemas.microsoft.com/office/word/2010/wordprocessingShape" mc:Ignorable="w14 w15 w16se w16cid w16 w16cex w16sdtdh wp14">
   <w:body>
     <w:p>
       <w:pPr>
@@ -2534,7 +2534,7 @@
           <w:r>
             <w:fldChar w:fldCharType="separate"/>
           </w:r>
-          <w:hyperlink w:anchor="_Toc164463573" w:history="1">
+          <w:hyperlink w:anchor="_Toc164795891" w:history="1">
             <w:r>
               <w:rPr>
                 <w:rStyle w:val="Hyperlink"/>
@@ -2561,7 +2561,7 @@
                 <w:noProof/>
                 <w:webHidden/>
               </w:rPr>
-              <w:instrText xml:space="preserve"> PAGEREF _Toc164463573 \h </w:instrText>
+              <w:instrText xml:space="preserve"> PAGEREF _Toc164795891 \h </w:instrText>
             </w:r>
             <w:r>
               <w:rPr>
@@ -2608,7 +2608,7 @@
               <w14:ligatures w14:val="standardContextual"/>
             </w:rPr>
           </w:pPr>
-          <w:hyperlink w:anchor="_Toc164463574" w:history="1">
+          <w:hyperlink w:anchor="_Toc164795892" w:history="1">
             <w:r>
               <w:rPr>
                 <w:rStyle w:val="Hyperlink"/>
@@ -2635,7 +2635,7 @@
                 <w:noProof/>
                 <w:webHidden/>
               </w:rPr>
-              <w:instrText xml:space="preserve"> PAGEREF _Toc164463574 \h </w:instrText>
+              <w:instrText xml:space="preserve"> PAGEREF _Toc164795892 \h </w:instrText>
             </w:r>
             <w:r>
               <w:rPr>
@@ -2682,7 +2682,7 @@
               <w14:ligatures w14:val="standardContextual"/>
             </w:rPr>
           </w:pPr>
-          <w:hyperlink w:anchor="_Toc164463575" w:history="1">
+          <w:hyperlink w:anchor="_Toc164795893" w:history="1">
             <w:r>
               <w:rPr>
                 <w:rStyle w:val="Hyperlink"/>
@@ -2709,7 +2709,7 @@
                 <w:noProof/>
                 <w:webHidden/>
               </w:rPr>
-              <w:instrText xml:space="preserve"> PAGEREF _Toc164463575 \h </w:instrText>
+              <w:instrText xml:space="preserve"> PAGEREF _Toc164795893 \h </w:instrText>
             </w:r>
             <w:r>
               <w:rPr>
@@ -2756,7 +2756,7 @@
               <w14:ligatures w14:val="standardContextual"/>
             </w:rPr>
           </w:pPr>
-          <w:hyperlink w:anchor="_Toc164463576" w:history="1">
+          <w:hyperlink w:anchor="_Toc164795894" w:history="1">
             <w:r>
               <w:rPr>
                 <w:rStyle w:val="Hyperlink"/>
@@ -2783,7 +2783,7 @@
                 <w:noProof/>
                 <w:webHidden/>
               </w:rPr>
-              <w:instrText xml:space="preserve"> PAGEREF _Toc164463576 \h </w:instrText>
+              <w:instrText xml:space="preserve"> PAGEREF _Toc164795894 \h </w:instrText>
             </w:r>
             <w:r>
               <w:rPr>
@@ -2830,7 +2830,7 @@
               <w14:ligatures w14:val="standardContextual"/>
             </w:rPr>
           </w:pPr>
-          <w:hyperlink w:anchor="_Toc164463577" w:history="1">
+          <w:hyperlink w:anchor="_Toc164795895" w:history="1">
             <w:r>
               <w:rPr>
                 <w:rStyle w:val="Hyperlink"/>
@@ -2857,7 +2857,7 @@
                 <w:noProof/>
                 <w:webHidden/>
               </w:rPr>
-              <w:instrText xml:space="preserve"> PAGEREF _Toc164463577 \h </w:instrText>
+              <w:instrText xml:space="preserve"> PAGEREF _Toc164795895 \h </w:instrText>
             </w:r>
             <w:r>
               <w:rPr>
@@ -2904,7 +2904,7 @@
               <w14:ligatures w14:val="standardContextual"/>
             </w:rPr>
           </w:pPr>
-          <w:hyperlink w:anchor="_Toc164463578" w:history="1">
+          <w:hyperlink w:anchor="_Toc164795896" w:history="1">
             <w:r>
               <w:rPr>
                 <w:rStyle w:val="Hyperlink"/>
@@ -2931,7 +2931,7 @@
                 <w:noProof/>
                 <w:webHidden/>
               </w:rPr>
-              <w:instrText xml:space="preserve"> PAGEREF _Toc164463578 \h </w:instrText>
+              <w:instrText xml:space="preserve"> PAGEREF _Toc164795896 \h </w:instrText>
             </w:r>
             <w:r>
               <w:rPr>
@@ -2978,7 +2978,7 @@
               <w14:ligatures w14:val="standardContextual"/>
             </w:rPr>
           </w:pPr>
-          <w:hyperlink w:anchor="_Toc164463579" w:history="1">
+          <w:hyperlink w:anchor="_Toc164795897" w:history="1">
             <w:r>
               <w:rPr>
                 <w:rStyle w:val="Hyperlink"/>
@@ -3005,7 +3005,7 @@
                 <w:noProof/>
                 <w:webHidden/>
               </w:rPr>
-              <w:instrText xml:space="preserve"> PAGEREF _Toc164463579 \h </w:instrText>
+              <w:instrText xml:space="preserve"> PAGEREF _Toc164795897 \h </w:instrText>
             </w:r>
             <w:r>
               <w:rPr>
@@ -3052,7 +3052,7 @@
               <w14:ligatures w14:val="standardContextual"/>
             </w:rPr>
           </w:pPr>
-          <w:hyperlink w:anchor="_Toc164463580" w:history="1">
+          <w:hyperlink w:anchor="_Toc164795898" w:history="1">
             <w:r>
               <w:rPr>
                 <w:rStyle w:val="Hyperlink"/>
@@ -3079,7 +3079,7 @@
                 <w:noProof/>
                 <w:webHidden/>
               </w:rPr>
-              <w:instrText xml:space="preserve"> PAGEREF _Toc164463580 \h </w:instrText>
+              <w:instrText xml:space="preserve"> PAGEREF _Toc164795898 \h </w:instrText>
             </w:r>
             <w:r>
               <w:rPr>
@@ -3126,7 +3126,7 @@
               <w14:ligatures w14:val="standardContextual"/>
             </w:rPr>
           </w:pPr>
-          <w:hyperlink w:anchor="_Toc164463581" w:history="1">
+          <w:hyperlink w:anchor="_Toc164795899" w:history="1">
             <w:r>
               <w:rPr>
                 <w:rStyle w:val="Hyperlink"/>
@@ -3153,7 +3153,7 @@
                 <w:noProof/>
                 <w:webHidden/>
               </w:rPr>
-              <w:instrText xml:space="preserve"> PAGEREF _Toc164463581 \h </w:instrText>
+              <w:instrText xml:space="preserve"> PAGEREF _Toc164795899 \h </w:instrText>
             </w:r>
             <w:r>
               <w:rPr>
@@ -3200,13 +3200,13 @@
               <w14:ligatures w14:val="standardContextual"/>
             </w:rPr>
           </w:pPr>
-          <w:hyperlink w:anchor="_Toc164463582" w:history="1">
+          <w:hyperlink w:anchor="_Toc164795900" w:history="1">
             <w:r>
               <w:rPr>
                 <w:rStyle w:val="Hyperlink"/>
                 <w:noProof/>
               </w:rPr>
-              <w:t>Project structure diagram</w:t>
+              <w:t>Use Case Diagram</w:t>
             </w:r>
             <w:r>
               <w:rPr>
@@ -3227,7 +3227,7 @@
                 <w:noProof/>
                 <w:webHidden/>
               </w:rPr>
-              <w:instrText xml:space="preserve"> PAGEREF _Toc164463582 \h </w:instrText>
+              <w:instrText xml:space="preserve"> PAGEREF _Toc164795900 \h </w:instrText>
             </w:r>
             <w:r>
               <w:rPr>
@@ -3274,13 +3274,13 @@
               <w14:ligatures w14:val="standardContextual"/>
             </w:rPr>
           </w:pPr>
-          <w:hyperlink w:anchor="_Toc164463583" w:history="1">
+          <w:hyperlink w:anchor="_Toc164795901" w:history="1">
             <w:r>
               <w:rPr>
                 <w:rStyle w:val="Hyperlink"/>
                 <w:noProof/>
               </w:rPr>
-              <w:t>Testing log/ Testing plan</w:t>
+              <w:t>Project structure diagrams</w:t>
             </w:r>
             <w:r>
               <w:rPr>
@@ -3301,7 +3301,7 @@
                 <w:noProof/>
                 <w:webHidden/>
               </w:rPr>
-              <w:instrText xml:space="preserve"> PAGEREF _Toc164463583 \h </w:instrText>
+              <w:instrText xml:space="preserve"> PAGEREF _Toc164795901 \h </w:instrText>
             </w:r>
             <w:r>
               <w:rPr>
@@ -3322,6 +3322,154 @@
                 <w:webHidden/>
               </w:rPr>
               <w:t>10</w:t>
+            </w:r>
+            <w:r>
+              <w:rPr>
+                <w:noProof/>
+                <w:webHidden/>
+              </w:rPr>
+              <w:fldChar w:fldCharType="end"/>
+            </w:r>
+          </w:hyperlink>
+        </w:p>
+        <w:p>
+          <w:pPr>
+            <w:pStyle w:val="TOC2"/>
+            <w:tabs>
+              <w:tab w:val="right" w:leader="dot" w:pos="9016"/>
+            </w:tabs>
+            <w:rPr>
+              <w:rFonts w:eastAsiaTheme="minorEastAsia"/>
+              <w:noProof/>
+              <w:kern w:val="2"/>
+              <w:sz w:val="24"/>
+              <w:szCs w:val="24"/>
+              <w:lang w:eastAsia="en-GB"/>
+              <w14:ligatures w14:val="standardContextual"/>
+            </w:rPr>
+          </w:pPr>
+          <w:hyperlink w:anchor="_Toc164795902" w:history="1">
+            <w:r>
+              <w:rPr>
+                <w:rStyle w:val="Hyperlink"/>
+                <w:noProof/>
+              </w:rPr>
+              <w:t>UI Structure</w:t>
+            </w:r>
+            <w:r>
+              <w:rPr>
+                <w:noProof/>
+                <w:webHidden/>
+              </w:rPr>
+              <w:tab/>
+            </w:r>
+            <w:r>
+              <w:rPr>
+                <w:noProof/>
+                <w:webHidden/>
+              </w:rPr>
+              <w:fldChar w:fldCharType="begin"/>
+            </w:r>
+            <w:r>
+              <w:rPr>
+                <w:noProof/>
+                <w:webHidden/>
+              </w:rPr>
+              <w:instrText xml:space="preserve"> PAGEREF _Toc164795902 \h </w:instrText>
+            </w:r>
+            <w:r>
+              <w:rPr>
+                <w:noProof/>
+                <w:webHidden/>
+              </w:rPr>
+            </w:r>
+            <w:r>
+              <w:rPr>
+                <w:noProof/>
+                <w:webHidden/>
+              </w:rPr>
+              <w:fldChar w:fldCharType="separate"/>
+            </w:r>
+            <w:r>
+              <w:rPr>
+                <w:noProof/>
+                <w:webHidden/>
+              </w:rPr>
+              <w:t>11</w:t>
+            </w:r>
+            <w:r>
+              <w:rPr>
+                <w:noProof/>
+                <w:webHidden/>
+              </w:rPr>
+              <w:fldChar w:fldCharType="end"/>
+            </w:r>
+          </w:hyperlink>
+        </w:p>
+        <w:p>
+          <w:pPr>
+            <w:pStyle w:val="TOC2"/>
+            <w:tabs>
+              <w:tab w:val="right" w:leader="dot" w:pos="9016"/>
+            </w:tabs>
+            <w:rPr>
+              <w:rFonts w:eastAsiaTheme="minorEastAsia"/>
+              <w:noProof/>
+              <w:kern w:val="2"/>
+              <w:sz w:val="24"/>
+              <w:szCs w:val="24"/>
+              <w:lang w:eastAsia="en-GB"/>
+              <w14:ligatures w14:val="standardContextual"/>
+            </w:rPr>
+          </w:pPr>
+          <w:hyperlink w:anchor="_Toc164795903" w:history="1">
+            <w:r>
+              <w:rPr>
+                <w:rStyle w:val="Hyperlink"/>
+                <w:noProof/>
+              </w:rPr>
+              <w:t>Training model Structure</w:t>
+            </w:r>
+            <w:r>
+              <w:rPr>
+                <w:noProof/>
+                <w:webHidden/>
+              </w:rPr>
+              <w:tab/>
+            </w:r>
+            <w:r>
+              <w:rPr>
+                <w:noProof/>
+                <w:webHidden/>
+              </w:rPr>
+              <w:fldChar w:fldCharType="begin"/>
+            </w:r>
+            <w:r>
+              <w:rPr>
+                <w:noProof/>
+                <w:webHidden/>
+              </w:rPr>
+              <w:instrText xml:space="preserve"> PAGEREF _Toc164795903 \h </w:instrText>
+            </w:r>
+            <w:r>
+              <w:rPr>
+                <w:noProof/>
+                <w:webHidden/>
+              </w:rPr>
+            </w:r>
+            <w:r>
+              <w:rPr>
+                <w:noProof/>
+                <w:webHidden/>
+              </w:rPr>
+              <w:fldChar w:fldCharType="separate"/>
+            </w:r>
+            <w:r>
+              <w:rPr>
+                <w:noProof/>
+                <w:webHidden/>
+              </w:rPr>
+              <w:t>12</w:t>
             </w:r>
             <w:r>
               <w:rPr>
@@ -3348,12 +3496,86 @@
               <w14:ligatures w14:val="standardContextual"/>
             </w:rPr>
           </w:pPr>
-          <w:hyperlink w:anchor="_Toc164463584" w:history="1">
+          <w:hyperlink w:anchor="_Toc164795904" w:history="1">
             <w:r>
               <w:rPr>
                 <w:rStyle w:val="Hyperlink"/>
                 <w:noProof/>
               </w:rPr>
+              <w:t>Testing log</w:t>
+            </w:r>
+            <w:r>
+              <w:rPr>
+                <w:noProof/>
+                <w:webHidden/>
+              </w:rPr>
+              <w:tab/>
+            </w:r>
+            <w:r>
+              <w:rPr>
+                <w:noProof/>
+                <w:webHidden/>
+              </w:rPr>
+              <w:fldChar w:fldCharType="begin"/>
+            </w:r>
+            <w:r>
+              <w:rPr>
+                <w:noProof/>
+                <w:webHidden/>
+              </w:rPr>
+              <w:instrText xml:space="preserve"> PAGEREF _Toc164795904 \h </w:instrText>
+            </w:r>
+            <w:r>
+              <w:rPr>
+                <w:noProof/>
+                <w:webHidden/>
+              </w:rPr>
+            </w:r>
+            <w:r>
+              <w:rPr>
+                <w:noProof/>
+                <w:webHidden/>
+              </w:rPr>
+              <w:fldChar w:fldCharType="separate"/>
+            </w:r>
+            <w:r>
+              <w:rPr>
+                <w:noProof/>
+                <w:webHidden/>
+              </w:rPr>
+              <w:t>14</w:t>
+            </w:r>
+            <w:r>
+              <w:rPr>
+                <w:noProof/>
+                <w:webHidden/>
+              </w:rPr>
+              <w:fldChar w:fldCharType="end"/>
+            </w:r>
+          </w:hyperlink>
+        </w:p>
+        <w:p>
+          <w:pPr>
+            <w:pStyle w:val="TOC1"/>
+            <w:tabs>
+              <w:tab w:val="right" w:leader="dot" w:pos="9016"/>
+            </w:tabs>
+            <w:rPr>
+              <w:rFonts w:eastAsiaTheme="minorEastAsia"/>
+              <w:noProof/>
+              <w:kern w:val="2"/>
+              <w:sz w:val="24"/>
+              <w:szCs w:val="24"/>
+              <w:lang w:eastAsia="en-GB"/>
+              <w14:ligatures w14:val="standardContextual"/>
+            </w:rPr>
+          </w:pPr>
+          <w:hyperlink w:anchor="_Toc164795905" w:history="1">
+            <w:r>
+              <w:rPr>
+                <w:rStyle w:val="Hyperlink"/>
+                <w:noProof/>
+              </w:rPr>
               <w:t>Bibliography</w:t>
             </w:r>
             <w:r>
@@ -3375,7 +3597,7 @@
                 <w:noProof/>
                 <w:webHidden/>
               </w:rPr>
-              <w:instrText xml:space="preserve"> PAGEREF _Toc164463584 \h </w:instrText>
+              <w:instrText xml:space="preserve"> PAGEREF _Toc164795905 \h </w:instrText>
             </w:r>
             <w:r>
               <w:rPr>
@@ -3395,7 +3617,7 @@
                 <w:noProof/>
                 <w:webHidden/>
               </w:rPr>
-              <w:t>10</w:t>
+              <w:t>15</w:t>
             </w:r>
             <w:r>
               <w:rPr>
@@ -3429,7 +3651,7 @@
         <w:ind w:right="1134"/>
       </w:pPr>
       <w:bookmarkStart w:id="0" w:name="_Toc163169062"/>
-      <w:bookmarkStart w:id="1" w:name="_Toc164463573"/>
+      <w:bookmarkStart w:id="1" w:name="_Toc164795891"/>
       <w:r>
         <w:lastRenderedPageBreak/>
         <w:t>Project Introduction</w:t>
@@ -3456,7 +3678,7 @@
         <w:ind w:right="-397"/>
       </w:pPr>
       <w:bookmarkStart w:id="2" w:name="_Toc163169063"/>
-      <w:bookmarkStart w:id="3" w:name="_Toc164463574"/>
+      <w:bookmarkStart w:id="3" w:name="_Toc164795892"/>
       <w:r>
         <w:t>Pseudo code</w:t>
       </w:r>
@@ -3468,7 +3690,7 @@
         <w:pStyle w:val="Heading1"/>
       </w:pPr>
       <w:bookmarkStart w:id="4" w:name="_Toc163169064"/>
-      <w:bookmarkStart w:id="5" w:name="_Toc164463575"/>
+      <w:bookmarkStart w:id="5" w:name="_Toc164795893"/>
       <w:r>
         <w:t>Flowcharts</w:t>
       </w:r>
@@ -3480,7 +3702,7 @@
         <w:pStyle w:val="Heading1"/>
       </w:pPr>
       <w:bookmarkStart w:id="6" w:name="_Toc163169065"/>
-      <w:bookmarkStart w:id="7" w:name="_Toc164463576"/>
+      <w:bookmarkStart w:id="7" w:name="_Toc164795894"/>
       <w:r>
         <w:t>Class diagra</w:t>
       </w:r>
@@ -3494,7 +3716,7 @@
       <w:pPr>
         <w:pStyle w:val="Heading1"/>
       </w:pPr>
-      <w:bookmarkStart w:id="8" w:name="_Toc164463577"/>
+      <w:bookmarkStart w:id="8" w:name="_Toc164795895"/>
       <w:r>
         <w:t>Visual elements</w:t>
       </w:r>
@@ -3507,11 +3729,16 @@
       <w:pPr>
         <w:pStyle w:val="Heading2"/>
       </w:pPr>
-      <w:bookmarkStart w:id="9" w:name="_Toc164463578"/>
-      <w:r>
-        <w:t>Colour theory</w:t>
+      <w:bookmarkStart w:id="9" w:name="_Toc164795896"/>
+      <w:r>
+        <w:t xml:space="preserve">Colour </w:t>
+      </w:r>
+      <w:proofErr w:type="gramStart"/>
+      <w:r>
+        <w:t>theory</w:t>
       </w:r>
       <w:bookmarkEnd w:id="9"/>
+      <w:proofErr w:type="gramEnd"/>
       <w:r>
         <w:t xml:space="preserve"> </w:t>
       </w:r>
@@ -3673,7 +3900,7 @@
         <w:pStyle w:val="Heading2"/>
       </w:pPr>
       <w:bookmarkStart w:id="10" w:name="_Toc163169066"/>
-      <w:bookmarkStart w:id="11" w:name="_Toc164463579"/>
+      <w:bookmarkStart w:id="11" w:name="_Toc164795897"/>
       <w:r>
         <w:t>Web Wireframes</w:t>
       </w:r>
@@ -3694,12 +3921,15 @@
       <w:r>
         <w:t>Below are web frames that shows how the project will look to user once implantation. All web frames have a low-fi and a high-fi virent. The low-fi diagram shows a simple design that only shows the base design with elements the user may need to use. The hi-fi shows all colours and possible fonts that the colour</w:t>
       </w:r>
+      <w:r>
+        <w:t>. Both sets of wireframes show a demo page, the demo page will be used to demo parts of the project and will not be a part of the final system.</w:t>
+      </w:r>
     </w:p>
     <w:p>
       <w:pPr>
         <w:pStyle w:val="Heading3"/>
       </w:pPr>
-      <w:bookmarkStart w:id="12" w:name="_Toc164463580"/>
+      <w:bookmarkStart w:id="12" w:name="_Toc164795898"/>
       <w:r>
         <w:lastRenderedPageBreak/>
         <w:t>Low-fi</w:t>
@@ -3897,13 +4127,68 @@
           <w:szCs w:val="26"/>
         </w:rPr>
       </w:pPr>
+      <w:r>
+        <w:rPr>
+          <w:noProof/>
+        </w:rPr>
+        <w:lastRenderedPageBreak/>
+        <w:drawing>
+          <wp:inline distT="0" distB="0" distL="0" distR="0" wp14:anchorId="17A1CFA8" wp14:editId="2E81E3C7">
+            <wp:extent cx="8863330" cy="4664075"/>
+            <wp:effectExtent l="0" t="0" r="0" b="3175"/>
+            <wp:docPr id="2116427819" name="Picture 1" descr="A diagram of a picture&#10;&#10;Description automatically generated"/>
+            <wp:cNvGraphicFramePr>
+              <a:graphicFrameLocks xmlns:a="http://schemas.openxmlformats.org/drawingml/2006/main" noChangeAspect="1"/>
+            </wp:cNvGraphicFramePr>
+            <a:graphic xmlns:a="http://schemas.openxmlformats.org/drawingml/2006/main">
+              <a:graphicData uri="http://schemas.openxmlformats.org/drawingml/2006/picture">
+                <pic:pic xmlns:pic="http://schemas.openxmlformats.org/drawingml/2006/picture">
+                  <pic:nvPicPr>
+                    <pic:cNvPr id="2116427819" name="Picture 1" descr="A diagram of a picture&#10;&#10;Description automatically generated"/>
+                    <pic:cNvPicPr>
+                      <a:picLocks noChangeAspect="1" noChangeArrowheads="1"/>
+                    </pic:cNvPicPr>
+                  </pic:nvPicPr>
+                  <pic:blipFill>
+                    <a:blip r:embed="rId17" cstate="print">
+                      <a:extLst>
+                        <a:ext uri="{28A0092B-C50C-407E-A947-70E740481C1C}">
+                          <a14:useLocalDpi xmlns:a14="http://schemas.microsoft.com/office/drawing/2010/main" val="0"/>
+                        </a:ext>
+                      </a:extLst>
+                    </a:blip>
+                    <a:srcRect/>
+                    <a:stretch>
+                      <a:fillRect/>
+                    </a:stretch>
+                  </pic:blipFill>
+                  <pic:spPr bwMode="auto">
+                    <a:xfrm>
+                      <a:off x="0" y="0"/>
+                      <a:ext cx="8863330" cy="4664075"/>
+                    </a:xfrm>
+                    <a:prstGeom prst="rect">
+                      <a:avLst/>
+                    </a:prstGeom>
+                    <a:noFill/>
+                    <a:ln>
+                      <a:noFill/>
+                    </a:ln>
+                  </pic:spPr>
+                </pic:pic>
+              </a:graphicData>
+            </a:graphic>
+          </wp:inline>
+        </w:drawing>
+      </w:r>
     </w:p>
     <w:p>
       <w:pPr>
         <w:pStyle w:val="Heading3"/>
       </w:pPr>
-      <w:bookmarkStart w:id="14" w:name="_Toc164463581"/>
-      <w:r>
+      <w:bookmarkStart w:id="14" w:name="_Toc164795899"/>
+      <w:r>
+        <w:lastRenderedPageBreak/>
         <w:t>Hi-fi</w:t>
       </w:r>
       <w:bookmarkEnd w:id="13"/>
@@ -3932,7 +4217,7 @@
                     </pic:cNvPicPr>
                   </pic:nvPicPr>
                   <pic:blipFill>
-                    <a:blip r:embed="rId17">
+                    <a:blip r:embed="rId18">
                       <a:extLst>
                         <a:ext uri="{28A0092B-C50C-407E-A947-70E740481C1C}">
                           <a14:useLocalDpi xmlns:a14="http://schemas.microsoft.com/office/drawing/2010/main" val="0"/>
@@ -3989,7 +4274,7 @@
                     </pic:cNvPicPr>
                   </pic:nvPicPr>
                   <pic:blipFill>
-                    <a:blip r:embed="rId18">
+                    <a:blip r:embed="rId19">
                       <a:extLst>
                         <a:ext uri="{28A0092B-C50C-407E-A947-70E740481C1C}">
                           <a14:useLocalDpi xmlns:a14="http://schemas.microsoft.com/office/drawing/2010/main" val="0"/>
@@ -4021,6 +4306,60 @@
         </w:drawing>
       </w:r>
       <w:r>
+        <w:rPr>
+          <w:noProof/>
+        </w:rPr>
+        <w:lastRenderedPageBreak/>
+        <w:drawing>
+          <wp:inline distT="0" distB="0" distL="0" distR="0" wp14:anchorId="0D378825" wp14:editId="053F07DB">
+            <wp:extent cx="8863330" cy="5232400"/>
+            <wp:effectExtent l="0" t="0" r="0" b="6350"/>
+            <wp:docPr id="299082555" name="Picture 2" descr="A screenshot of a computer&#10;&#10;Description automatically generated"/>
+            <wp:cNvGraphicFramePr>
+              <a:graphicFrameLocks xmlns:a="http://schemas.openxmlformats.org/drawingml/2006/main" noChangeAspect="1"/>
+            </wp:cNvGraphicFramePr>
+            <a:graphic xmlns:a="http://schemas.openxmlformats.org/drawingml/2006/main">
+              <a:graphicData uri="http://schemas.openxmlformats.org/drawingml/2006/picture">
+                <pic:pic xmlns:pic="http://schemas.openxmlformats.org/drawingml/2006/picture">
+                  <pic:nvPicPr>
+                    <pic:cNvPr id="299082555" name="Picture 2" descr="A screenshot of a computer&#10;&#10;Description automatically generated"/>
+                    <pic:cNvPicPr>
+                      <a:picLocks noChangeAspect="1" noChangeArrowheads="1"/>
+                    </pic:cNvPicPr>
+                  </pic:nvPicPr>
+                  <pic:blipFill>
+                    <a:blip r:embed="rId20" cstate="print">
+                      <a:extLst>
+                        <a:ext uri="{28A0092B-C50C-407E-A947-70E740481C1C}">
+                          <a14:useLocalDpi xmlns:a14="http://schemas.microsoft.com/office/drawing/2010/main" val="0"/>
+                        </a:ext>
+                      </a:extLst>
+                    </a:blip>
+                    <a:srcRect/>
+                    <a:stretch>
+                      <a:fillRect/>
+                    </a:stretch>
+                  </pic:blipFill>
+                  <pic:spPr bwMode="auto">
+                    <a:xfrm>
+                      <a:off x="0" y="0"/>
+                      <a:ext cx="8863330" cy="5232400"/>
+                    </a:xfrm>
+                    <a:prstGeom prst="rect">
+                      <a:avLst/>
+                    </a:prstGeom>
+                    <a:noFill/>
+                    <a:ln>
+                      <a:noFill/>
+                    </a:ln>
+                  </pic:spPr>
+                </pic:pic>
+              </a:graphicData>
+            </a:graphic>
+          </wp:inline>
+        </w:drawing>
+      </w:r>
+      <w:r>
         <w:br w:type="page"/>
       </w:r>
     </w:p>
@@ -4039,10 +4378,12 @@
       <w:pPr>
         <w:pStyle w:val="Heading1"/>
       </w:pPr>
+      <w:bookmarkStart w:id="15" w:name="_Toc164795900"/>
       <w:r>
         <w:lastRenderedPageBreak/>
         <w:t>Use Case Diagram</w:t>
       </w:r>
+      <w:bookmarkEnd w:id="15"/>
     </w:p>
     <w:p>
       <w:r>
@@ -4064,7 +4405,15 @@
         <w:t>simplicity,</w:t>
       </w:r>
       <w:r>
-        <w:t xml:space="preserve"> The diagram has narrowed users down to user/customer and client.</w:t>
+        <w:t xml:space="preserve"> </w:t>
+      </w:r>
+      <w:proofErr w:type="gramStart"/>
+      <w:r>
+        <w:t>The</w:t>
+      </w:r>
+      <w:proofErr w:type="gramEnd"/>
+      <w:r>
+        <w:t xml:space="preserve"> diagram has narrowed users down to user/customer and client.</w:t>
       </w:r>
     </w:p>
     <w:p>
@@ -4090,7 +4439,7 @@
                     </pic:cNvPicPr>
                   </pic:nvPicPr>
                   <pic:blipFill>
-                    <a:blip r:embed="rId19">
+                    <a:blip r:embed="rId21">
                       <a:extLst>
                         <a:ext uri="{28A0092B-C50C-407E-A947-70E740481C1C}">
                           <a14:useLocalDpi xmlns:a14="http://schemas.microsoft.com/office/drawing/2010/main" val="0"/>
@@ -4126,16 +4475,16 @@
       <w:pPr>
         <w:pStyle w:val="Heading1"/>
       </w:pPr>
-      <w:bookmarkStart w:id="15" w:name="_Toc163169069"/>
-      <w:bookmarkStart w:id="16" w:name="_Toc164463582"/>
+      <w:bookmarkStart w:id="16" w:name="_Toc163169069"/>
+      <w:bookmarkStart w:id="17" w:name="_Toc164795901"/>
       <w:r>
         <w:t>Project structure diagram</w:t>
       </w:r>
-      <w:bookmarkEnd w:id="15"/>
       <w:bookmarkEnd w:id="16"/>
       <w:r>
         <w:t>s</w:t>
       </w:r>
+      <w:bookmarkEnd w:id="17"/>
       <w:r>
         <w:t xml:space="preserve"> </w:t>
       </w:r>
@@ -4152,15 +4501,20 @@
       <w:pPr>
         <w:pStyle w:val="Heading2"/>
       </w:pPr>
+      <w:bookmarkStart w:id="18" w:name="_Toc164795902"/>
       <w:r>
         <w:lastRenderedPageBreak/>
-        <w:t xml:space="preserve">UI Structure </w:t>
+        <w:t>UI Structure</w:t>
+      </w:r>
+      <w:bookmarkEnd w:id="18"/>
+      <w:r>
+        <w:t xml:space="preserve"> </w:t>
       </w:r>
     </w:p>
     <w:p>
       <w:pPr>
         <w:sectPr>
-          <w:footerReference w:type="default" r:id="rId20"/>
+          <w:footerReference w:type="default" r:id="rId22"/>
           <w:pgSz w:w="11906" w:h="16838"/>
           <w:pgMar w:top="1440" w:right="1440" w:bottom="1440" w:left="1440" w:header="709" w:footer="709" w:gutter="0"/>
           <w:cols w:space="708"/>
@@ -4198,7 +4552,7 @@
                     </pic:cNvPicPr>
                   </pic:nvPicPr>
                   <pic:blipFill>
-                    <a:blip r:embed="rId21">
+                    <a:blip r:embed="rId23">
                       <a:extLst>
                         <a:ext uri="{28A0092B-C50C-407E-A947-70E740481C1C}">
                           <a14:useLocalDpi xmlns:a14="http://schemas.microsoft.com/office/drawing/2010/main" val="0"/>
@@ -4246,11 +4600,15 @@
       <w:pPr>
         <w:pStyle w:val="Heading2"/>
       </w:pPr>
-      <w:bookmarkStart w:id="17" w:name="_Toc163169070"/>
-      <w:bookmarkStart w:id="18" w:name="_Toc164463583"/>
+      <w:bookmarkStart w:id="19" w:name="_Toc163169070"/>
+      <w:bookmarkStart w:id="20" w:name="_Toc164795903"/>
       <w:r>
         <w:lastRenderedPageBreak/>
-        <w:t xml:space="preserve">Training model Structure </w:t>
+        <w:t>Training model Structure</w:t>
+      </w:r>
+      <w:bookmarkEnd w:id="20"/>
+      <w:r>
+        <w:t xml:space="preserve"> </w:t>
       </w:r>
     </w:p>
     <w:p>
@@ -4282,6 +4640,7 @@
         <w:t xml:space="preserve"> Files such as </w:t>
       </w:r>
       <w:proofErr w:type="spellStart"/>
+      <w:proofErr w:type="gramStart"/>
       <w:r>
         <w:rPr>
           <w:b/>
@@ -4290,6 +4649,7 @@
         <w:t>intents.json</w:t>
       </w:r>
       <w:proofErr w:type="spellEnd"/>
+      <w:proofErr w:type="gramEnd"/>
       <w:r>
         <w:rPr>
           <w:b/>
@@ -4319,7 +4679,15 @@
         <w:t>whereas</w:t>
       </w:r>
       <w:r>
-        <w:t xml:space="preserve"> the project follows the object ornated programming as functions, classes and data in them files are used elsewhere.</w:t>
+        <w:t xml:space="preserve"> the project follows the object ornated programming as functions, </w:t>
+      </w:r>
+      <w:proofErr w:type="gramStart"/>
+      <w:r>
+        <w:t>classes</w:t>
+      </w:r>
+      <w:proofErr w:type="gramEnd"/>
+      <w:r>
+        <w:t xml:space="preserve"> and data in them files are used elsewhere.</w:t>
       </w:r>
     </w:p>
     <w:p>
@@ -4362,7 +4730,7 @@
                     </pic:cNvPicPr>
                   </pic:nvPicPr>
                   <pic:blipFill>
-                    <a:blip r:embed="rId22">
+                    <a:blip r:embed="rId24">
                       <a:extLst>
                         <a:ext uri="{28A0092B-C50C-407E-A947-70E740481C1C}">
                           <a14:useLocalDpi xmlns:a14="http://schemas.microsoft.com/office/drawing/2010/main" val="0"/>
@@ -4394,13 +4762,21 @@
         </w:drawing>
       </w:r>
       <w:r>
-        <w:t xml:space="preserve">The training model will </w:t>
+        <w:t xml:space="preserve">The training model </w:t>
+      </w:r>
+      <w:proofErr w:type="gramStart"/>
+      <w:r>
+        <w:t xml:space="preserve">will </w:t>
       </w:r>
       <w:r>
         <w:t>be only</w:t>
       </w:r>
       <w:r>
-        <w:t xml:space="preserve"> be ran server side and base users such as customer will not be able to see or run the code.</w:t>
+        <w:t xml:space="preserve"> be</w:t>
+      </w:r>
+      <w:proofErr w:type="gramEnd"/>
+      <w:r>
+        <w:t xml:space="preserve"> ran server side and base users such as customer will not be able to see or run the code.</w:t>
       </w:r>
       <w:r>
         <w:t xml:space="preserve"> The training model does not </w:t>
@@ -4415,36 +4791,20 @@
         <w:t>conduction</w:t>
       </w:r>
       <w:r>
-        <w:t xml:space="preserve"> with the chatbot and only needs to be ran when updating the chatbot, then the chatbot can be ran on its own.</w:t>
-      </w:r>
-    </w:p>
-    <w:p>
-      <w:pPr>
-        <w:rPr>
-          <w:rFonts w:asciiTheme="majorHAnsi" w:eastAsiaTheme="majorEastAsia" w:hAnsiTheme="majorHAnsi" w:cstheme="majorBidi"/>
-          <w:color w:val="000000" w:themeColor="text1"/>
-          <w:sz w:val="32"/>
-          <w:szCs w:val="32"/>
-        </w:rPr>
-        <w:sectPr>
-          <w:pgSz w:w="11906" w:h="16838"/>
-          <w:pgMar w:top="1440" w:right="1440" w:bottom="1440" w:left="1440" w:header="709" w:footer="709" w:gutter="0"/>
-          <w:cols w:space="708"/>
-          <w:titlePg/>
-          <w:docGrid w:linePitch="360"/>
-        </w:sectPr>
-      </w:pPr>
+        <w:t xml:space="preserve"> with the chatbot and only needs to be ran when updating the chatbot, then the chatbot can be ran on its own</w:t>
+      </w:r>
     </w:p>
     <w:p>
       <w:pPr>
         <w:pStyle w:val="Heading1"/>
       </w:pPr>
+      <w:bookmarkStart w:id="21" w:name="_Toc164795904"/>
       <w:r>
         <w:lastRenderedPageBreak/>
         <w:t>Testing log</w:t>
       </w:r>
-      <w:bookmarkEnd w:id="17"/>
-      <w:bookmarkEnd w:id="18"/>
+      <w:bookmarkEnd w:id="19"/>
+      <w:bookmarkEnd w:id="21"/>
     </w:p>
     <w:tbl>
       <w:tblPr>
@@ -4471,7 +4831,6 @@
             <w:tcW w:w="1288" w:type="dxa"/>
           </w:tcPr>
           <w:p>
-            <w:bookmarkStart w:id="19" w:name="_Toc164463584"/>
             <w:r>
               <w:t>Test Num</w:t>
             </w:r>
@@ -4658,11 +5017,12 @@
       <w:pPr>
         <w:pStyle w:val="Heading1"/>
       </w:pPr>
+      <w:bookmarkStart w:id="22" w:name="_Toc164795905"/>
       <w:r>
         <w:lastRenderedPageBreak/>
         <w:t>Bibliography</w:t>
       </w:r>
-      <w:bookmarkEnd w:id="19"/>
+      <w:bookmarkEnd w:id="22"/>
     </w:p>
     <w:p>
       <w:r>
@@ -4716,7 +5076,7 @@
         </w:rPr>
         <w:t xml:space="preserve"> </w:t>
       </w:r>
-      <w:hyperlink r:id="rId23" w:anchor=":~:text=Green%20(Secondary%20Color)%20%23&amp;text=It%20can%20represent%20new%20beginnings,of%20the%20energy%20of%20yellow" w:history="1">
+      <w:hyperlink r:id="rId25" w:anchor=":~:text=Green%20(Secondary%20Color)%20%23&amp;text=It%20can%20represent%20new%20beginnings,of%20the%20energy%20of%20yellow" w:history="1">
         <w:r>
           <w:rPr>
             <w:rStyle w:val="Hyperlink"/>
@@ -4750,7 +5110,7 @@
 </file>
 
 <file path=word/endnotes.xml><?xml version="1.0" encoding="utf-8"?>
-<w:endnotes xmlns:wpc="http://schemas.microsoft.com/office/word/2010/wordprocessingCanvas" xmlns:cx="http://schemas.microsoft.com/office/drawing/2014/chartex" xmlns:cx1="http://schemas.microsoft.com/office/drawing/2015/9/8/chartex" xmlns:cx2="http://schemas.microsoft.com/office/drawing/2015/10/21/chartex" xmlns:cx3="http://schemas.microsoft.com/office/drawing/2016/5/9/chartex" xmlns:cx4="http://schemas.microsoft.com/office/drawing/2016/5/10/chartex" xmlns:cx5="http://schemas.microsoft.com/office/drawing/2016/5/11/chartex" xmlns:cx6="http://schemas.microsoft.com/office/drawing/2016/5/12/chartex" xmlns:cx7="http://schemas.microsoft.com/office/drawing/2016/5/13/chartex" xmlns:cx8="http://schemas.microsoft.com/office/drawing/2016/5/14/chartex" xmlns:mc="http://schemas.openxmlformats.org/markup-compatibility/2006" xmlns:aink="http://schemas.microsoft.com/office/drawing/2016/ink" xmlns:am3d="http://schemas.microsoft.com/office/drawing/2017/model3d" xmlns:o="urn:schemas-microsoft-com:office:office" xmlns:oel="http://schemas.microsoft.com/office/2019/extlst" xmlns:r="http://schemas.openxmlformats.org/officeDocument/2006/relationships" xmlns:m="http://schemas.openxmlformats.org/officeDocument/2006/math" xmlns:v="urn:schemas-microsoft-com:vml" xmlns:wp14="http://schemas.microsoft.com/office/word/2010/wordprocessingDrawing" xmlns:wp="http://schemas.openxmlformats.org/drawingml/2006/wordprocessingDrawing" xmlns:w10="urn:schemas-microsoft-com:office:word" xmlns:w="http://schemas.openxmlformats.org/wordprocessingml/2006/main" xmlns:w14="http://schemas.microsoft.com/office/word/2010/wordml" xmlns:w15="http://schemas.microsoft.com/office/word/2012/wordml" xmlns:w16cex="http://schemas.microsoft.com/office/word/2018/wordml/cex" xmlns:w16cid="http://schemas.microsoft.com/office/word/2016/wordml/cid" xmlns:w16="http://schemas.microsoft.com/office/word/2018/wordml" xmlns:w16du="http://schemas.microsoft.com/office/word/2023/wordml/word16du" xmlns:w16sdtdh="http://schemas.microsoft.com/office/word/2020/wordml/sdtdatahash" xmlns:w16se="http://schemas.microsoft.com/office/word/2015/wordml/symex" xmlns:wpg="http://schemas.microsoft.com/office/word/2010/wordprocessingGroup" xmlns:wpi="http://schemas.microsoft.com/office/word/2010/wordprocessingInk" xmlns:wne="http://schemas.microsoft.com/office/word/2006/wordml" xmlns:wps="http://schemas.microsoft.com/office/word/2010/wordprocessingShape" mc:Ignorable="w14 w15 w16se w16cid w16 w16cex w16sdtdh wp14">
+<w:endnotes xmlns:wpc="http://schemas.microsoft.com/office/word/2010/wordprocessingCanvas" xmlns:cx="http://schemas.microsoft.com/office/drawing/2014/chartex" xmlns:cx1="http://schemas.microsoft.com/office/drawing/2015/9/8/chartex" xmlns:cx2="http://schemas.microsoft.com/office/drawing/2015/10/21/chartex" xmlns:cx3="http://schemas.microsoft.com/office/drawing/2016/5/9/chartex" xmlns:cx4="http://schemas.microsoft.com/office/drawing/2016/5/10/chartex" xmlns:cx5="http://schemas.microsoft.com/office/drawing/2016/5/11/chartex" xmlns:cx6="http://schemas.microsoft.com/office/drawing/2016/5/12/chartex" xmlns:cx7="http://schemas.microsoft.com/office/drawing/2016/5/13/chartex" xmlns:cx8="http://schemas.microsoft.com/office/drawing/2016/5/14/chartex" xmlns:mc="http://schemas.openxmlformats.org/markup-compatibility/2006" xmlns:aink="http://schemas.microsoft.com/office/drawing/2016/ink" xmlns:am3d="http://schemas.microsoft.com/office/drawing/2017/model3d" xmlns:o="urn:schemas-microsoft-com:office:office" xmlns:oel="http://schemas.microsoft.com/office/2019/extlst" xmlns:r="http://schemas.openxmlformats.org/officeDocument/2006/relationships" xmlns:m="http://schemas.openxmlformats.org/officeDocument/2006/math" xmlns:v="urn:schemas-microsoft-com:vml" xmlns:wp14="http://schemas.microsoft.com/office/word/2010/wordprocessingDrawing" xmlns:wp="http://schemas.openxmlformats.org/drawingml/2006/wordprocessingDrawing" xmlns:w10="urn:schemas-microsoft-com:office:word" xmlns:w="http://schemas.openxmlformats.org/wordprocessingml/2006/main" xmlns:w14="http://schemas.microsoft.com/office/word/2010/wordml" xmlns:w15="http://schemas.microsoft.com/office/word/2012/wordml" xmlns:w16cex="http://schemas.microsoft.com/office/word/2018/wordml/cex" xmlns:w16cid="http://schemas.microsoft.com/office/word/2016/wordml/cid" xmlns:w16="http://schemas.microsoft.com/office/word/2018/wordml" xmlns:w16sdtdh="http://schemas.microsoft.com/office/word/2020/wordml/sdtdatahash" xmlns:w16se="http://schemas.microsoft.com/office/word/2015/wordml/symex" xmlns:wpg="http://schemas.microsoft.com/office/word/2010/wordprocessingGroup" xmlns:wpi="http://schemas.microsoft.com/office/word/2010/wordprocessingInk" xmlns:wne="http://schemas.microsoft.com/office/word/2006/wordml" xmlns:wps="http://schemas.microsoft.com/office/word/2010/wordprocessingShape" mc:Ignorable="w14 w15 w16se w16cid w16 w16cex w16sdtdh wp14">
   <w:endnote w:type="separator" w:id="-1">
     <w:p>
       <w:pPr>
@@ -4782,7 +5142,7 @@
 </file>
 
 <file path=word/footer1.xml><?xml version="1.0" encoding="utf-8"?>
-<w:ftr xmlns:wpc="http://schemas.microsoft.com/office/word/2010/wordprocessingCanvas" xmlns:cx="http://schemas.microsoft.com/office/drawing/2014/chartex" xmlns:cx1="http://schemas.microsoft.com/office/drawing/2015/9/8/chartex" xmlns:cx2="http://schemas.microsoft.com/office/drawing/2015/10/21/chartex" xmlns:cx3="http://schemas.microsoft.com/office/drawing/2016/5/9/chartex" xmlns:cx4="http://schemas.microsoft.com/office/drawing/2016/5/10/chartex" xmlns:cx5="http://schemas.microsoft.com/office/drawing/2016/5/11/chartex" xmlns:cx6="http://schemas.microsoft.com/office/drawing/2016/5/12/chartex" xmlns:cx7="http://schemas.microsoft.com/office/drawing/2016/5/13/chartex" xmlns:cx8="http://schemas.microsoft.com/office/drawing/2016/5/14/chartex" xmlns:mc="http://schemas.openxmlformats.org/markup-compatibility/2006" xmlns:aink="http://schemas.microsoft.com/office/drawing/2016/ink" xmlns:am3d="http://schemas.microsoft.com/office/drawing/2017/model3d" xmlns:o="urn:schemas-microsoft-com:office:office" xmlns:oel="http://schemas.microsoft.com/office/2019/extlst" xmlns:r="http://schemas.openxmlformats.org/officeDocument/2006/relationships" xmlns:m="http://schemas.openxmlformats.org/officeDocument/2006/math" xmlns:v="urn:schemas-microsoft-com:vml" xmlns:wp14="http://schemas.microsoft.com/office/word/2010/wordprocessingDrawing" xmlns:wp="http://schemas.openxmlformats.org/drawingml/2006/wordprocessingDrawing" xmlns:w10="urn:schemas-microsoft-com:office:word" xmlns:w="http://schemas.openxmlformats.org/wordprocessingml/2006/main" xmlns:w14="http://schemas.microsoft.com/office/word/2010/wordml" xmlns:w15="http://schemas.microsoft.com/office/word/2012/wordml" xmlns:w16cex="http://schemas.microsoft.com/office/word/2018/wordml/cex" xmlns:w16cid="http://schemas.microsoft.com/office/word/2016/wordml/cid" xmlns:w16="http://schemas.microsoft.com/office/word/2018/wordml" xmlns:w16du="http://schemas.microsoft.com/office/word/2023/wordml/word16du" xmlns:w16sdtdh="http://schemas.microsoft.com/office/word/2020/wordml/sdtdatahash" xmlns:w16se="http://schemas.microsoft.com/office/word/2015/wordml/symex" xmlns:wpg="http://schemas.microsoft.com/office/word/2010/wordprocessingGroup" xmlns:wpi="http://schemas.microsoft.com/office/word/2010/wordprocessingInk" xmlns:wne="http://schemas.microsoft.com/office/word/2006/wordml" xmlns:wps="http://schemas.microsoft.com/office/word/2010/wordprocessingShape" mc:Ignorable="w14 w15 w16se w16cid w16 w16cex w16sdtdh wp14">
+<w:ftr xmlns:wpc="http://schemas.microsoft.com/office/word/2010/wordprocessingCanvas" xmlns:cx="http://schemas.microsoft.com/office/drawing/2014/chartex" xmlns:cx1="http://schemas.microsoft.com/office/drawing/2015/9/8/chartex" xmlns:cx2="http://schemas.microsoft.com/office/drawing/2015/10/21/chartex" xmlns:cx3="http://schemas.microsoft.com/office/drawing/2016/5/9/chartex" xmlns:cx4="http://schemas.microsoft.com/office/drawing/2016/5/10/chartex" xmlns:cx5="http://schemas.microsoft.com/office/drawing/2016/5/11/chartex" xmlns:cx6="http://schemas.microsoft.com/office/drawing/2016/5/12/chartex" xmlns:cx7="http://schemas.microsoft.com/office/drawing/2016/5/13/chartex" xmlns:cx8="http://schemas.microsoft.com/office/drawing/2016/5/14/chartex" xmlns:mc="http://schemas.openxmlformats.org/markup-compatibility/2006" xmlns:aink="http://schemas.microsoft.com/office/drawing/2016/ink" xmlns:am3d="http://schemas.microsoft.com/office/drawing/2017/model3d" xmlns:o="urn:schemas-microsoft-com:office:office" xmlns:oel="http://schemas.microsoft.com/office/2019/extlst" xmlns:r="http://schemas.openxmlformats.org/officeDocument/2006/relationships" xmlns:m="http://schemas.openxmlformats.org/officeDocument/2006/math" xmlns:v="urn:schemas-microsoft-com:vml" xmlns:wp14="http://schemas.microsoft.com/office/word/2010/wordprocessingDrawing" xmlns:wp="http://schemas.openxmlformats.org/drawingml/2006/wordprocessingDrawing" xmlns:w10="urn:schemas-microsoft-com:office:word" xmlns:w="http://schemas.openxmlformats.org/wordprocessingml/2006/main" xmlns:w14="http://schemas.microsoft.com/office/word/2010/wordml" xmlns:w15="http://schemas.microsoft.com/office/word/2012/wordml" xmlns:w16cex="http://schemas.microsoft.com/office/word/2018/wordml/cex" xmlns:w16cid="http://schemas.microsoft.com/office/word/2016/wordml/cid" xmlns:w16="http://schemas.microsoft.com/office/word/2018/wordml" xmlns:w16sdtdh="http://schemas.microsoft.com/office/word/2020/wordml/sdtdatahash" xmlns:w16se="http://schemas.microsoft.com/office/word/2015/wordml/symex" xmlns:wpg="http://schemas.microsoft.com/office/word/2010/wordprocessingGroup" xmlns:wpi="http://schemas.microsoft.com/office/word/2010/wordprocessingInk" xmlns:wne="http://schemas.microsoft.com/office/word/2006/wordml" xmlns:wps="http://schemas.microsoft.com/office/word/2010/wordprocessingShape" mc:Ignorable="w14 w15 w16se w16cid w16 w16cex w16sdtdh wp14">
   <w:sdt>
     <w:sdtPr>
       <w:id w:val="-2130159179"/>
@@ -4835,7 +5195,7 @@
 </file>
 
 <file path=word/footer2.xml><?xml version="1.0" encoding="utf-8"?>
-<w:ftr xmlns:wpc="http://schemas.microsoft.com/office/word/2010/wordprocessingCanvas" xmlns:cx="http://schemas.microsoft.com/office/drawing/2014/chartex" xmlns:cx1="http://schemas.microsoft.com/office/drawing/2015/9/8/chartex" xmlns:cx2="http://schemas.microsoft.com/office/drawing/2015/10/21/chartex" xmlns:cx3="http://schemas.microsoft.com/office/drawing/2016/5/9/chartex" xmlns:cx4="http://schemas.microsoft.com/office/drawing/2016/5/10/chartex" xmlns:cx5="http://schemas.microsoft.com/office/drawing/2016/5/11/chartex" xmlns:cx6="http://schemas.microsoft.com/office/drawing/2016/5/12/chartex" xmlns:cx7="http://schemas.microsoft.com/office/drawing/2016/5/13/chartex" xmlns:cx8="http://schemas.microsoft.com/office/drawing/2016/5/14/chartex" xmlns:mc="http://schemas.openxmlformats.org/markup-compatibility/2006" xmlns:aink="http://schemas.microsoft.com/office/drawing/2016/ink" xmlns:am3d="http://schemas.microsoft.com/office/drawing/2017/model3d" xmlns:o="urn:schemas-microsoft-com:office:office" xmlns:oel="http://schemas.microsoft.com/office/2019/extlst" xmlns:r="http://schemas.openxmlformats.org/officeDocument/2006/relationships" xmlns:m="http://schemas.openxmlformats.org/officeDocument/2006/math" xmlns:v="urn:schemas-microsoft-com:vml" xmlns:wp14="http://schemas.microsoft.com/office/word/2010/wordprocessingDrawing" xmlns:wp="http://schemas.openxmlformats.org/drawingml/2006/wordprocessingDrawing" xmlns:w10="urn:schemas-microsoft-com:office:word" xmlns:w="http://schemas.openxmlformats.org/wordprocessingml/2006/main" xmlns:w14="http://schemas.microsoft.com/office/word/2010/wordml" xmlns:w15="http://schemas.microsoft.com/office/word/2012/wordml" xmlns:w16cex="http://schemas.microsoft.com/office/word/2018/wordml/cex" xmlns:w16cid="http://schemas.microsoft.com/office/word/2016/wordml/cid" xmlns:w16="http://schemas.microsoft.com/office/word/2018/wordml" xmlns:w16du="http://schemas.microsoft.com/office/word/2023/wordml/word16du" xmlns:w16sdtdh="http://schemas.microsoft.com/office/word/2020/wordml/sdtdatahash" xmlns:w16se="http://schemas.microsoft.com/office/word/2015/wordml/symex" xmlns:wpg="http://schemas.microsoft.com/office/word/2010/wordprocessingGroup" xmlns:wpi="http://schemas.microsoft.com/office/word/2010/wordprocessingInk" xmlns:wne="http://schemas.microsoft.com/office/word/2006/wordml" xmlns:wps="http://schemas.microsoft.com/office/word/2010/wordprocessingShape" mc:Ignorable="w14 w15 w16se w16cid w16 w16cex w16sdtdh wp14">
+<w:ftr xmlns:wpc="http://schemas.microsoft.com/office/word/2010/wordprocessingCanvas" xmlns:cx="http://schemas.microsoft.com/office/drawing/2014/chartex" xmlns:cx1="http://schemas.microsoft.com/office/drawing/2015/9/8/chartex" xmlns:cx2="http://schemas.microsoft.com/office/drawing/2015/10/21/chartex" xmlns:cx3="http://schemas.microsoft.com/office/drawing/2016/5/9/chartex" xmlns:cx4="http://schemas.microsoft.com/office/drawing/2016/5/10/chartex" xmlns:cx5="http://schemas.microsoft.com/office/drawing/2016/5/11/chartex" xmlns:cx6="http://schemas.microsoft.com/office/drawing/2016/5/12/chartex" xmlns:cx7="http://schemas.microsoft.com/office/drawing/2016/5/13/chartex" xmlns:cx8="http://schemas.microsoft.com/office/drawing/2016/5/14/chartex" xmlns:mc="http://schemas.openxmlformats.org/markup-compatibility/2006" xmlns:aink="http://schemas.microsoft.com/office/drawing/2016/ink" xmlns:am3d="http://schemas.microsoft.com/office/drawing/2017/model3d" xmlns:o="urn:schemas-microsoft-com:office:office" xmlns:oel="http://schemas.microsoft.com/office/2019/extlst" xmlns:r="http://schemas.openxmlformats.org/officeDocument/2006/relationships" xmlns:m="http://schemas.openxmlformats.org/officeDocument/2006/math" xmlns:v="urn:schemas-microsoft-com:vml" xmlns:wp14="http://schemas.microsoft.com/office/word/2010/wordprocessingDrawing" xmlns:wp="http://schemas.openxmlformats.org/drawingml/2006/wordprocessingDrawing" xmlns:w10="urn:schemas-microsoft-com:office:word" xmlns:w="http://schemas.openxmlformats.org/wordprocessingml/2006/main" xmlns:w14="http://schemas.microsoft.com/office/word/2010/wordml" xmlns:w15="http://schemas.microsoft.com/office/word/2012/wordml" xmlns:w16cex="http://schemas.microsoft.com/office/word/2018/wordml/cex" xmlns:w16cid="http://schemas.microsoft.com/office/word/2016/wordml/cid" xmlns:w16="http://schemas.microsoft.com/office/word/2018/wordml" xmlns:w16sdtdh="http://schemas.microsoft.com/office/word/2020/wordml/sdtdatahash" xmlns:w16se="http://schemas.microsoft.com/office/word/2015/wordml/symex" xmlns:wpg="http://schemas.microsoft.com/office/word/2010/wordprocessingGroup" xmlns:wpi="http://schemas.microsoft.com/office/word/2010/wordprocessingInk" xmlns:wne="http://schemas.microsoft.com/office/word/2006/wordml" xmlns:wps="http://schemas.microsoft.com/office/word/2010/wordprocessingShape" mc:Ignorable="w14 w15 w16se w16cid w16 w16cex w16sdtdh wp14">
   <w:sdt>
     <w:sdtPr>
       <w:id w:val="1629045577"/>
@@ -4888,7 +5248,7 @@
 </file>
 
 <file path=word/footer3.xml><?xml version="1.0" encoding="utf-8"?>
-<w:ftr xmlns:wpc="http://schemas.microsoft.com/office/word/2010/wordprocessingCanvas" xmlns:cx="http://schemas.microsoft.com/office/drawing/2014/chartex" xmlns:cx1="http://schemas.microsoft.com/office/drawing/2015/9/8/chartex" xmlns:cx2="http://schemas.microsoft.com/office/drawing/2015/10/21/chartex" xmlns:cx3="http://schemas.microsoft.com/office/drawing/2016/5/9/chartex" xmlns:cx4="http://schemas.microsoft.com/office/drawing/2016/5/10/chartex" xmlns:cx5="http://schemas.microsoft.com/office/drawing/2016/5/11/chartex" xmlns:cx6="http://schemas.microsoft.com/office/drawing/2016/5/12/chartex" xmlns:cx7="http://schemas.microsoft.com/office/drawing/2016/5/13/chartex" xmlns:cx8="http://schemas.microsoft.com/office/drawing/2016/5/14/chartex" xmlns:mc="http://schemas.openxmlformats.org/markup-compatibility/2006" xmlns:aink="http://schemas.microsoft.com/office/drawing/2016/ink" xmlns:am3d="http://schemas.microsoft.com/office/drawing/2017/model3d" xmlns:o="urn:schemas-microsoft-com:office:office" xmlns:oel="http://schemas.microsoft.com/office/2019/extlst" xmlns:r="http://schemas.openxmlformats.org/officeDocument/2006/relationships" xmlns:m="http://schemas.openxmlformats.org/officeDocument/2006/math" xmlns:v="urn:schemas-microsoft-com:vml" xmlns:wp14="http://schemas.microsoft.com/office/word/2010/wordprocessingDrawing" xmlns:wp="http://schemas.openxmlformats.org/drawingml/2006/wordprocessingDrawing" xmlns:w10="urn:schemas-microsoft-com:office:word" xmlns:w="http://schemas.openxmlformats.org/wordprocessingml/2006/main" xmlns:w14="http://schemas.microsoft.com/office/word/2010/wordml" xmlns:w15="http://schemas.microsoft.com/office/word/2012/wordml" xmlns:w16cex="http://schemas.microsoft.com/office/word/2018/wordml/cex" xmlns:w16cid="http://schemas.microsoft.com/office/word/2016/wordml/cid" xmlns:w16="http://schemas.microsoft.com/office/word/2018/wordml" xmlns:w16du="http://schemas.microsoft.com/office/word/2023/wordml/word16du" xmlns:w16sdtdh="http://schemas.microsoft.com/office/word/2020/wordml/sdtdatahash" xmlns:w16se="http://schemas.microsoft.com/office/word/2015/wordml/symex" xmlns:wpg="http://schemas.microsoft.com/office/word/2010/wordprocessingGroup" xmlns:wpi="http://schemas.microsoft.com/office/word/2010/wordprocessingInk" xmlns:wne="http://schemas.microsoft.com/office/word/2006/wordml" xmlns:wps="http://schemas.microsoft.com/office/word/2010/wordprocessingShape" mc:Ignorable="w14 w15 w16se w16cid w16 w16cex w16sdtdh wp14">
+<w:ftr xmlns:wpc="http://schemas.microsoft.com/office/word/2010/wordprocessingCanvas" xmlns:cx="http://schemas.microsoft.com/office/drawing/2014/chartex" xmlns:cx1="http://schemas.microsoft.com/office/drawing/2015/9/8/chartex" xmlns:cx2="http://schemas.microsoft.com/office/drawing/2015/10/21/chartex" xmlns:cx3="http://schemas.microsoft.com/office/drawing/2016/5/9/chartex" xmlns:cx4="http://schemas.microsoft.com/office/drawing/2016/5/10/chartex" xmlns:cx5="http://schemas.microsoft.com/office/drawing/2016/5/11/chartex" xmlns:cx6="http://schemas.microsoft.com/office/drawing/2016/5/12/chartex" xmlns:cx7="http://schemas.microsoft.com/office/drawing/2016/5/13/chartex" xmlns:cx8="http://schemas.microsoft.com/office/drawing/2016/5/14/chartex" xmlns:mc="http://schemas.openxmlformats.org/markup-compatibility/2006" xmlns:aink="http://schemas.microsoft.com/office/drawing/2016/ink" xmlns:am3d="http://schemas.microsoft.com/office/drawing/2017/model3d" xmlns:o="urn:schemas-microsoft-com:office:office" xmlns:oel="http://schemas.microsoft.com/office/2019/extlst" xmlns:r="http://schemas.openxmlformats.org/officeDocument/2006/relationships" xmlns:m="http://schemas.openxmlformats.org/officeDocument/2006/math" xmlns:v="urn:schemas-microsoft-com:vml" xmlns:wp14="http://schemas.microsoft.com/office/word/2010/wordprocessingDrawing" xmlns:wp="http://schemas.openxmlformats.org/drawingml/2006/wordprocessingDrawing" xmlns:w10="urn:schemas-microsoft-com:office:word" xmlns:w="http://schemas.openxmlformats.org/wordprocessingml/2006/main" xmlns:w14="http://schemas.microsoft.com/office/word/2010/wordml" xmlns:w15="http://schemas.microsoft.com/office/word/2012/wordml" xmlns:w16cex="http://schemas.microsoft.com/office/word/2018/wordml/cex" xmlns:w16cid="http://schemas.microsoft.com/office/word/2016/wordml/cid" xmlns:w16="http://schemas.microsoft.com/office/word/2018/wordml" xmlns:w16sdtdh="http://schemas.microsoft.com/office/word/2020/wordml/sdtdatahash" xmlns:w16se="http://schemas.microsoft.com/office/word/2015/wordml/symex" xmlns:wpg="http://schemas.microsoft.com/office/word/2010/wordprocessingGroup" xmlns:wpi="http://schemas.microsoft.com/office/word/2010/wordprocessingInk" xmlns:wne="http://schemas.microsoft.com/office/word/2006/wordml" xmlns:wps="http://schemas.microsoft.com/office/word/2010/wordprocessingShape" mc:Ignorable="w14 w15 w16se w16cid w16 w16cex w16sdtdh wp14">
   <w:sdt>
     <w:sdtPr>
       <w:id w:val="-241877805"/>
@@ -4941,7 +5301,7 @@
 </file>
 
 <file path=word/footnotes.xml><?xml version="1.0" encoding="utf-8"?>
-<w:footnotes xmlns:wpc="http://schemas.microsoft.com/office/word/2010/wordprocessingCanvas" xmlns:cx="http://schemas.microsoft.com/office/drawing/2014/chartex" xmlns:cx1="http://schemas.microsoft.com/office/drawing/2015/9/8/chartex" xmlns:cx2="http://schemas.microsoft.com/office/drawing/2015/10/21/chartex" xmlns:cx3="http://schemas.microsoft.com/office/drawing/2016/5/9/chartex" xmlns:cx4="http://schemas.microsoft.com/office/drawing/2016/5/10/chartex" xmlns:cx5="http://schemas.microsoft.com/office/drawing/2016/5/11/chartex" xmlns:cx6="http://schemas.microsoft.com/office/drawing/2016/5/12/chartex" xmlns:cx7="http://schemas.microsoft.com/office/drawing/2016/5/13/chartex" xmlns:cx8="http://schemas.microsoft.com/office/drawing/2016/5/14/chartex" xmlns:mc="http://schemas.openxmlformats.org/markup-compatibility/2006" xmlns:aink="http://schemas.microsoft.com/office/drawing/2016/ink" xmlns:am3d="http://schemas.microsoft.com/office/drawing/2017/model3d" xmlns:o="urn:schemas-microsoft-com:office:office" xmlns:oel="http://schemas.microsoft.com/office/2019/extlst" xmlns:r="http://schemas.openxmlformats.org/officeDocument/2006/relationships" xmlns:m="http://schemas.openxmlformats.org/officeDocument/2006/math" xmlns:v="urn:schemas-microsoft-com:vml" xmlns:wp14="http://schemas.microsoft.com/office/word/2010/wordprocessingDrawing" xmlns:wp="http://schemas.openxmlformats.org/drawingml/2006/wordprocessingDrawing" xmlns:w10="urn:schemas-microsoft-com:office:word" xmlns:w="http://schemas.openxmlformats.org/wordprocessingml/2006/main" xmlns:w14="http://schemas.microsoft.com/office/word/2010/wordml" xmlns:w15="http://schemas.microsoft.com/office/word/2012/wordml" xmlns:w16cex="http://schemas.microsoft.com/office/word/2018/wordml/cex" xmlns:w16cid="http://schemas.microsoft.com/office/word/2016/wordml/cid" xmlns:w16="http://schemas.microsoft.com/office/word/2018/wordml" xmlns:w16du="http://schemas.microsoft.com/office/word/2023/wordml/word16du" xmlns:w16sdtdh="http://schemas.microsoft.com/office/word/2020/wordml/sdtdatahash" xmlns:w16se="http://schemas.microsoft.com/office/word/2015/wordml/symex" xmlns:wpg="http://schemas.microsoft.com/office/word/2010/wordprocessingGroup" xmlns:wpi="http://schemas.microsoft.com/office/word/2010/wordprocessingInk" xmlns:wne="http://schemas.microsoft.com/office/word/2006/wordml" xmlns:wps="http://schemas.microsoft.com/office/word/2010/wordprocessingShape" mc:Ignorable="w14 w15 w16se w16cid w16 w16cex w16sdtdh wp14">
+<w:footnotes xmlns:wpc="http://schemas.microsoft.com/office/word/2010/wordprocessingCanvas" xmlns:cx="http://schemas.microsoft.com/office/drawing/2014/chartex" xmlns:cx1="http://schemas.microsoft.com/office/drawing/2015/9/8/chartex" xmlns:cx2="http://schemas.microsoft.com/office/drawing/2015/10/21/chartex" xmlns:cx3="http://schemas.microsoft.com/office/drawing/2016/5/9/chartex" xmlns:cx4="http://schemas.microsoft.com/office/drawing/2016/5/10/chartex" xmlns:cx5="http://schemas.microsoft.com/office/drawing/2016/5/11/chartex" xmlns:cx6="http://schemas.microsoft.com/office/drawing/2016/5/12/chartex" xmlns:cx7="http://schemas.microsoft.com/office/drawing/2016/5/13/chartex" xmlns:cx8="http://schemas.microsoft.com/office/drawing/2016/5/14/chartex" xmlns:mc="http://schemas.openxmlformats.org/markup-compatibility/2006" xmlns:aink="http://schemas.microsoft.com/office/drawing/2016/ink" xmlns:am3d="http://schemas.microsoft.com/office/drawing/2017/model3d" xmlns:o="urn:schemas-microsoft-com:office:office" xmlns:oel="http://schemas.microsoft.com/office/2019/extlst" xmlns:r="http://schemas.openxmlformats.org/officeDocument/2006/relationships" xmlns:m="http://schemas.openxmlformats.org/officeDocument/2006/math" xmlns:v="urn:schemas-microsoft-com:vml" xmlns:wp14="http://schemas.microsoft.com/office/word/2010/wordprocessingDrawing" xmlns:wp="http://schemas.openxmlformats.org/drawingml/2006/wordprocessingDrawing" xmlns:w10="urn:schemas-microsoft-com:office:word" xmlns:w="http://schemas.openxmlformats.org/wordprocessingml/2006/main" xmlns:w14="http://schemas.microsoft.com/office/word/2010/wordml" xmlns:w15="http://schemas.microsoft.com/office/word/2012/wordml" xmlns:w16cex="http://schemas.microsoft.com/office/word/2018/wordml/cex" xmlns:w16cid="http://schemas.microsoft.com/office/word/2016/wordml/cid" xmlns:w16="http://schemas.microsoft.com/office/word/2018/wordml" xmlns:w16sdtdh="http://schemas.microsoft.com/office/word/2020/wordml/sdtdatahash" xmlns:w16se="http://schemas.microsoft.com/office/word/2015/wordml/symex" xmlns:wpg="http://schemas.microsoft.com/office/word/2010/wordprocessingGroup" xmlns:wpi="http://schemas.microsoft.com/office/word/2010/wordprocessingInk" xmlns:wne="http://schemas.microsoft.com/office/word/2006/wordml" xmlns:wps="http://schemas.microsoft.com/office/word/2010/wordprocessingShape" mc:Ignorable="w14 w15 w16se w16cid w16 w16cex w16sdtdh wp14">
   <w:footnote w:type="separator" w:id="-1">
     <w:p>
       <w:pPr>
@@ -4973,7 +5333,7 @@
 </file>
 
 <file path=word/header1.xml><?xml version="1.0" encoding="utf-8"?>
-<w:hdr xmlns:wpc="http://schemas.microsoft.com/office/word/2010/wordprocessingCanvas" xmlns:cx="http://schemas.microsoft.com/office/drawing/2014/chartex" xmlns:cx1="http://schemas.microsoft.com/office/drawing/2015/9/8/chartex" xmlns:cx2="http://schemas.microsoft.com/office/drawing/2015/10/21/chartex" xmlns:cx3="http://schemas.microsoft.com/office/drawing/2016/5/9/chartex" xmlns:cx4="http://schemas.microsoft.com/office/drawing/2016/5/10/chartex" xmlns:cx5="http://schemas.microsoft.com/office/drawing/2016/5/11/chartex" xmlns:cx6="http://schemas.microsoft.com/office/drawing/2016/5/12/chartex" xmlns:cx7="http://schemas.microsoft.com/office/drawing/2016/5/13/chartex" xmlns:cx8="http://schemas.microsoft.com/office/drawing/2016/5/14/chartex" xmlns:mc="http://schemas.openxmlformats.org/markup-compatibility/2006" xmlns:aink="http://schemas.microsoft.com/office/drawing/2016/ink" xmlns:am3d="http://schemas.microsoft.com/office/drawing/2017/model3d" xmlns:o="urn:schemas-microsoft-com:office:office" xmlns:oel="http://schemas.microsoft.com/office/2019/extlst" xmlns:r="http://schemas.openxmlformats.org/officeDocument/2006/relationships" xmlns:m="http://schemas.openxmlformats.org/officeDocument/2006/math" xmlns:v="urn:schemas-microsoft-com:vml" xmlns:wp14="http://schemas.microsoft.com/office/word/2010/wordprocessingDrawing" xmlns:wp="http://schemas.openxmlformats.org/drawingml/2006/wordprocessingDrawing" xmlns:w10="urn:schemas-microsoft-com:office:word" xmlns:w="http://schemas.openxmlformats.org/wordprocessingml/2006/main" xmlns:w14="http://schemas.microsoft.com/office/word/2010/wordml" xmlns:w15="http://schemas.microsoft.com/office/word/2012/wordml" xmlns:w16cex="http://schemas.microsoft.com/office/word/2018/wordml/cex" xmlns:w16cid="http://schemas.microsoft.com/office/word/2016/wordml/cid" xmlns:w16="http://schemas.microsoft.com/office/word/2018/wordml" xmlns:w16du="http://schemas.microsoft.com/office/word/2023/wordml/word16du" xmlns:w16sdtdh="http://schemas.microsoft.com/office/word/2020/wordml/sdtdatahash" xmlns:w16se="http://schemas.microsoft.com/office/word/2015/wordml/symex" xmlns:wpg="http://schemas.microsoft.com/office/word/2010/wordprocessingGroup" xmlns:wpi="http://schemas.microsoft.com/office/word/2010/wordprocessingInk" xmlns:wne="http://schemas.microsoft.com/office/word/2006/wordml" xmlns:wps="http://schemas.microsoft.com/office/word/2010/wordprocessingShape" mc:Ignorable="w14 w15 w16se w16cid w16 w16cex w16sdtdh wp14">
+<w:hdr xmlns:wpc="http://schemas.microsoft.com/office/word/2010/wordprocessingCanvas" xmlns:cx="http://schemas.microsoft.com/office/drawing/2014/chartex" xmlns:cx1="http://schemas.microsoft.com/office/drawing/2015/9/8/chartex" xmlns:cx2="http://schemas.microsoft.com/office/drawing/2015/10/21/chartex" xmlns:cx3="http://schemas.microsoft.com/office/drawing/2016/5/9/chartex" xmlns:cx4="http://schemas.microsoft.com/office/drawing/2016/5/10/chartex" xmlns:cx5="http://schemas.microsoft.com/office/drawing/2016/5/11/chartex" xmlns:cx6="http://schemas.microsoft.com/office/drawing/2016/5/12/chartex" xmlns:cx7="http://schemas.microsoft.com/office/drawing/2016/5/13/chartex" xmlns:cx8="http://schemas.microsoft.com/office/drawing/2016/5/14/chartex" xmlns:mc="http://schemas.openxmlformats.org/markup-compatibility/2006" xmlns:aink="http://schemas.microsoft.com/office/drawing/2016/ink" xmlns:am3d="http://schemas.microsoft.com/office/drawing/2017/model3d" xmlns:o="urn:schemas-microsoft-com:office:office" xmlns:oel="http://schemas.microsoft.com/office/2019/extlst" xmlns:r="http://schemas.openxmlformats.org/officeDocument/2006/relationships" xmlns:m="http://schemas.openxmlformats.org/officeDocument/2006/math" xmlns:v="urn:schemas-microsoft-com:vml" xmlns:wp14="http://schemas.microsoft.com/office/word/2010/wordprocessingDrawing" xmlns:wp="http://schemas.openxmlformats.org/drawingml/2006/wordprocessingDrawing" xmlns:w10="urn:schemas-microsoft-com:office:word" xmlns:w="http://schemas.openxmlformats.org/wordprocessingml/2006/main" xmlns:w14="http://schemas.microsoft.com/office/word/2010/wordml" xmlns:w15="http://schemas.microsoft.com/office/word/2012/wordml" xmlns:w16cex="http://schemas.microsoft.com/office/word/2018/wordml/cex" xmlns:w16cid="http://schemas.microsoft.com/office/word/2016/wordml/cid" xmlns:w16="http://schemas.microsoft.com/office/word/2018/wordml" xmlns:w16sdtdh="http://schemas.microsoft.com/office/word/2020/wordml/sdtdatahash" xmlns:w16se="http://schemas.microsoft.com/office/word/2015/wordml/symex" xmlns:wpg="http://schemas.microsoft.com/office/word/2010/wordprocessingGroup" xmlns:wpi="http://schemas.microsoft.com/office/word/2010/wordprocessingInk" xmlns:wne="http://schemas.microsoft.com/office/word/2006/wordml" xmlns:wps="http://schemas.microsoft.com/office/word/2010/wordprocessingShape" mc:Ignorable="w14 w15 w16se w16cid w16 w16cex w16sdtdh wp14">
   <w:p>
     <w:pPr>
       <w:pStyle w:val="Header"/>
@@ -5890,7 +6250,7 @@
       </w:tcPr>
     </w:tblStylePr>
   </w:style>
-  <w:style w:type="table" w:styleId="GridTable7ColourfulAccent3">
+  <w:style w:type="table" w:styleId="GridTable7Colorful-Accent3">
     <w:name w:val="Grid Table 7 Colorful Accent 3"/>
     <w:basedOn w:val="TableNormal"/>
     <w:uiPriority w:val="52"/>
@@ -6866,6 +7226,14 @@
 </file>
 
 <file path=customXml/item1.xml><?xml version="1.0" encoding="utf-8"?>
+<p:properties xmlns:p="http://schemas.microsoft.com/office/2006/metadata/properties" xmlns:xsi="http://www.w3.org/2001/XMLSchema-instance" xmlns:pc="http://schemas.microsoft.com/office/infopath/2007/PartnerControls">
+  <documentManagement>
+    <_activity xmlns="728cd52a-ade2-4a1c-9181-c4f8ef135971" xsi:nil="true"/>
+  </documentManagement>
+</p:properties>
+</file>
+
+<file path=customXml/item2.xml><?xml version="1.0" encoding="utf-8"?>
 <?mso-contentType ?>
 <FormTemplates xmlns="http://schemas.microsoft.com/sharepoint/v3/contenttype/forms">
   <Display>DocumentLibraryForm</Display>
@@ -6874,19 +7242,7 @@
 </FormTemplates>
 </file>
 
-<file path=customXml/item2.xml><?xml version="1.0" encoding="utf-8"?>
-<p:properties xmlns:p="http://schemas.microsoft.com/office/2006/metadata/properties" xmlns:xsi="http://www.w3.org/2001/XMLSchema-instance" xmlns:pc="http://schemas.microsoft.com/office/infopath/2007/PartnerControls">
-  <documentManagement>
-    <_activity xmlns="728cd52a-ade2-4a1c-9181-c4f8ef135971" xsi:nil="true"/>
-  </documentManagement>
-</p:properties>
-</file>
-
 <file path=customXml/item3.xml><?xml version="1.0" encoding="utf-8"?>
-<b:Sources xmlns:b="http://schemas.openxmlformats.org/officeDocument/2006/bibliography" xmlns="http://schemas.openxmlformats.org/officeDocument/2006/bibliography" SelectedStyle="\APASixthEditionOfficeOnline.xsl" StyleName="APA" Version="6"/>
-</file>
-
-<file path=customXml/item4.xml><?xml version="1.0" encoding="utf-8"?>
 <ct:contentTypeSchema xmlns:ct="http://schemas.microsoft.com/office/2006/metadata/contentType" xmlns:ma="http://schemas.microsoft.com/office/2006/metadata/properties/metaAttributes" ct:_="" ma:_="" ma:contentTypeName="Document" ma:contentTypeID="0x010100BA9536D25D76BE4EBCDE1FCE01F35524" ma:contentTypeVersion="18" ma:contentTypeDescription="Create a new document." ma:contentTypeScope="" ma:versionID="c58322a8565cb4ac1119b7833ecc7d4b">
   <xsd:schema xmlns:xsd="http://www.w3.org/2001/XMLSchema" xmlns:xs="http://www.w3.org/2001/XMLSchema" xmlns:p="http://schemas.microsoft.com/office/2006/metadata/properties" xmlns:ns3="13133335-b05e-496b-b4e6-1d81a60a6cb1" xmlns:ns4="728cd52a-ade2-4a1c-9181-c4f8ef135971" targetNamespace="http://schemas.microsoft.com/office/2006/metadata/properties" ma:root="true" ma:fieldsID="693e472296d0b9c7070b963572f7eb46" ns3:_="" ns4:_="">
     <xsd:import namespace="13133335-b05e-496b-b4e6-1d81a60a6cb1"/>
@@ -7139,15 +7495,11 @@
 </ct:contentTypeSchema>
 </file>
 
-<file path=customXml/itemProps1.xml><?xml version="1.0" encoding="utf-8"?>
-<ds:datastoreItem xmlns:ds="http://schemas.openxmlformats.org/officeDocument/2006/customXml" ds:itemID="{5E9DA49A-40BF-45EA-852D-66BE2DD1513F}">
-  <ds:schemaRefs>
-    <ds:schemaRef ds:uri="http://schemas.microsoft.com/sharepoint/v3/contenttype/forms"/>
-  </ds:schemaRefs>
-</ds:datastoreItem>
+<file path=customXml/item4.xml><?xml version="1.0" encoding="utf-8"?>
+<b:Sources xmlns:b="http://schemas.openxmlformats.org/officeDocument/2006/bibliography" xmlns="http://schemas.openxmlformats.org/officeDocument/2006/bibliography" SelectedStyle="\APASixthEditionOfficeOnline.xsl" StyleName="APA" Version="6"/>
 </file>
 
-<file path=customXml/itemProps2.xml><?xml version="1.0" encoding="utf-8"?>
+<file path=customXml/itemProps1.xml><?xml version="1.0" encoding="utf-8"?>
 <ds:datastoreItem xmlns:ds="http://schemas.openxmlformats.org/officeDocument/2006/customXml" ds:itemID="{C19D1179-FB14-4D3D-9D2C-43ED7502284B}">
   <ds:schemaRefs>
     <ds:schemaRef ds:uri="http://schemas.microsoft.com/office/2006/metadata/properties"/>
@@ -7157,15 +7509,15 @@
 </ds:datastoreItem>
 </file>
 
-<file path=customXml/itemProps3.xml><?xml version="1.0" encoding="utf-8"?>
-<ds:datastoreItem xmlns:ds="http://schemas.openxmlformats.org/officeDocument/2006/customXml" ds:itemID="{1296A0EA-273D-4555-A8C8-EF4266D95566}">
+<file path=customXml/itemProps2.xml><?xml version="1.0" encoding="utf-8"?>
+<ds:datastoreItem xmlns:ds="http://schemas.openxmlformats.org/officeDocument/2006/customXml" ds:itemID="{5E9DA49A-40BF-45EA-852D-66BE2DD1513F}">
   <ds:schemaRefs>
-    <ds:schemaRef ds:uri="http://schemas.openxmlformats.org/officeDocument/2006/bibliography"/>
+    <ds:schemaRef ds:uri="http://schemas.microsoft.com/sharepoint/v3/contenttype/forms"/>
   </ds:schemaRefs>
 </ds:datastoreItem>
 </file>
 
-<file path=customXml/itemProps4.xml><?xml version="1.0" encoding="utf-8"?>
+<file path=customXml/itemProps3.xml><?xml version="1.0" encoding="utf-8"?>
 <ds:datastoreItem xmlns:ds="http://schemas.openxmlformats.org/officeDocument/2006/customXml" ds:itemID="{4C45CDC5-09B9-4BFB-A077-27C7973CF187}">
   <ds:schemaRefs>
     <ds:schemaRef ds:uri="http://schemas.microsoft.com/office/2006/metadata/contentType"/>
@@ -7182,4 +7534,12 @@
     <ds:schemaRef ds:uri="http://schemas.microsoft.com/internal/obd"/>
   </ds:schemaRefs>
 </ds:datastoreItem>
+</file>
+
+<file path=customXml/itemProps4.xml><?xml version="1.0" encoding="utf-8"?>
+<ds:datastoreItem xmlns:ds="http://schemas.openxmlformats.org/officeDocument/2006/customXml" ds:itemID="{1296A0EA-273D-4555-A8C8-EF4266D95566}">
+  <ds:schemaRefs>
+    <ds:schemaRef ds:uri="http://schemas.openxmlformats.org/officeDocument/2006/bibliography"/>
+  </ds:schemaRefs>
+</ds:datastoreItem>
 </file>
</xml_diff>

<commit_message>
update and bug fixs
</commit_message>
<xml_diff>
--- a/design docs/Project Desgin Doc.docx
+++ b/design docs/Project Desgin Doc.docx
@@ -2534,7 +2534,7 @@
           <w:r>
             <w:fldChar w:fldCharType="separate"/>
           </w:r>
-          <w:hyperlink w:anchor="_Toc165060929" w:history="1">
+          <w:hyperlink w:anchor="_Toc165149932" w:history="1">
             <w:r>
               <w:rPr>
                 <w:rStyle w:val="Hyperlink"/>
@@ -2561,7 +2561,7 @@
                 <w:noProof/>
                 <w:webHidden/>
               </w:rPr>
-              <w:instrText xml:space="preserve"> PAGEREF _Toc165060929 \h </w:instrText>
+              <w:instrText xml:space="preserve"> PAGEREF _Toc165149932 \h </w:instrText>
             </w:r>
             <w:r>
               <w:rPr>
@@ -2608,7 +2608,7 @@
               <w14:ligatures w14:val="standardContextual"/>
             </w:rPr>
           </w:pPr>
-          <w:hyperlink w:anchor="_Toc165060930" w:history="1">
+          <w:hyperlink w:anchor="_Toc165149933" w:history="1">
             <w:r>
               <w:rPr>
                 <w:rStyle w:val="Hyperlink"/>
@@ -2635,7 +2635,7 @@
                 <w:noProof/>
                 <w:webHidden/>
               </w:rPr>
-              <w:instrText xml:space="preserve"> PAGEREF _Toc165060930 \h </w:instrText>
+              <w:instrText xml:space="preserve"> PAGEREF _Toc165149933 \h </w:instrText>
             </w:r>
             <w:r>
               <w:rPr>
@@ -2682,7 +2682,7 @@
               <w14:ligatures w14:val="standardContextual"/>
             </w:rPr>
           </w:pPr>
-          <w:hyperlink w:anchor="_Toc165060931" w:history="1">
+          <w:hyperlink w:anchor="_Toc165149934" w:history="1">
             <w:r>
               <w:rPr>
                 <w:rStyle w:val="Hyperlink"/>
@@ -2709,7 +2709,7 @@
                 <w:noProof/>
                 <w:webHidden/>
               </w:rPr>
-              <w:instrText xml:space="preserve"> PAGEREF _Toc165060931 \h </w:instrText>
+              <w:instrText xml:space="preserve"> PAGEREF _Toc165149934 \h </w:instrText>
             </w:r>
             <w:r>
               <w:rPr>
@@ -2756,7 +2756,7 @@
               <w14:ligatures w14:val="standardContextual"/>
             </w:rPr>
           </w:pPr>
-          <w:hyperlink w:anchor="_Toc165060932" w:history="1">
+          <w:hyperlink w:anchor="_Toc165149935" w:history="1">
             <w:r>
               <w:rPr>
                 <w:rStyle w:val="Hyperlink"/>
@@ -2783,7 +2783,7 @@
                 <w:noProof/>
                 <w:webHidden/>
               </w:rPr>
-              <w:instrText xml:space="preserve"> PAGEREF _Toc165060932 \h </w:instrText>
+              <w:instrText xml:space="preserve"> PAGEREF _Toc165149935 \h </w:instrText>
             </w:r>
             <w:r>
               <w:rPr>
@@ -2830,7 +2830,7 @@
               <w14:ligatures w14:val="standardContextual"/>
             </w:rPr>
           </w:pPr>
-          <w:hyperlink w:anchor="_Toc165060933" w:history="1">
+          <w:hyperlink w:anchor="_Toc165149936" w:history="1">
             <w:r>
               <w:rPr>
                 <w:rStyle w:val="Hyperlink"/>
@@ -2857,7 +2857,7 @@
                 <w:noProof/>
                 <w:webHidden/>
               </w:rPr>
-              <w:instrText xml:space="preserve"> PAGEREF _Toc165060933 \h </w:instrText>
+              <w:instrText xml:space="preserve"> PAGEREF _Toc165149936 \h </w:instrText>
             </w:r>
             <w:r>
               <w:rPr>
@@ -2904,7 +2904,7 @@
               <w14:ligatures w14:val="standardContextual"/>
             </w:rPr>
           </w:pPr>
-          <w:hyperlink w:anchor="_Toc165060934" w:history="1">
+          <w:hyperlink w:anchor="_Toc165149937" w:history="1">
             <w:r>
               <w:rPr>
                 <w:rStyle w:val="Hyperlink"/>
@@ -2931,7 +2931,7 @@
                 <w:noProof/>
                 <w:webHidden/>
               </w:rPr>
-              <w:instrText xml:space="preserve"> PAGEREF _Toc165060934 \h </w:instrText>
+              <w:instrText xml:space="preserve"> PAGEREF _Toc165149937 \h </w:instrText>
             </w:r>
             <w:r>
               <w:rPr>
@@ -2978,7 +2978,7 @@
               <w14:ligatures w14:val="standardContextual"/>
             </w:rPr>
           </w:pPr>
-          <w:hyperlink w:anchor="_Toc165060935" w:history="1">
+          <w:hyperlink w:anchor="_Toc165149938" w:history="1">
             <w:r>
               <w:rPr>
                 <w:rStyle w:val="Hyperlink"/>
@@ -3005,7 +3005,7 @@
                 <w:noProof/>
                 <w:webHidden/>
               </w:rPr>
-              <w:instrText xml:space="preserve"> PAGEREF _Toc165060935 \h </w:instrText>
+              <w:instrText xml:space="preserve"> PAGEREF _Toc165149938 \h </w:instrText>
             </w:r>
             <w:r>
               <w:rPr>
@@ -3052,7 +3052,7 @@
               <w14:ligatures w14:val="standardContextual"/>
             </w:rPr>
           </w:pPr>
-          <w:hyperlink w:anchor="_Toc165060936" w:history="1">
+          <w:hyperlink w:anchor="_Toc165149939" w:history="1">
             <w:r>
               <w:rPr>
                 <w:rStyle w:val="Hyperlink"/>
@@ -3079,7 +3079,7 @@
                 <w:noProof/>
                 <w:webHidden/>
               </w:rPr>
-              <w:instrText xml:space="preserve"> PAGEREF _Toc165060936 \h </w:instrText>
+              <w:instrText xml:space="preserve"> PAGEREF _Toc165149939 \h </w:instrText>
             </w:r>
             <w:r>
               <w:rPr>
@@ -3126,7 +3126,7 @@
               <w14:ligatures w14:val="standardContextual"/>
             </w:rPr>
           </w:pPr>
-          <w:hyperlink w:anchor="_Toc165060937" w:history="1">
+          <w:hyperlink w:anchor="_Toc165149940" w:history="1">
             <w:r>
               <w:rPr>
                 <w:rStyle w:val="Hyperlink"/>
@@ -3153,7 +3153,7 @@
                 <w:noProof/>
                 <w:webHidden/>
               </w:rPr>
-              <w:instrText xml:space="preserve"> PAGEREF _Toc165060937 \h </w:instrText>
+              <w:instrText xml:space="preserve"> PAGEREF _Toc165149940 \h </w:instrText>
             </w:r>
             <w:r>
               <w:rPr>
@@ -3200,7 +3200,7 @@
               <w14:ligatures w14:val="standardContextual"/>
             </w:rPr>
           </w:pPr>
-          <w:hyperlink w:anchor="_Toc165060938" w:history="1">
+          <w:hyperlink w:anchor="_Toc165149941" w:history="1">
             <w:r>
               <w:rPr>
                 <w:rStyle w:val="Hyperlink"/>
@@ -3227,7 +3227,7 @@
                 <w:noProof/>
                 <w:webHidden/>
               </w:rPr>
-              <w:instrText xml:space="preserve"> PAGEREF _Toc165060938 \h </w:instrText>
+              <w:instrText xml:space="preserve"> PAGEREF _Toc165149941 \h </w:instrText>
             </w:r>
             <w:r>
               <w:rPr>
@@ -3274,7 +3274,7 @@
               <w14:ligatures w14:val="standardContextual"/>
             </w:rPr>
           </w:pPr>
-          <w:hyperlink w:anchor="_Toc165060939" w:history="1">
+          <w:hyperlink w:anchor="_Toc165149942" w:history="1">
             <w:r>
               <w:rPr>
                 <w:rStyle w:val="Hyperlink"/>
@@ -3301,7 +3301,7 @@
                 <w:noProof/>
                 <w:webHidden/>
               </w:rPr>
-              <w:instrText xml:space="preserve"> PAGEREF _Toc165060939 \h </w:instrText>
+              <w:instrText xml:space="preserve"> PAGEREF _Toc165149942 \h </w:instrText>
             </w:r>
             <w:r>
               <w:rPr>
@@ -3348,7 +3348,7 @@
               <w14:ligatures w14:val="standardContextual"/>
             </w:rPr>
           </w:pPr>
-          <w:hyperlink w:anchor="_Toc165060940" w:history="1">
+          <w:hyperlink w:anchor="_Toc165149943" w:history="1">
             <w:r>
               <w:rPr>
                 <w:rStyle w:val="Hyperlink"/>
@@ -3375,7 +3375,7 @@
                 <w:noProof/>
                 <w:webHidden/>
               </w:rPr>
-              <w:instrText xml:space="preserve"> PAGEREF _Toc165060940 \h </w:instrText>
+              <w:instrText xml:space="preserve"> PAGEREF _Toc165149943 \h </w:instrText>
             </w:r>
             <w:r>
               <w:rPr>
@@ -3422,13 +3422,13 @@
               <w14:ligatures w14:val="standardContextual"/>
             </w:rPr>
           </w:pPr>
-          <w:hyperlink w:anchor="_Toc165060941" w:history="1">
+          <w:hyperlink w:anchor="_Toc165149944" w:history="1">
             <w:r>
               <w:rPr>
                 <w:rStyle w:val="Hyperlink"/>
                 <w:noProof/>
               </w:rPr>
-              <w:t>Visual elements</w:t>
+              <w:t>Structure diagrams</w:t>
             </w:r>
             <w:r>
               <w:rPr>
@@ -3449,7 +3449,7 @@
                 <w:noProof/>
                 <w:webHidden/>
               </w:rPr>
-              <w:instrText xml:space="preserve"> PAGEREF _Toc165060941 \h </w:instrText>
+              <w:instrText xml:space="preserve"> PAGEREF _Toc165149944 \h </w:instrText>
             </w:r>
             <w:r>
               <w:rPr>
@@ -3496,13 +3496,13 @@
               <w14:ligatures w14:val="standardContextual"/>
             </w:rPr>
           </w:pPr>
-          <w:hyperlink w:anchor="_Toc165060942" w:history="1">
+          <w:hyperlink w:anchor="_Toc165149945" w:history="1">
             <w:r>
               <w:rPr>
                 <w:rStyle w:val="Hyperlink"/>
                 <w:noProof/>
               </w:rPr>
-              <w:t>Colour theory</w:t>
+              <w:t>UI Structure</w:t>
             </w:r>
             <w:r>
               <w:rPr>
@@ -3523,7 +3523,7 @@
                 <w:noProof/>
                 <w:webHidden/>
               </w:rPr>
-              <w:instrText xml:space="preserve"> PAGEREF _Toc165060942 \h </w:instrText>
+              <w:instrText xml:space="preserve"> PAGEREF _Toc165149945 \h </w:instrText>
             </w:r>
             <w:r>
               <w:rPr>
@@ -3570,13 +3570,13 @@
               <w14:ligatures w14:val="standardContextual"/>
             </w:rPr>
           </w:pPr>
-          <w:hyperlink w:anchor="_Toc165060943" w:history="1">
+          <w:hyperlink w:anchor="_Toc165149946" w:history="1">
             <w:r>
               <w:rPr>
                 <w:rStyle w:val="Hyperlink"/>
                 <w:noProof/>
               </w:rPr>
-              <w:t>Web Wireframes</w:t>
+              <w:t>Training model Structure</w:t>
             </w:r>
             <w:r>
               <w:rPr>
@@ -3597,7 +3597,7 @@
                 <w:noProof/>
                 <w:webHidden/>
               </w:rPr>
-              <w:instrText xml:space="preserve"> PAGEREF _Toc165060943 \h </w:instrText>
+              <w:instrText xml:space="preserve"> PAGEREF _Toc165149946 \h </w:instrText>
             </w:r>
             <w:r>
               <w:rPr>
@@ -3617,7 +3617,155 @@
                 <w:noProof/>
                 <w:webHidden/>
               </w:rPr>
-              <w:t>14</w:t>
+              <w:t>15</w:t>
+            </w:r>
+            <w:r>
+              <w:rPr>
+                <w:noProof/>
+                <w:webHidden/>
+              </w:rPr>
+              <w:fldChar w:fldCharType="end"/>
+            </w:r>
+          </w:hyperlink>
+        </w:p>
+        <w:p>
+          <w:pPr>
+            <w:pStyle w:val="TOC1"/>
+            <w:tabs>
+              <w:tab w:val="right" w:leader="dot" w:pos="9016"/>
+            </w:tabs>
+            <w:rPr>
+              <w:rFonts w:eastAsiaTheme="minorEastAsia"/>
+              <w:noProof/>
+              <w:kern w:val="2"/>
+              <w:sz w:val="24"/>
+              <w:szCs w:val="24"/>
+              <w:lang w:eastAsia="en-GB"/>
+              <w14:ligatures w14:val="standardContextual"/>
+            </w:rPr>
+          </w:pPr>
+          <w:hyperlink w:anchor="_Toc165149947" w:history="1">
+            <w:r>
+              <w:rPr>
+                <w:rStyle w:val="Hyperlink"/>
+                <w:noProof/>
+              </w:rPr>
+              <w:t>Visual elements</w:t>
+            </w:r>
+            <w:r>
+              <w:rPr>
+                <w:noProof/>
+                <w:webHidden/>
+              </w:rPr>
+              <w:tab/>
+            </w:r>
+            <w:r>
+              <w:rPr>
+                <w:noProof/>
+                <w:webHidden/>
+              </w:rPr>
+              <w:fldChar w:fldCharType="begin"/>
+            </w:r>
+            <w:r>
+              <w:rPr>
+                <w:noProof/>
+                <w:webHidden/>
+              </w:rPr>
+              <w:instrText xml:space="preserve"> PAGEREF _Toc165149947 \h </w:instrText>
+            </w:r>
+            <w:r>
+              <w:rPr>
+                <w:noProof/>
+                <w:webHidden/>
+              </w:rPr>
+            </w:r>
+            <w:r>
+              <w:rPr>
+                <w:noProof/>
+                <w:webHidden/>
+              </w:rPr>
+              <w:fldChar w:fldCharType="separate"/>
+            </w:r>
+            <w:r>
+              <w:rPr>
+                <w:noProof/>
+                <w:webHidden/>
+              </w:rPr>
+              <w:t>16</w:t>
+            </w:r>
+            <w:r>
+              <w:rPr>
+                <w:noProof/>
+                <w:webHidden/>
+              </w:rPr>
+              <w:fldChar w:fldCharType="end"/>
+            </w:r>
+          </w:hyperlink>
+        </w:p>
+        <w:p>
+          <w:pPr>
+            <w:pStyle w:val="TOC2"/>
+            <w:tabs>
+              <w:tab w:val="right" w:leader="dot" w:pos="9016"/>
+            </w:tabs>
+            <w:rPr>
+              <w:rFonts w:eastAsiaTheme="minorEastAsia"/>
+              <w:noProof/>
+              <w:kern w:val="2"/>
+              <w:sz w:val="24"/>
+              <w:szCs w:val="24"/>
+              <w:lang w:eastAsia="en-GB"/>
+              <w14:ligatures w14:val="standardContextual"/>
+            </w:rPr>
+          </w:pPr>
+          <w:hyperlink w:anchor="_Toc165149948" w:history="1">
+            <w:r>
+              <w:rPr>
+                <w:rStyle w:val="Hyperlink"/>
+                <w:noProof/>
+              </w:rPr>
+              <w:t>Design considerations</w:t>
+            </w:r>
+            <w:r>
+              <w:rPr>
+                <w:noProof/>
+                <w:webHidden/>
+              </w:rPr>
+              <w:tab/>
+            </w:r>
+            <w:r>
+              <w:rPr>
+                <w:noProof/>
+                <w:webHidden/>
+              </w:rPr>
+              <w:fldChar w:fldCharType="begin"/>
+            </w:r>
+            <w:r>
+              <w:rPr>
+                <w:noProof/>
+                <w:webHidden/>
+              </w:rPr>
+              <w:instrText xml:space="preserve"> PAGEREF _Toc165149948 \h </w:instrText>
+            </w:r>
+            <w:r>
+              <w:rPr>
+                <w:noProof/>
+                <w:webHidden/>
+              </w:rPr>
+            </w:r>
+            <w:r>
+              <w:rPr>
+                <w:noProof/>
+                <w:webHidden/>
+              </w:rPr>
+              <w:fldChar w:fldCharType="separate"/>
+            </w:r>
+            <w:r>
+              <w:rPr>
+                <w:noProof/>
+                <w:webHidden/>
+              </w:rPr>
+              <w:t>16</w:t>
             </w:r>
             <w:r>
               <w:rPr>
@@ -3644,13 +3792,13 @@
               <w14:ligatures w14:val="standardContextual"/>
             </w:rPr>
           </w:pPr>
-          <w:hyperlink w:anchor="_Toc165060944" w:history="1">
+          <w:hyperlink w:anchor="_Toc165149949" w:history="1">
             <w:r>
               <w:rPr>
                 <w:rStyle w:val="Hyperlink"/>
                 <w:noProof/>
               </w:rPr>
-              <w:t>Low-fi</w:t>
+              <w:t>Minimalism</w:t>
             </w:r>
             <w:r>
               <w:rPr>
@@ -3671,7 +3819,7 @@
                 <w:noProof/>
                 <w:webHidden/>
               </w:rPr>
-              <w:instrText xml:space="preserve"> PAGEREF _Toc165060944 \h </w:instrText>
+              <w:instrText xml:space="preserve"> PAGEREF _Toc165149949 \h </w:instrText>
             </w:r>
             <w:r>
               <w:rPr>
@@ -3691,7 +3839,7 @@
                 <w:noProof/>
                 <w:webHidden/>
               </w:rPr>
-              <w:t>15</w:t>
+              <w:t>16</w:t>
             </w:r>
             <w:r>
               <w:rPr>
@@ -3718,12 +3866,308 @@
               <w14:ligatures w14:val="standardContextual"/>
             </w:rPr>
           </w:pPr>
-          <w:hyperlink w:anchor="_Toc165060945" w:history="1">
+          <w:hyperlink w:anchor="_Toc165149950" w:history="1">
             <w:r>
               <w:rPr>
                 <w:rStyle w:val="Hyperlink"/>
                 <w:noProof/>
               </w:rPr>
+              <w:t>Error handling</w:t>
+            </w:r>
+            <w:r>
+              <w:rPr>
+                <w:noProof/>
+                <w:webHidden/>
+              </w:rPr>
+              <w:tab/>
+            </w:r>
+            <w:r>
+              <w:rPr>
+                <w:noProof/>
+                <w:webHidden/>
+              </w:rPr>
+              <w:fldChar w:fldCharType="begin"/>
+            </w:r>
+            <w:r>
+              <w:rPr>
+                <w:noProof/>
+                <w:webHidden/>
+              </w:rPr>
+              <w:instrText xml:space="preserve"> PAGEREF _Toc165149950 \h </w:instrText>
+            </w:r>
+            <w:r>
+              <w:rPr>
+                <w:noProof/>
+                <w:webHidden/>
+              </w:rPr>
+            </w:r>
+            <w:r>
+              <w:rPr>
+                <w:noProof/>
+                <w:webHidden/>
+              </w:rPr>
+              <w:fldChar w:fldCharType="separate"/>
+            </w:r>
+            <w:r>
+              <w:rPr>
+                <w:noProof/>
+                <w:webHidden/>
+              </w:rPr>
+              <w:t>16</w:t>
+            </w:r>
+            <w:r>
+              <w:rPr>
+                <w:noProof/>
+                <w:webHidden/>
+              </w:rPr>
+              <w:fldChar w:fldCharType="end"/>
+            </w:r>
+          </w:hyperlink>
+        </w:p>
+        <w:p>
+          <w:pPr>
+            <w:pStyle w:val="TOC2"/>
+            <w:tabs>
+              <w:tab w:val="right" w:leader="dot" w:pos="9016"/>
+            </w:tabs>
+            <w:rPr>
+              <w:rFonts w:eastAsiaTheme="minorEastAsia"/>
+              <w:noProof/>
+              <w:kern w:val="2"/>
+              <w:sz w:val="24"/>
+              <w:szCs w:val="24"/>
+              <w:lang w:eastAsia="en-GB"/>
+              <w14:ligatures w14:val="standardContextual"/>
+            </w:rPr>
+          </w:pPr>
+          <w:hyperlink w:anchor="_Toc165149951" w:history="1">
+            <w:r>
+              <w:rPr>
+                <w:rStyle w:val="Hyperlink"/>
+                <w:noProof/>
+              </w:rPr>
+              <w:t>Colour theory</w:t>
+            </w:r>
+            <w:r>
+              <w:rPr>
+                <w:noProof/>
+                <w:webHidden/>
+              </w:rPr>
+              <w:tab/>
+            </w:r>
+            <w:r>
+              <w:rPr>
+                <w:noProof/>
+                <w:webHidden/>
+              </w:rPr>
+              <w:fldChar w:fldCharType="begin"/>
+            </w:r>
+            <w:r>
+              <w:rPr>
+                <w:noProof/>
+                <w:webHidden/>
+              </w:rPr>
+              <w:instrText xml:space="preserve"> PAGEREF _Toc165149951 \h </w:instrText>
+            </w:r>
+            <w:r>
+              <w:rPr>
+                <w:noProof/>
+                <w:webHidden/>
+              </w:rPr>
+            </w:r>
+            <w:r>
+              <w:rPr>
+                <w:noProof/>
+                <w:webHidden/>
+              </w:rPr>
+              <w:fldChar w:fldCharType="separate"/>
+            </w:r>
+            <w:r>
+              <w:rPr>
+                <w:noProof/>
+                <w:webHidden/>
+              </w:rPr>
+              <w:t>16</w:t>
+            </w:r>
+            <w:r>
+              <w:rPr>
+                <w:noProof/>
+                <w:webHidden/>
+              </w:rPr>
+              <w:fldChar w:fldCharType="end"/>
+            </w:r>
+          </w:hyperlink>
+        </w:p>
+        <w:p>
+          <w:pPr>
+            <w:pStyle w:val="TOC2"/>
+            <w:tabs>
+              <w:tab w:val="right" w:leader="dot" w:pos="9016"/>
+            </w:tabs>
+            <w:rPr>
+              <w:rFonts w:eastAsiaTheme="minorEastAsia"/>
+              <w:noProof/>
+              <w:kern w:val="2"/>
+              <w:sz w:val="24"/>
+              <w:szCs w:val="24"/>
+              <w:lang w:eastAsia="en-GB"/>
+              <w14:ligatures w14:val="standardContextual"/>
+            </w:rPr>
+          </w:pPr>
+          <w:hyperlink w:anchor="_Toc165149952" w:history="1">
+            <w:r>
+              <w:rPr>
+                <w:rStyle w:val="Hyperlink"/>
+                <w:noProof/>
+              </w:rPr>
+              <w:t>Web Wireframes</w:t>
+            </w:r>
+            <w:r>
+              <w:rPr>
+                <w:noProof/>
+                <w:webHidden/>
+              </w:rPr>
+              <w:tab/>
+            </w:r>
+            <w:r>
+              <w:rPr>
+                <w:noProof/>
+                <w:webHidden/>
+              </w:rPr>
+              <w:fldChar w:fldCharType="begin"/>
+            </w:r>
+            <w:r>
+              <w:rPr>
+                <w:noProof/>
+                <w:webHidden/>
+              </w:rPr>
+              <w:instrText xml:space="preserve"> PAGEREF _Toc165149952 \h </w:instrText>
+            </w:r>
+            <w:r>
+              <w:rPr>
+                <w:noProof/>
+                <w:webHidden/>
+              </w:rPr>
+            </w:r>
+            <w:r>
+              <w:rPr>
+                <w:noProof/>
+                <w:webHidden/>
+              </w:rPr>
+              <w:fldChar w:fldCharType="separate"/>
+            </w:r>
+            <w:r>
+              <w:rPr>
+                <w:noProof/>
+                <w:webHidden/>
+              </w:rPr>
+              <w:t>17</w:t>
+            </w:r>
+            <w:r>
+              <w:rPr>
+                <w:noProof/>
+                <w:webHidden/>
+              </w:rPr>
+              <w:fldChar w:fldCharType="end"/>
+            </w:r>
+          </w:hyperlink>
+        </w:p>
+        <w:p>
+          <w:pPr>
+            <w:pStyle w:val="TOC3"/>
+            <w:tabs>
+              <w:tab w:val="right" w:leader="dot" w:pos="9016"/>
+            </w:tabs>
+            <w:rPr>
+              <w:rFonts w:eastAsiaTheme="minorEastAsia"/>
+              <w:noProof/>
+              <w:kern w:val="2"/>
+              <w:sz w:val="24"/>
+              <w:szCs w:val="24"/>
+              <w:lang w:eastAsia="en-GB"/>
+              <w14:ligatures w14:val="standardContextual"/>
+            </w:rPr>
+          </w:pPr>
+          <w:hyperlink w:anchor="_Toc165149953" w:history="1">
+            <w:r>
+              <w:rPr>
+                <w:rStyle w:val="Hyperlink"/>
+                <w:noProof/>
+              </w:rPr>
+              <w:t>Low-fi</w:t>
+            </w:r>
+            <w:r>
+              <w:rPr>
+                <w:noProof/>
+                <w:webHidden/>
+              </w:rPr>
+              <w:tab/>
+            </w:r>
+            <w:r>
+              <w:rPr>
+                <w:noProof/>
+                <w:webHidden/>
+              </w:rPr>
+              <w:fldChar w:fldCharType="begin"/>
+            </w:r>
+            <w:r>
+              <w:rPr>
+                <w:noProof/>
+                <w:webHidden/>
+              </w:rPr>
+              <w:instrText xml:space="preserve"> PAGEREF _Toc165149953 \h </w:instrText>
+            </w:r>
+            <w:r>
+              <w:rPr>
+                <w:noProof/>
+                <w:webHidden/>
+              </w:rPr>
+            </w:r>
+            <w:r>
+              <w:rPr>
+                <w:noProof/>
+                <w:webHidden/>
+              </w:rPr>
+              <w:fldChar w:fldCharType="separate"/>
+            </w:r>
+            <w:r>
+              <w:rPr>
+                <w:noProof/>
+                <w:webHidden/>
+              </w:rPr>
+              <w:t>18</w:t>
+            </w:r>
+            <w:r>
+              <w:rPr>
+                <w:noProof/>
+                <w:webHidden/>
+              </w:rPr>
+              <w:fldChar w:fldCharType="end"/>
+            </w:r>
+          </w:hyperlink>
+        </w:p>
+        <w:p>
+          <w:pPr>
+            <w:pStyle w:val="TOC3"/>
+            <w:tabs>
+              <w:tab w:val="right" w:leader="dot" w:pos="9016"/>
+            </w:tabs>
+            <w:rPr>
+              <w:rFonts w:eastAsiaTheme="minorEastAsia"/>
+              <w:noProof/>
+              <w:kern w:val="2"/>
+              <w:sz w:val="24"/>
+              <w:szCs w:val="24"/>
+              <w:lang w:eastAsia="en-GB"/>
+              <w14:ligatures w14:val="standardContextual"/>
+            </w:rPr>
+          </w:pPr>
+          <w:hyperlink w:anchor="_Toc165149954" w:history="1">
+            <w:r>
+              <w:rPr>
+                <w:rStyle w:val="Hyperlink"/>
+                <w:noProof/>
+              </w:rPr>
               <w:t>Hi-fi</w:t>
             </w:r>
             <w:r>
@@ -3745,7 +4189,7 @@
                 <w:noProof/>
                 <w:webHidden/>
               </w:rPr>
-              <w:instrText xml:space="preserve"> PAGEREF _Toc165060945 \h </w:instrText>
+              <w:instrText xml:space="preserve"> PAGEREF _Toc165149954 \h </w:instrText>
             </w:r>
             <w:r>
               <w:rPr>
@@ -3765,7 +4209,7 @@
                 <w:noProof/>
                 <w:webHidden/>
               </w:rPr>
-              <w:t>19</w:t>
+              <w:t>22</w:t>
             </w:r>
             <w:r>
               <w:rPr>
@@ -3792,7 +4236,7 @@
               <w14:ligatures w14:val="standardContextual"/>
             </w:rPr>
           </w:pPr>
-          <w:hyperlink w:anchor="_Toc165060946" w:history="1">
+          <w:hyperlink w:anchor="_Toc165149955" w:history="1">
             <w:r>
               <w:rPr>
                 <w:rStyle w:val="Hyperlink"/>
@@ -3819,7 +4263,7 @@
                 <w:noProof/>
                 <w:webHidden/>
               </w:rPr>
-              <w:instrText xml:space="preserve"> PAGEREF _Toc165060946 \h </w:instrText>
+              <w:instrText xml:space="preserve"> PAGEREF _Toc165149955 \h </w:instrText>
             </w:r>
             <w:r>
               <w:rPr>
@@ -3839,7 +4283,7 @@
                 <w:noProof/>
                 <w:webHidden/>
               </w:rPr>
-              <w:t>22</w:t>
+              <w:t>25</w:t>
             </w:r>
             <w:r>
               <w:rPr>
@@ -3866,7 +4310,7 @@
               <w14:ligatures w14:val="standardContextual"/>
             </w:rPr>
           </w:pPr>
-          <w:hyperlink w:anchor="_Toc165060947" w:history="1">
+          <w:hyperlink w:anchor="_Toc165149956" w:history="1">
             <w:r>
               <w:rPr>
                 <w:rStyle w:val="Hyperlink"/>
@@ -3893,7 +4337,7 @@
                 <w:noProof/>
                 <w:webHidden/>
               </w:rPr>
-              <w:instrText xml:space="preserve"> PAGEREF _Toc165060947 \h </w:instrText>
+              <w:instrText xml:space="preserve"> PAGEREF _Toc165149956 \h </w:instrText>
             </w:r>
             <w:r>
               <w:rPr>
@@ -3913,155 +4357,7 @@
                 <w:noProof/>
                 <w:webHidden/>
               </w:rPr>
-              <w:t>22</w:t>
-            </w:r>
-            <w:r>
-              <w:rPr>
-                <w:noProof/>
-                <w:webHidden/>
-              </w:rPr>
-              <w:fldChar w:fldCharType="end"/>
-            </w:r>
-          </w:hyperlink>
-        </w:p>
-        <w:p>
-          <w:pPr>
-            <w:pStyle w:val="TOC2"/>
-            <w:tabs>
-              <w:tab w:val="right" w:leader="dot" w:pos="9016"/>
-            </w:tabs>
-            <w:rPr>
-              <w:rFonts w:eastAsiaTheme="minorEastAsia"/>
-              <w:noProof/>
-              <w:kern w:val="2"/>
-              <w:sz w:val="24"/>
-              <w:szCs w:val="24"/>
-              <w:lang w:eastAsia="en-GB"/>
-              <w14:ligatures w14:val="standardContextual"/>
-            </w:rPr>
-          </w:pPr>
-          <w:hyperlink w:anchor="_Toc165060948" w:history="1">
-            <w:r>
-              <w:rPr>
-                <w:rStyle w:val="Hyperlink"/>
-                <w:noProof/>
-              </w:rPr>
-              <w:t>UI Structure</w:t>
-            </w:r>
-            <w:r>
-              <w:rPr>
-                <w:noProof/>
-                <w:webHidden/>
-              </w:rPr>
-              <w:tab/>
-            </w:r>
-            <w:r>
-              <w:rPr>
-                <w:noProof/>
-                <w:webHidden/>
-              </w:rPr>
-              <w:fldChar w:fldCharType="begin"/>
-            </w:r>
-            <w:r>
-              <w:rPr>
-                <w:noProof/>
-                <w:webHidden/>
-              </w:rPr>
-              <w:instrText xml:space="preserve"> PAGEREF _Toc165060948 \h </w:instrText>
-            </w:r>
-            <w:r>
-              <w:rPr>
-                <w:noProof/>
-                <w:webHidden/>
-              </w:rPr>
-            </w:r>
-            <w:r>
-              <w:rPr>
-                <w:noProof/>
-                <w:webHidden/>
-              </w:rPr>
-              <w:fldChar w:fldCharType="separate"/>
-            </w:r>
-            <w:r>
-              <w:rPr>
-                <w:noProof/>
-                <w:webHidden/>
-              </w:rPr>
-              <w:t>23</w:t>
-            </w:r>
-            <w:r>
-              <w:rPr>
-                <w:noProof/>
-                <w:webHidden/>
-              </w:rPr>
-              <w:fldChar w:fldCharType="end"/>
-            </w:r>
-          </w:hyperlink>
-        </w:p>
-        <w:p>
-          <w:pPr>
-            <w:pStyle w:val="TOC2"/>
-            <w:tabs>
-              <w:tab w:val="right" w:leader="dot" w:pos="9016"/>
-            </w:tabs>
-            <w:rPr>
-              <w:rFonts w:eastAsiaTheme="minorEastAsia"/>
-              <w:noProof/>
-              <w:kern w:val="2"/>
-              <w:sz w:val="24"/>
-              <w:szCs w:val="24"/>
-              <w:lang w:eastAsia="en-GB"/>
-              <w14:ligatures w14:val="standardContextual"/>
-            </w:rPr>
-          </w:pPr>
-          <w:hyperlink w:anchor="_Toc165060949" w:history="1">
-            <w:r>
-              <w:rPr>
-                <w:rStyle w:val="Hyperlink"/>
-                <w:noProof/>
-              </w:rPr>
-              <w:t>Training model Structure</w:t>
-            </w:r>
-            <w:r>
-              <w:rPr>
-                <w:noProof/>
-                <w:webHidden/>
-              </w:rPr>
-              <w:tab/>
-            </w:r>
-            <w:r>
-              <w:rPr>
-                <w:noProof/>
-                <w:webHidden/>
-              </w:rPr>
-              <w:fldChar w:fldCharType="begin"/>
-            </w:r>
-            <w:r>
-              <w:rPr>
-                <w:noProof/>
-                <w:webHidden/>
-              </w:rPr>
-              <w:instrText xml:space="preserve"> PAGEREF _Toc165060949 \h </w:instrText>
-            </w:r>
-            <w:r>
-              <w:rPr>
-                <w:noProof/>
-                <w:webHidden/>
-              </w:rPr>
-            </w:r>
-            <w:r>
-              <w:rPr>
-                <w:noProof/>
-                <w:webHidden/>
-              </w:rPr>
-              <w:fldChar w:fldCharType="separate"/>
-            </w:r>
-            <w:r>
-              <w:rPr>
-                <w:noProof/>
-                <w:webHidden/>
-              </w:rPr>
-              <w:t>24</w:t>
+              <w:t>26</w:t>
             </w:r>
             <w:r>
               <w:rPr>
@@ -4088,7 +4384,7 @@
               <w14:ligatures w14:val="standardContextual"/>
             </w:rPr>
           </w:pPr>
-          <w:hyperlink w:anchor="_Toc165060950" w:history="1">
+          <w:hyperlink w:anchor="_Toc165149957" w:history="1">
             <w:r>
               <w:rPr>
                 <w:rStyle w:val="Hyperlink"/>
@@ -4115,7 +4411,7 @@
                 <w:noProof/>
                 <w:webHidden/>
               </w:rPr>
-              <w:instrText xml:space="preserve"> PAGEREF _Toc165060950 \h </w:instrText>
+              <w:instrText xml:space="preserve"> PAGEREF _Toc165149957 \h </w:instrText>
             </w:r>
             <w:r>
               <w:rPr>
@@ -4135,7 +4431,7 @@
                 <w:noProof/>
                 <w:webHidden/>
               </w:rPr>
-              <w:t>25</w:t>
+              <w:t>26</w:t>
             </w:r>
             <w:r>
               <w:rPr>
@@ -4162,7 +4458,7 @@
               <w14:ligatures w14:val="standardContextual"/>
             </w:rPr>
           </w:pPr>
-          <w:hyperlink w:anchor="_Toc165060951" w:history="1">
+          <w:hyperlink w:anchor="_Toc165149958" w:history="1">
             <w:r>
               <w:rPr>
                 <w:rStyle w:val="Hyperlink"/>
@@ -4189,7 +4485,7 @@
                 <w:noProof/>
                 <w:webHidden/>
               </w:rPr>
-              <w:instrText xml:space="preserve"> PAGEREF _Toc165060951 \h </w:instrText>
+              <w:instrText xml:space="preserve"> PAGEREF _Toc165149958 \h </w:instrText>
             </w:r>
             <w:r>
               <w:rPr>
@@ -4209,7 +4505,7 @@
                 <w:noProof/>
                 <w:webHidden/>
               </w:rPr>
-              <w:t>26</w:t>
+              <w:t>27</w:t>
             </w:r>
             <w:r>
               <w:rPr>
@@ -4243,7 +4539,7 @@
         <w:ind w:right="1134"/>
       </w:pPr>
       <w:bookmarkStart w:id="0" w:name="_Toc163169062"/>
-      <w:bookmarkStart w:id="1" w:name="_Toc165060929"/>
+      <w:bookmarkStart w:id="1" w:name="_Toc165149932"/>
       <w:r>
         <w:lastRenderedPageBreak/>
         <w:t>Project Introduction</w:t>
@@ -4268,7 +4564,7 @@
       <w:pPr>
         <w:pStyle w:val="Heading1"/>
       </w:pPr>
-      <w:bookmarkStart w:id="2" w:name="_Toc165060930"/>
+      <w:bookmarkStart w:id="2" w:name="_Toc165149933"/>
       <w:r>
         <w:t>Overview of Project Functionality</w:t>
       </w:r>
@@ -4283,7 +4579,7 @@
       <w:pPr>
         <w:pStyle w:val="Heading2"/>
       </w:pPr>
-      <w:bookmarkStart w:id="3" w:name="_Toc165060931"/>
+      <w:bookmarkStart w:id="3" w:name="_Toc165149934"/>
       <w:r>
         <w:t>Machine learning model</w:t>
       </w:r>
@@ -4328,7 +4624,7 @@
       </w:r>
     </w:p>
     <w:p>
-      <w:bookmarkStart w:id="4" w:name="_Toc165060932"/>
+      <w:bookmarkStart w:id="4" w:name="_Toc165149935"/>
       <w:r>
         <w:rPr>
           <w:rStyle w:val="Heading3Char"/>
@@ -4365,10 +4661,10 @@
             <v:path o:extrusionok="f" gradientshapeok="t" o:connecttype="rect"/>
             <o:lock v:ext="edit" aspectratio="t"/>
           </v:shapetype>
-          <v:shape id="_x0000_i1025" type="#_x0000_t75" style="width:450.95pt;height:401.7pt" o:ole="">
+          <v:shape id="_x0000_i1025" type="#_x0000_t75" style="width:450.75pt;height:402pt" o:ole="">
             <v:imagedata r:id="rId12" o:title=""/>
           </v:shape>
-          <o:OLEObject Type="Embed" ProgID="Word.OpenDocumentText.12" ShapeID="_x0000_i1025" DrawAspect="Content" ObjectID="_1775673771" r:id="rId13"/>
+          <o:OLEObject Type="Embed" ProgID="Word.OpenDocumentText.12" ShapeID="_x0000_i1025" DrawAspect="Content" ObjectID="_1775767096" r:id="rId13"/>
         </w:object>
       </w:r>
     </w:p>
@@ -4381,7 +4677,7 @@
       <w:pPr>
         <w:pStyle w:val="Heading3"/>
       </w:pPr>
-      <w:bookmarkStart w:id="6" w:name="_Toc165060933"/>
+      <w:bookmarkStart w:id="6" w:name="_Toc165149936"/>
       <w:r>
         <w:rPr>
           <w:rStyle w:val="Heading3Char"/>
@@ -4468,7 +4764,7 @@
       <w:pPr>
         <w:pStyle w:val="Heading2"/>
       </w:pPr>
-      <w:bookmarkStart w:id="7" w:name="_Toc165060934"/>
+      <w:bookmarkStart w:id="7" w:name="_Toc165149937"/>
       <w:r>
         <w:t>Text processing</w:t>
       </w:r>
@@ -4523,7 +4819,7 @@
       <w:pPr>
         <w:pStyle w:val="Heading3"/>
       </w:pPr>
-      <w:bookmarkStart w:id="8" w:name="_Toc165060935"/>
+      <w:bookmarkStart w:id="8" w:name="_Toc165149938"/>
       <w:r>
         <w:lastRenderedPageBreak/>
         <w:t>Text</w:t>
@@ -4544,10 +4840,10 @@
     <w:p>
       <w:r>
         <w:object w:dxaOrig="9026" w:dyaOrig="7647" w14:anchorId="08C943BF">
-          <v:shape id="_x0000_i1026" type="#_x0000_t75" style="width:450.95pt;height:382.75pt" o:ole="">
+          <v:shape id="_x0000_i1026" type="#_x0000_t75" style="width:450.75pt;height:382.5pt" o:ole="">
             <v:imagedata r:id="rId15" o:title=""/>
           </v:shape>
-          <o:OLEObject Type="Embed" ProgID="Word.OpenDocumentText.12" ShapeID="_x0000_i1026" DrawAspect="Content" ObjectID="_1775673772" r:id="rId16"/>
+          <o:OLEObject Type="Embed" ProgID="Word.OpenDocumentText.12" ShapeID="_x0000_i1026" DrawAspect="Content" ObjectID="_1775767097" r:id="rId16"/>
         </w:object>
       </w:r>
     </w:p>
@@ -4555,7 +4851,7 @@
       <w:pPr>
         <w:pStyle w:val="Heading3"/>
       </w:pPr>
-      <w:bookmarkStart w:id="10" w:name="_Toc165060936"/>
+      <w:bookmarkStart w:id="10" w:name="_Toc165149939"/>
       <w:r>
         <w:lastRenderedPageBreak/>
         <w:t>Text processing flow chart</w:t>
@@ -4621,7 +4917,7 @@
       <w:pPr>
         <w:pStyle w:val="Heading2"/>
       </w:pPr>
-      <w:bookmarkStart w:id="11" w:name="_Toc165060937"/>
+      <w:bookmarkStart w:id="11" w:name="_Toc165149940"/>
       <w:r>
         <w:t>Training script</w:t>
       </w:r>
@@ -4653,7 +4949,7 @@
       <w:pPr>
         <w:pStyle w:val="Heading3"/>
       </w:pPr>
-      <w:bookmarkStart w:id="12" w:name="_Toc165060938"/>
+      <w:bookmarkStart w:id="12" w:name="_Toc165149941"/>
       <w:r>
         <w:lastRenderedPageBreak/>
         <w:t>Training script pseudo code</w:t>
@@ -4665,10 +4961,10 @@
     <w:p>
       <w:r>
         <w:object w:dxaOrig="9026" w:dyaOrig="13784" w14:anchorId="2F9F917F">
-          <v:shape id="_x0000_i1027" type="#_x0000_t75" style="width:424.4pt;height:9in" o:ole="">
+          <v:shape id="_x0000_i1027" type="#_x0000_t75" style="width:424.5pt;height:9in" o:ole="">
             <v:imagedata r:id="rId18" o:title=""/>
           </v:shape>
-          <o:OLEObject Type="Embed" ProgID="Word.OpenDocumentText.12" ShapeID="_x0000_i1027" DrawAspect="Content" ObjectID="_1775673773" r:id="rId19"/>
+          <o:OLEObject Type="Embed" ProgID="Word.OpenDocumentText.12" ShapeID="_x0000_i1027" DrawAspect="Content" ObjectID="_1775767098" r:id="rId19"/>
         </w:object>
       </w:r>
     </w:p>
@@ -4698,10 +4994,10 @@
       </w:pPr>
       <w:r>
         <w:object w:dxaOrig="9026" w:dyaOrig="14211" w14:anchorId="432E53F8">
-          <v:shape id="_x0000_i1028" type="#_x0000_t75" style="width:450.95pt;height:712.4pt" o:ole="">
+          <v:shape id="_x0000_i1028" type="#_x0000_t75" style="width:450.75pt;height:712.5pt" o:ole="">
             <v:imagedata r:id="rId20" o:title=""/>
           </v:shape>
-          <o:OLEObject Type="Embed" ProgID="Word.OpenDocumentText.12" ShapeID="_x0000_i1028" DrawAspect="Content" ObjectID="_1775673774" r:id="rId21"/>
+          <o:OLEObject Type="Embed" ProgID="Word.OpenDocumentText.12" ShapeID="_x0000_i1028" DrawAspect="Content" ObjectID="_1775767099" r:id="rId21"/>
         </w:object>
       </w:r>
       <w:r>
@@ -4721,10 +5017,10 @@
       </w:pPr>
       <w:r>
         <w:object w:dxaOrig="9026" w:dyaOrig="13944" w14:anchorId="666B7DC9">
-          <v:shape id="_x0000_i1029" type="#_x0000_t75" style="width:450.95pt;height:697.25pt" o:ole="">
+          <v:shape id="_x0000_i1029" type="#_x0000_t75" style="width:450.75pt;height:697.5pt" o:ole="">
             <v:imagedata r:id="rId22" o:title=""/>
           </v:shape>
-          <o:OLEObject Type="Embed" ProgID="Word.OpenDocumentText.12" ShapeID="_x0000_i1029" DrawAspect="Content" ObjectID="_1775673775" r:id="rId23"/>
+          <o:OLEObject Type="Embed" ProgID="Word.OpenDocumentText.12" ShapeID="_x0000_i1029" DrawAspect="Content" ObjectID="_1775767100" r:id="rId23"/>
         </w:object>
       </w:r>
       <w:r>
@@ -4744,10 +5040,10 @@
       </w:pPr>
       <w:r>
         <w:object w:dxaOrig="9026" w:dyaOrig="4948" w14:anchorId="6495C6DB">
-          <v:shape id="_x0000_i1030" type="#_x0000_t75" style="width:450.95pt;height:246.3pt" o:ole="">
+          <v:shape id="_x0000_i1030" type="#_x0000_t75" style="width:450.75pt;height:246.75pt" o:ole="">
             <v:imagedata r:id="rId24" o:title=""/>
           </v:shape>
-          <o:OLEObject Type="Embed" ProgID="Word.OpenDocumentText.12" ShapeID="_x0000_i1030" DrawAspect="Content" ObjectID="_1775673776" r:id="rId25"/>
+          <o:OLEObject Type="Embed" ProgID="Word.OpenDocumentText.12" ShapeID="_x0000_i1030" DrawAspect="Content" ObjectID="_1775767101" r:id="rId25"/>
         </w:object>
       </w:r>
       <w:r>
@@ -4758,7 +5054,7 @@
       <w:pPr>
         <w:pStyle w:val="Heading3"/>
       </w:pPr>
-      <w:bookmarkStart w:id="17" w:name="_Toc165060939"/>
+      <w:bookmarkStart w:id="17" w:name="_Toc165149942"/>
       <w:r>
         <w:lastRenderedPageBreak/>
         <w:t>Training script flow chart</w:t>
@@ -4834,7 +5130,7 @@
         <w:pStyle w:val="Heading1"/>
       </w:pPr>
       <w:bookmarkStart w:id="18" w:name="_Toc163169065"/>
-      <w:bookmarkStart w:id="19" w:name="_Toc165060940"/>
+      <w:bookmarkStart w:id="19" w:name="_Toc165149943"/>
       <w:r>
         <w:lastRenderedPageBreak/>
         <w:t>Class diagra</w:t>
@@ -4849,11 +5145,268 @@
       <w:pPr>
         <w:pStyle w:val="Heading1"/>
       </w:pPr>
-      <w:bookmarkStart w:id="20" w:name="_Toc165060941"/>
+      <w:bookmarkStart w:id="20" w:name="_Toc165149944"/>
+      <w:r>
+        <w:t xml:space="preserve">Structure </w:t>
+      </w:r>
+      <w:proofErr w:type="gramStart"/>
+      <w:r>
+        <w:t>diagrams</w:t>
+      </w:r>
+      <w:bookmarkEnd w:id="20"/>
+      <w:proofErr w:type="gramEnd"/>
+    </w:p>
+    <w:p>
+      <w:pPr>
+        <w:pStyle w:val="Heading2"/>
+      </w:pPr>
+      <w:bookmarkStart w:id="21" w:name="_Toc165149945"/>
+      <w:r>
+        <w:t>UI Structure</w:t>
+      </w:r>
+      <w:bookmarkEnd w:id="21"/>
+      <w:r>
+        <w:t xml:space="preserve"> </w:t>
+      </w:r>
+    </w:p>
+    <w:p>
+      <w:pPr>
+        <w:sectPr>
+          <w:footerReference w:type="default" r:id="rId27"/>
+          <w:pgSz w:w="11906" w:h="16838"/>
+          <w:pgMar w:top="1440" w:right="1440" w:bottom="1440" w:left="1440" w:header="709" w:footer="709" w:gutter="0"/>
+          <w:cols w:space="708"/>
+          <w:titlePg/>
+          <w:docGrid w:linePitch="360"/>
+        </w:sectPr>
+      </w:pPr>
+      <w:r>
+        <w:rPr>
+          <w:noProof/>
+        </w:rPr>
+        <w:drawing>
+          <wp:anchor distT="0" distB="0" distL="114300" distR="114300" simplePos="0" relativeHeight="251666432" behindDoc="0" locked="0" layoutInCell="1" allowOverlap="1" wp14:anchorId="3FA5688A" wp14:editId="47A85285">
+            <wp:simplePos x="0" y="0"/>
+            <wp:positionH relativeFrom="margin">
+              <wp:align>right</wp:align>
+            </wp:positionH>
+            <wp:positionV relativeFrom="paragraph">
+              <wp:posOffset>1145320</wp:posOffset>
+            </wp:positionV>
+            <wp:extent cx="5731510" cy="5697855"/>
+            <wp:effectExtent l="0" t="0" r="2540" b="0"/>
+            <wp:wrapTopAndBottom/>
+            <wp:docPr id="1449610832" name="Picture 1" descr="A diagram of a computer&#10;&#10;Description automatically generated"/>
+            <wp:cNvGraphicFramePr>
+              <a:graphicFrameLocks xmlns:a="http://schemas.openxmlformats.org/drawingml/2006/main" noChangeAspect="1"/>
+            </wp:cNvGraphicFramePr>
+            <a:graphic xmlns:a="http://schemas.openxmlformats.org/drawingml/2006/main">
+              <a:graphicData uri="http://schemas.openxmlformats.org/drawingml/2006/picture">
+                <pic:pic xmlns:pic="http://schemas.openxmlformats.org/drawingml/2006/picture">
+                  <pic:nvPicPr>
+                    <pic:cNvPr id="1449610832" name="Picture 1" descr="A diagram of a computer&#10;&#10;Description automatically generated"/>
+                    <pic:cNvPicPr>
+                      <a:picLocks noChangeAspect="1" noChangeArrowheads="1"/>
+                    </pic:cNvPicPr>
+                  </pic:nvPicPr>
+                  <pic:blipFill>
+                    <a:blip r:embed="rId28">
+                      <a:extLst>
+                        <a:ext uri="{28A0092B-C50C-407E-A947-70E740481C1C}">
+                          <a14:useLocalDpi xmlns:a14="http://schemas.microsoft.com/office/drawing/2010/main" val="0"/>
+                        </a:ext>
+                      </a:extLst>
+                    </a:blip>
+                    <a:srcRect/>
+                    <a:stretch>
+                      <a:fillRect/>
+                    </a:stretch>
+                  </pic:blipFill>
+                  <pic:spPr bwMode="auto">
+                    <a:xfrm>
+                      <a:off x="0" y="0"/>
+                      <a:ext cx="5731510" cy="5697855"/>
+                    </a:xfrm>
+                    <a:prstGeom prst="rect">
+                      <a:avLst/>
+                    </a:prstGeom>
+                    <a:noFill/>
+                    <a:ln>
+                      <a:noFill/>
+                    </a:ln>
+                  </pic:spPr>
+                </pic:pic>
+              </a:graphicData>
+            </a:graphic>
+          </wp:anchor>
+        </w:drawing>
+      </w:r>
+      <w:r>
+        <w:t xml:space="preserve">The Project has two different UI that users </w:t>
+      </w:r>
+      <w:r>
+        <w:t>can</w:t>
+      </w:r>
+      <w:r>
+        <w:t xml:space="preserve"> use. They both use the same Java Script files to retrieve the data from the app.py file (server). The smaller UI uses jQuery to access the UI files needed to display the chat. The project uses jQuery so the chatbot can be accessed on any page of the clients existing system. In the diagram below this is shown through index.html however in practise they can be any webpage that the client may have.</w:t>
+      </w:r>
+    </w:p>
+    <w:p>
+      <w:pPr>
+        <w:pStyle w:val="Heading2"/>
+      </w:pPr>
+      <w:bookmarkStart w:id="22" w:name="_Toc165149946"/>
+      <w:r>
+        <w:lastRenderedPageBreak/>
+        <w:t>Training model Structure</w:t>
+      </w:r>
+      <w:bookmarkEnd w:id="22"/>
+      <w:r>
+        <w:t xml:space="preserve"> </w:t>
+      </w:r>
+    </w:p>
+    <w:p>
+      <w:r>
+        <w:t xml:space="preserve">The project needs a way train the chatbot to recognize new responses as well as ensure that the chatbot will recognise responses over time. To do this the client will need to run the training program, then they will be able to start the chatbot app back up and all training data will apply. Files such as </w:t>
+      </w:r>
+      <w:proofErr w:type="spellStart"/>
+      <w:proofErr w:type="gramStart"/>
+      <w:r>
+        <w:rPr>
+          <w:b/>
+          <w:bCs/>
+        </w:rPr>
+        <w:t>intents.json</w:t>
+      </w:r>
+      <w:proofErr w:type="spellEnd"/>
+      <w:proofErr w:type="gramEnd"/>
+      <w:r>
+        <w:rPr>
+          <w:b/>
+          <w:bCs/>
+        </w:rPr>
+        <w:t xml:space="preserve"> , model.py, textprocessing.py</w:t>
+      </w:r>
+      <w:r>
+        <w:t xml:space="preserve"> and </w:t>
+      </w:r>
+      <w:proofErr w:type="spellStart"/>
+      <w:r>
+        <w:rPr>
+          <w:b/>
+          <w:bCs/>
+        </w:rPr>
+        <w:t>data.pth</w:t>
+      </w:r>
+      <w:proofErr w:type="spellEnd"/>
+      <w:r>
+        <w:t xml:space="preserve">. </w:t>
+      </w:r>
+      <w:r>
+        <w:t xml:space="preserve">Files here are used else whereas the project follows the object ornated programming as functions, </w:t>
+      </w:r>
+      <w:proofErr w:type="gramStart"/>
+      <w:r>
+        <w:t>classes</w:t>
+      </w:r>
+      <w:proofErr w:type="gramEnd"/>
+      <w:r>
+        <w:t xml:space="preserve"> and data in them files are used elsewhere.</w:t>
+      </w:r>
+    </w:p>
+    <w:p>
+      <w:pPr>
+        <w:sectPr>
+          <w:pgSz w:w="11906" w:h="16838"/>
+          <w:pgMar w:top="1440" w:right="1440" w:bottom="1440" w:left="1440" w:header="709" w:footer="709" w:gutter="0"/>
+          <w:cols w:space="708"/>
+          <w:titlePg/>
+          <w:docGrid w:linePitch="360"/>
+        </w:sectPr>
+      </w:pPr>
+      <w:r>
+        <w:rPr>
+          <w:noProof/>
+        </w:rPr>
+        <w:drawing>
+          <wp:anchor distT="0" distB="0" distL="114300" distR="114300" simplePos="0" relativeHeight="251667456" behindDoc="0" locked="0" layoutInCell="1" allowOverlap="1" wp14:anchorId="1F7290BC" wp14:editId="09273CAA">
+            <wp:simplePos x="0" y="0"/>
+            <wp:positionH relativeFrom="margin">
+              <wp:align>right</wp:align>
+            </wp:positionH>
+            <wp:positionV relativeFrom="paragraph">
+              <wp:posOffset>690650</wp:posOffset>
+            </wp:positionV>
+            <wp:extent cx="5731510" cy="6719570"/>
+            <wp:effectExtent l="0" t="0" r="2540" b="5080"/>
+            <wp:wrapTopAndBottom/>
+            <wp:docPr id="366751938" name="Picture 1" descr="A diagram of a training model&#10;&#10;Description automatically generated"/>
+            <wp:cNvGraphicFramePr>
+              <a:graphicFrameLocks xmlns:a="http://schemas.openxmlformats.org/drawingml/2006/main" noChangeAspect="1"/>
+            </wp:cNvGraphicFramePr>
+            <a:graphic xmlns:a="http://schemas.openxmlformats.org/drawingml/2006/main">
+              <a:graphicData uri="http://schemas.openxmlformats.org/drawingml/2006/picture">
+                <pic:pic xmlns:pic="http://schemas.openxmlformats.org/drawingml/2006/picture">
+                  <pic:nvPicPr>
+                    <pic:cNvPr id="366751938" name="Picture 1" descr="A diagram of a training model&#10;&#10;Description automatically generated"/>
+                    <pic:cNvPicPr>
+                      <a:picLocks noChangeAspect="1" noChangeArrowheads="1"/>
+                    </pic:cNvPicPr>
+                  </pic:nvPicPr>
+                  <pic:blipFill>
+                    <a:blip r:embed="rId29">
+                      <a:extLst>
+                        <a:ext uri="{28A0092B-C50C-407E-A947-70E740481C1C}">
+                          <a14:useLocalDpi xmlns:a14="http://schemas.microsoft.com/office/drawing/2010/main" val="0"/>
+                        </a:ext>
+                      </a:extLst>
+                    </a:blip>
+                    <a:srcRect/>
+                    <a:stretch>
+                      <a:fillRect/>
+                    </a:stretch>
+                  </pic:blipFill>
+                  <pic:spPr bwMode="auto">
+                    <a:xfrm>
+                      <a:off x="0" y="0"/>
+                      <a:ext cx="5731510" cy="6719570"/>
+                    </a:xfrm>
+                    <a:prstGeom prst="rect">
+                      <a:avLst/>
+                    </a:prstGeom>
+                    <a:noFill/>
+                    <a:ln>
+                      <a:noFill/>
+                    </a:ln>
+                  </pic:spPr>
+                </pic:pic>
+              </a:graphicData>
+            </a:graphic>
+          </wp:anchor>
+        </w:drawing>
+      </w:r>
+      <w:r>
+        <w:t xml:space="preserve">The training model </w:t>
+      </w:r>
+      <w:proofErr w:type="gramStart"/>
+      <w:r>
+        <w:t>will be only be</w:t>
+      </w:r>
+      <w:proofErr w:type="gramEnd"/>
+      <w:r>
+        <w:t xml:space="preserve"> ran server side and base users such as customer will not be able to see or run the code. The training model does not need to run in conduction with the chatbot and only needs to be ran when updating the chatbot, then the chatbot can be ran on its own</w:t>
+      </w:r>
+    </w:p>
+    <w:p/>
+    <w:p>
+      <w:pPr>
+        <w:pStyle w:val="Heading1"/>
+      </w:pPr>
+      <w:bookmarkStart w:id="23" w:name="_Toc165149947"/>
       <w:r>
         <w:t>Visual elements</w:t>
       </w:r>
-      <w:bookmarkEnd w:id="20"/>
+      <w:bookmarkEnd w:id="23"/>
       <w:r>
         <w:t xml:space="preserve"> </w:t>
       </w:r>
@@ -4862,7 +5415,109 @@
       <w:pPr>
         <w:pStyle w:val="Heading2"/>
       </w:pPr>
-      <w:bookmarkStart w:id="21" w:name="_Toc165060942"/>
+      <w:bookmarkStart w:id="24" w:name="_Toc165149948"/>
+      <w:r>
+        <w:t xml:space="preserve">Design </w:t>
+      </w:r>
+      <w:proofErr w:type="gramStart"/>
+      <w:r>
+        <w:t>considerations</w:t>
+      </w:r>
+      <w:bookmarkEnd w:id="24"/>
+      <w:proofErr w:type="gramEnd"/>
+      <w:r>
+        <w:t xml:space="preserve"> </w:t>
+      </w:r>
+    </w:p>
+    <w:p>
+      <w:r>
+        <w:t xml:space="preserve">The project will follow many </w:t>
+      </w:r>
+      <w:r>
+        <w:t>users’</w:t>
+      </w:r>
+      <w:r>
+        <w:t xml:space="preserve"> interaction (UI) and user experience (UX) considerations to make the project as </w:t>
+      </w:r>
+      <w:r>
+        <w:rPr>
+          <w:i/>
+          <w:iCs/>
+        </w:rPr>
+        <w:t>user friendly</w:t>
+      </w:r>
+      <w:r>
+        <w:t xml:space="preserve"> to the user possible</w:t>
+      </w:r>
+    </w:p>
+    <w:p>
+      <w:pPr>
+        <w:pStyle w:val="Heading3"/>
+      </w:pPr>
+      <w:bookmarkStart w:id="25" w:name="_Toc133839450"/>
+      <w:bookmarkStart w:id="26" w:name="_Toc157280050"/>
+      <w:bookmarkStart w:id="27" w:name="_Toc165149949"/>
+      <w:r>
+        <w:t>Minimalism</w:t>
+      </w:r>
+      <w:bookmarkEnd w:id="25"/>
+      <w:bookmarkEnd w:id="26"/>
+      <w:bookmarkEnd w:id="27"/>
+    </w:p>
+    <w:p>
+      <w:r>
+        <w:t>The project will have a minimalist look, to help user be able to navigate and use the project. To achieve such look the project UI will be well spaced out, so users do not accidently click on other elements of the project. Another aspect that will contribute towards the projects manualism is white space. The project will use white space to help other aspects of the project stand out to the users while less important aspects are less focused on.</w:t>
+      </w:r>
+      <w:r>
+        <w:t xml:space="preserve"> The project will also make use of icons and animations, to demonstrate what the project is doing or what the project is doing.</w:t>
+      </w:r>
+    </w:p>
+    <w:p>
+      <w:pPr>
+        <w:pStyle w:val="Heading3"/>
+      </w:pPr>
+      <w:bookmarkStart w:id="28" w:name="_Toc165149950"/>
+      <w:r>
+        <w:t>Error handling</w:t>
+      </w:r>
+      <w:bookmarkEnd w:id="28"/>
+    </w:p>
+    <w:p>
+      <w:r>
+        <w:t>All parts of the project will have error handling and appropriate error messages</w:t>
+      </w:r>
+      <w:r>
+        <w:t>, this means running any scripts and the UI the customers will see.</w:t>
+      </w:r>
+      <w:r>
+        <w:t xml:space="preserve"> Errors will show useful information to users (</w:t>
+      </w:r>
+      <w:proofErr w:type="spellStart"/>
+      <w:r>
+        <w:t>eg.</w:t>
+      </w:r>
+      <w:proofErr w:type="spellEnd"/>
+      <w:r>
+        <w:t xml:space="preserve"> If the server for the chatbot is unavailable, telling users that its </w:t>
+      </w:r>
+      <w:r>
+        <w:t>unavailable</w:t>
+      </w:r>
+      <w:r>
+        <w:t xml:space="preserve">). All errors the developer is aware have been accounted (on both sides of the project) and the code has been adjusted to make sure the project will not beak and show </w:t>
+      </w:r>
+      <w:r>
+        <w:t>unplanned</w:t>
+      </w:r>
+      <w:r>
+        <w:t xml:space="preserve"> errors or messages. Focusing on error handling ensures all users have a pleasant user experience.</w:t>
+      </w:r>
+    </w:p>
+    <w:p>
+      <w:pPr>
+        <w:pStyle w:val="Heading2"/>
+      </w:pPr>
+      <w:bookmarkStart w:id="29" w:name="_Toc165149951"/>
       <w:r>
         <w:t xml:space="preserve">Colour </w:t>
       </w:r>
@@ -4870,7 +5525,7 @@
       <w:r>
         <w:t>theory</w:t>
       </w:r>
-      <w:bookmarkEnd w:id="21"/>
+      <w:bookmarkEnd w:id="29"/>
       <w:proofErr w:type="gramEnd"/>
       <w:r>
         <w:t xml:space="preserve"> </w:t>
@@ -4995,7 +5650,7 @@
                     </pic:cNvPicPr>
                   </pic:nvPicPr>
                   <pic:blipFill rotWithShape="1">
-                    <a:blip r:embed="rId27" cstate="print">
+                    <a:blip r:embed="rId30" cstate="print">
                       <a:extLst>
                         <a:ext uri="{28A0092B-C50C-407E-A947-70E740481C1C}">
                           <a14:useLocalDpi xmlns:a14="http://schemas.microsoft.com/office/drawing/2010/main" val="0"/>
@@ -5038,18 +5693,19 @@
       <w:pPr>
         <w:pStyle w:val="Heading2"/>
       </w:pPr>
-      <w:bookmarkStart w:id="22" w:name="_Toc163169066"/>
-      <w:bookmarkStart w:id="23" w:name="_Toc165060943"/>
-      <w:r>
+      <w:bookmarkStart w:id="30" w:name="_Toc163169066"/>
+      <w:bookmarkStart w:id="31" w:name="_Toc165149952"/>
+      <w:r>
+        <w:lastRenderedPageBreak/>
         <w:t>Web Wireframes</w:t>
       </w:r>
-      <w:bookmarkEnd w:id="22"/>
-      <w:bookmarkEnd w:id="23"/>
+      <w:bookmarkEnd w:id="30"/>
+      <w:bookmarkEnd w:id="31"/>
     </w:p>
     <w:p>
       <w:pPr>
         <w:sectPr>
-          <w:footerReference w:type="default" r:id="rId28"/>
+          <w:footerReference w:type="default" r:id="rId31"/>
           <w:pgSz w:w="11906" w:h="16838"/>
           <w:pgMar w:top="1440" w:right="1440" w:bottom="1440" w:left="1440" w:header="709" w:footer="709" w:gutter="0"/>
           <w:cols w:space="708"/>
@@ -5068,12 +5724,12 @@
       <w:pPr>
         <w:pStyle w:val="Heading3"/>
       </w:pPr>
-      <w:bookmarkStart w:id="24" w:name="_Toc165060944"/>
+      <w:bookmarkStart w:id="32" w:name="_Toc165149953"/>
       <w:r>
         <w:lastRenderedPageBreak/>
         <w:t>Low-fi</w:t>
       </w:r>
-      <w:bookmarkEnd w:id="24"/>
+      <w:bookmarkEnd w:id="32"/>
     </w:p>
     <w:p>
       <w:r>
@@ -5098,7 +5754,7 @@
                     </pic:cNvPicPr>
                   </pic:nvPicPr>
                   <pic:blipFill>
-                    <a:blip r:embed="rId29">
+                    <a:blip r:embed="rId32">
                       <a:extLst>
                         <a:ext uri="{28A0092B-C50C-407E-A947-70E740481C1C}">
                           <a14:useLocalDpi xmlns:a14="http://schemas.microsoft.com/office/drawing/2010/main" val="0"/>
@@ -5129,7 +5785,7 @@
           </wp:inline>
         </w:drawing>
       </w:r>
-      <w:bookmarkStart w:id="25" w:name="_Toc163169068"/>
+      <w:bookmarkStart w:id="33" w:name="_Toc163169068"/>
     </w:p>
     <w:p>
       <w:r>
@@ -5158,7 +5814,7 @@
                     </pic:cNvPicPr>
                   </pic:nvPicPr>
                   <pic:blipFill>
-                    <a:blip r:embed="rId30">
+                    <a:blip r:embed="rId33">
                       <a:extLst>
                         <a:ext uri="{28A0092B-C50C-407E-A947-70E740481C1C}">
                           <a14:useLocalDpi xmlns:a14="http://schemas.microsoft.com/office/drawing/2010/main" val="0"/>
@@ -5222,7 +5878,7 @@
                     </pic:cNvPicPr>
                   </pic:nvPicPr>
                   <pic:blipFill>
-                    <a:blip r:embed="rId31">
+                    <a:blip r:embed="rId34">
                       <a:extLst>
                         <a:ext uri="{28A0092B-C50C-407E-A947-70E740481C1C}">
                           <a14:useLocalDpi xmlns:a14="http://schemas.microsoft.com/office/drawing/2010/main" val="0"/>
@@ -5289,7 +5945,7 @@
                     </pic:cNvPicPr>
                   </pic:nvPicPr>
                   <pic:blipFill>
-                    <a:blip r:embed="rId32" cstate="print">
+                    <a:blip r:embed="rId35" cstate="print">
                       <a:extLst>
                         <a:ext uri="{28A0092B-C50C-407E-A947-70E740481C1C}">
                           <a14:useLocalDpi xmlns:a14="http://schemas.microsoft.com/office/drawing/2010/main" val="0"/>
@@ -5325,13 +5981,13 @@
       <w:pPr>
         <w:pStyle w:val="Heading3"/>
       </w:pPr>
-      <w:bookmarkStart w:id="26" w:name="_Toc165060945"/>
+      <w:bookmarkStart w:id="34" w:name="_Toc165149954"/>
       <w:r>
         <w:lastRenderedPageBreak/>
         <w:t>Hi-fi</w:t>
       </w:r>
-      <w:bookmarkEnd w:id="25"/>
-      <w:bookmarkEnd w:id="26"/>
+      <w:bookmarkEnd w:id="33"/>
+      <w:bookmarkEnd w:id="34"/>
     </w:p>
     <w:p>
       <w:r>
@@ -5356,7 +6012,7 @@
                     </pic:cNvPicPr>
                   </pic:nvPicPr>
                   <pic:blipFill>
-                    <a:blip r:embed="rId33">
+                    <a:blip r:embed="rId36">
                       <a:extLst>
                         <a:ext uri="{28A0092B-C50C-407E-A947-70E740481C1C}">
                           <a14:useLocalDpi xmlns:a14="http://schemas.microsoft.com/office/drawing/2010/main" val="0"/>
@@ -5413,7 +6069,7 @@
                     </pic:cNvPicPr>
                   </pic:nvPicPr>
                   <pic:blipFill>
-                    <a:blip r:embed="rId34">
+                    <a:blip r:embed="rId37">
                       <a:extLst>
                         <a:ext uri="{28A0092B-C50C-407E-A947-70E740481C1C}">
                           <a14:useLocalDpi xmlns:a14="http://schemas.microsoft.com/office/drawing/2010/main" val="0"/>
@@ -5467,7 +6123,7 @@
                     </pic:cNvPicPr>
                   </pic:nvPicPr>
                   <pic:blipFill>
-                    <a:blip r:embed="rId35" cstate="print">
+                    <a:blip r:embed="rId38" cstate="print">
                       <a:extLst>
                         <a:ext uri="{28A0092B-C50C-407E-A947-70E740481C1C}">
                           <a14:useLocalDpi xmlns:a14="http://schemas.microsoft.com/office/drawing/2010/main" val="0"/>
@@ -5517,12 +6173,12 @@
       <w:pPr>
         <w:pStyle w:val="Heading1"/>
       </w:pPr>
-      <w:bookmarkStart w:id="27" w:name="_Toc165060946"/>
+      <w:bookmarkStart w:id="35" w:name="_Toc165149955"/>
       <w:r>
         <w:lastRenderedPageBreak/>
         <w:t>Use Case Diagram</w:t>
       </w:r>
-      <w:bookmarkEnd w:id="27"/>
+      <w:bookmarkEnd w:id="35"/>
     </w:p>
     <w:p>
       <w:r>
@@ -5578,7 +6234,7 @@
                     </pic:cNvPicPr>
                   </pic:nvPicPr>
                   <pic:blipFill>
-                    <a:blip r:embed="rId36">
+                    <a:blip r:embed="rId39">
                       <a:extLst>
                         <a:ext uri="{28A0092B-C50C-407E-A947-70E740481C1C}">
                           <a14:useLocalDpi xmlns:a14="http://schemas.microsoft.com/office/drawing/2010/main" val="0"/>
@@ -5614,16 +6270,17 @@
       <w:pPr>
         <w:pStyle w:val="Heading1"/>
       </w:pPr>
-      <w:bookmarkStart w:id="28" w:name="_Toc163169069"/>
-      <w:bookmarkStart w:id="29" w:name="_Toc165060947"/>
-      <w:r>
+      <w:bookmarkStart w:id="36" w:name="_Toc163169069"/>
+      <w:bookmarkStart w:id="37" w:name="_Toc165149956"/>
+      <w:r>
+        <w:lastRenderedPageBreak/>
         <w:t>Project structure diagram</w:t>
       </w:r>
-      <w:bookmarkEnd w:id="28"/>
+      <w:bookmarkEnd w:id="36"/>
       <w:r>
         <w:t>s</w:t>
       </w:r>
-      <w:bookmarkEnd w:id="29"/>
+      <w:bookmarkEnd w:id="37"/>
       <w:r>
         <w:t xml:space="preserve"> </w:t>
       </w:r>
@@ -5638,304 +6295,15 @@
     </w:p>
     <w:p>
       <w:pPr>
-        <w:pStyle w:val="Heading2"/>
-      </w:pPr>
-      <w:bookmarkStart w:id="30" w:name="_Toc165060948"/>
-      <w:r>
-        <w:lastRenderedPageBreak/>
-        <w:t>UI Structure</w:t>
-      </w:r>
-      <w:bookmarkEnd w:id="30"/>
-      <w:r>
-        <w:t xml:space="preserve"> </w:t>
-      </w:r>
-    </w:p>
-    <w:p>
-      <w:pPr>
-        <w:sectPr>
-          <w:footerReference w:type="default" r:id="rId37"/>
-          <w:pgSz w:w="11906" w:h="16838"/>
-          <w:pgMar w:top="1440" w:right="1440" w:bottom="1440" w:left="1440" w:header="709" w:footer="709" w:gutter="0"/>
-          <w:cols w:space="708"/>
-          <w:titlePg/>
-          <w:docGrid w:linePitch="360"/>
-        </w:sectPr>
-      </w:pPr>
-      <w:r>
-        <w:rPr>
-          <w:noProof/>
-        </w:rPr>
-        <w:drawing>
-          <wp:anchor distT="0" distB="0" distL="114300" distR="114300" simplePos="0" relativeHeight="251660288" behindDoc="0" locked="0" layoutInCell="1" allowOverlap="1" wp14:anchorId="08E2F128" wp14:editId="6D11FC53">
-            <wp:simplePos x="0" y="0"/>
-            <wp:positionH relativeFrom="margin">
-              <wp:align>right</wp:align>
-            </wp:positionH>
-            <wp:positionV relativeFrom="paragraph">
-              <wp:posOffset>1145320</wp:posOffset>
-            </wp:positionV>
-            <wp:extent cx="5731510" cy="5697855"/>
-            <wp:effectExtent l="0" t="0" r="2540" b="0"/>
-            <wp:wrapTopAndBottom/>
-            <wp:docPr id="1449610832" name="Picture 1" descr="A diagram of a computer&#10;&#10;Description automatically generated"/>
-            <wp:cNvGraphicFramePr>
-              <a:graphicFrameLocks xmlns:a="http://schemas.openxmlformats.org/drawingml/2006/main" noChangeAspect="1"/>
-            </wp:cNvGraphicFramePr>
-            <a:graphic xmlns:a="http://schemas.openxmlformats.org/drawingml/2006/main">
-              <a:graphicData uri="http://schemas.openxmlformats.org/drawingml/2006/picture">
-                <pic:pic xmlns:pic="http://schemas.openxmlformats.org/drawingml/2006/picture">
-                  <pic:nvPicPr>
-                    <pic:cNvPr id="1449610832" name="Picture 1" descr="A diagram of a computer&#10;&#10;Description automatically generated"/>
-                    <pic:cNvPicPr>
-                      <a:picLocks noChangeAspect="1" noChangeArrowheads="1"/>
-                    </pic:cNvPicPr>
-                  </pic:nvPicPr>
-                  <pic:blipFill>
-                    <a:blip r:embed="rId38">
-                      <a:extLst>
-                        <a:ext uri="{28A0092B-C50C-407E-A947-70E740481C1C}">
-                          <a14:useLocalDpi xmlns:a14="http://schemas.microsoft.com/office/drawing/2010/main" val="0"/>
-                        </a:ext>
-                      </a:extLst>
-                    </a:blip>
-                    <a:srcRect/>
-                    <a:stretch>
-                      <a:fillRect/>
-                    </a:stretch>
-                  </pic:blipFill>
-                  <pic:spPr bwMode="auto">
-                    <a:xfrm>
-                      <a:off x="0" y="0"/>
-                      <a:ext cx="5731510" cy="5697855"/>
-                    </a:xfrm>
-                    <a:prstGeom prst="rect">
-                      <a:avLst/>
-                    </a:prstGeom>
-                    <a:noFill/>
-                    <a:ln>
-                      <a:noFill/>
-                    </a:ln>
-                  </pic:spPr>
-                </pic:pic>
-              </a:graphicData>
-            </a:graphic>
-          </wp:anchor>
-        </w:drawing>
-      </w:r>
-      <w:r>
-        <w:t xml:space="preserve">The Project has </w:t>
-      </w:r>
-      <w:r>
-        <w:t>two different</w:t>
-      </w:r>
-      <w:r>
-        <w:t xml:space="preserve"> UI that users cab use. They both </w:t>
-      </w:r>
-      <w:r>
-        <w:t>use the same Java Script files to retrieve the data from the app.py file (server). The smaller UI uses jQuery to access the UI files needed to display the chat. The project uses jQuery so the chatbot can be accessed on any page of the clients existing system. In the diagram below this is shown through index.html however in practise they can be any webpage that the client may have.</w:t>
-      </w:r>
-    </w:p>
-    <w:p>
-      <w:pPr>
-        <w:pStyle w:val="Heading2"/>
-      </w:pPr>
-      <w:bookmarkStart w:id="31" w:name="_Toc163169070"/>
-      <w:bookmarkStart w:id="32" w:name="_Toc165060949"/>
-      <w:r>
-        <w:lastRenderedPageBreak/>
-        <w:t>Training model Structure</w:t>
-      </w:r>
-      <w:bookmarkEnd w:id="32"/>
-      <w:r>
-        <w:t xml:space="preserve"> </w:t>
-      </w:r>
-    </w:p>
-    <w:p>
-      <w:r>
-        <w:t xml:space="preserve">The project needs a </w:t>
-      </w:r>
-      <w:r>
-        <w:t>way train</w:t>
-      </w:r>
-      <w:r>
-        <w:t xml:space="preserve"> the chatbot to recognize new </w:t>
-      </w:r>
-      <w:r>
-        <w:t>responses as</w:t>
-      </w:r>
-      <w:r>
-        <w:t xml:space="preserve"> well as ensure that the chatbot will recognise responses over time. To do this the </w:t>
-      </w:r>
-      <w:r>
-        <w:t>client will</w:t>
-      </w:r>
-      <w:r>
-        <w:t xml:space="preserve"> need to run the training program, </w:t>
-      </w:r>
-      <w:r>
-        <w:t>then they will be able to start the chatbot app back up and all training data will apply.</w:t>
-      </w:r>
-      <w:r>
-        <w:t xml:space="preserve"> Files such as </w:t>
-      </w:r>
-      <w:proofErr w:type="spellStart"/>
-      <w:proofErr w:type="gramStart"/>
-      <w:r>
-        <w:rPr>
-          <w:b/>
-          <w:bCs/>
-        </w:rPr>
-        <w:t>intents.json</w:t>
-      </w:r>
-      <w:proofErr w:type="spellEnd"/>
-      <w:proofErr w:type="gramEnd"/>
-      <w:r>
-        <w:rPr>
-          <w:b/>
-          <w:bCs/>
-        </w:rPr>
-        <w:t xml:space="preserve"> , model.py, textprocessing.py</w:t>
-      </w:r>
-      <w:r>
-        <w:t xml:space="preserve"> and </w:t>
-      </w:r>
-      <w:proofErr w:type="spellStart"/>
-      <w:r>
-        <w:rPr>
-          <w:b/>
-          <w:bCs/>
-        </w:rPr>
-        <w:t>data.pth</w:t>
-      </w:r>
-      <w:proofErr w:type="spellEnd"/>
-      <w:r>
-        <w:t xml:space="preserve">. </w:t>
-      </w:r>
-      <w:r>
-        <w:t xml:space="preserve">Files here are used else </w:t>
-      </w:r>
-      <w:r>
-        <w:t>whereas</w:t>
-      </w:r>
-      <w:r>
-        <w:t xml:space="preserve"> the project follows the object ornated programming as functions, classes and data in them files are used elsewhere.</w:t>
-      </w:r>
-    </w:p>
-    <w:p>
-      <w:pPr>
-        <w:sectPr>
-          <w:pgSz w:w="11906" w:h="16838"/>
-          <w:pgMar w:top="1440" w:right="1440" w:bottom="1440" w:left="1440" w:header="709" w:footer="709" w:gutter="0"/>
-          <w:cols w:space="708"/>
-          <w:titlePg/>
-          <w:docGrid w:linePitch="360"/>
-        </w:sectPr>
-      </w:pPr>
-      <w:r>
-        <w:rPr>
-          <w:noProof/>
-        </w:rPr>
-        <w:drawing>
-          <wp:anchor distT="0" distB="0" distL="114300" distR="114300" simplePos="0" relativeHeight="251661312" behindDoc="0" locked="0" layoutInCell="1" allowOverlap="1" wp14:anchorId="35DDDCF6" wp14:editId="7C48B90D">
-            <wp:simplePos x="0" y="0"/>
-            <wp:positionH relativeFrom="margin">
-              <wp:align>right</wp:align>
-            </wp:positionH>
-            <wp:positionV relativeFrom="paragraph">
-              <wp:posOffset>690650</wp:posOffset>
-            </wp:positionV>
-            <wp:extent cx="5731510" cy="6719570"/>
-            <wp:effectExtent l="0" t="0" r="2540" b="5080"/>
-            <wp:wrapTopAndBottom/>
-            <wp:docPr id="366751938" name="Picture 1" descr="A diagram of a training model&#10;&#10;Description automatically generated"/>
-            <wp:cNvGraphicFramePr>
-              <a:graphicFrameLocks xmlns:a="http://schemas.openxmlformats.org/drawingml/2006/main" noChangeAspect="1"/>
-            </wp:cNvGraphicFramePr>
-            <a:graphic xmlns:a="http://schemas.openxmlformats.org/drawingml/2006/main">
-              <a:graphicData uri="http://schemas.openxmlformats.org/drawingml/2006/picture">
-                <pic:pic xmlns:pic="http://schemas.openxmlformats.org/drawingml/2006/picture">
-                  <pic:nvPicPr>
-                    <pic:cNvPr id="366751938" name="Picture 1" descr="A diagram of a training model&#10;&#10;Description automatically generated"/>
-                    <pic:cNvPicPr>
-                      <a:picLocks noChangeAspect="1" noChangeArrowheads="1"/>
-                    </pic:cNvPicPr>
-                  </pic:nvPicPr>
-                  <pic:blipFill>
-                    <a:blip r:embed="rId39">
-                      <a:extLst>
-                        <a:ext uri="{28A0092B-C50C-407E-A947-70E740481C1C}">
-                          <a14:useLocalDpi xmlns:a14="http://schemas.microsoft.com/office/drawing/2010/main" val="0"/>
-                        </a:ext>
-                      </a:extLst>
-                    </a:blip>
-                    <a:srcRect/>
-                    <a:stretch>
-                      <a:fillRect/>
-                    </a:stretch>
-                  </pic:blipFill>
-                  <pic:spPr bwMode="auto">
-                    <a:xfrm>
-                      <a:off x="0" y="0"/>
-                      <a:ext cx="5731510" cy="6719570"/>
-                    </a:xfrm>
-                    <a:prstGeom prst="rect">
-                      <a:avLst/>
-                    </a:prstGeom>
-                    <a:noFill/>
-                    <a:ln>
-                      <a:noFill/>
-                    </a:ln>
-                  </pic:spPr>
-                </pic:pic>
-              </a:graphicData>
-            </a:graphic>
-          </wp:anchor>
-        </w:drawing>
-      </w:r>
-      <w:r>
-        <w:t xml:space="preserve">The training model </w:t>
-      </w:r>
-      <w:proofErr w:type="gramStart"/>
-      <w:r>
-        <w:t xml:space="preserve">will </w:t>
-      </w:r>
-      <w:r>
-        <w:t>be only</w:t>
-      </w:r>
-      <w:r>
-        <w:t xml:space="preserve"> be</w:t>
-      </w:r>
-      <w:proofErr w:type="gramEnd"/>
-      <w:r>
-        <w:t xml:space="preserve"> ran server side and base users such as customer will not be able to see or run the code.</w:t>
-      </w:r>
-      <w:r>
-        <w:t xml:space="preserve"> The training model does not </w:t>
-      </w:r>
-      <w:r>
-        <w:t>need to</w:t>
-      </w:r>
-      <w:r>
-        <w:t xml:space="preserve"> run in </w:t>
-      </w:r>
-      <w:r>
-        <w:t>conduction</w:t>
-      </w:r>
-      <w:r>
-        <w:t xml:space="preserve"> with the chatbot and only needs to be ran when updating the chatbot, then the chatbot can be ran on its own</w:t>
-      </w:r>
-    </w:p>
-    <w:p>
-      <w:pPr>
         <w:pStyle w:val="Heading1"/>
       </w:pPr>
-      <w:bookmarkStart w:id="33" w:name="_Toc165060950"/>
-      <w:r>
-        <w:lastRenderedPageBreak/>
+      <w:bookmarkStart w:id="38" w:name="_Toc163169070"/>
+      <w:bookmarkStart w:id="39" w:name="_Toc165149957"/>
+      <w:r>
         <w:t>Testing log</w:t>
       </w:r>
-      <w:bookmarkEnd w:id="31"/>
-      <w:bookmarkEnd w:id="33"/>
+      <w:bookmarkEnd w:id="38"/>
+      <w:bookmarkEnd w:id="39"/>
     </w:p>
     <w:tbl>
       <w:tblPr>
@@ -6136,6 +6504,7 @@
       <w:pPr>
         <w:pStyle w:val="Heading1"/>
         <w:sectPr>
+          <w:footerReference w:type="default" r:id="rId40"/>
           <w:pgSz w:w="16838" w:h="11906" w:orient="landscape"/>
           <w:pgMar w:top="1440" w:right="1440" w:bottom="1440" w:left="1440" w:header="709" w:footer="709" w:gutter="0"/>
           <w:cols w:space="708"/>
@@ -6148,12 +6517,12 @@
       <w:pPr>
         <w:pStyle w:val="Heading1"/>
       </w:pPr>
-      <w:bookmarkStart w:id="34" w:name="_Toc165060951"/>
+      <w:bookmarkStart w:id="40" w:name="_Toc165149958"/>
       <w:r>
         <w:lastRenderedPageBreak/>
         <w:t>Bibliography</w:t>
       </w:r>
-      <w:bookmarkEnd w:id="34"/>
+      <w:bookmarkEnd w:id="40"/>
     </w:p>
     <w:p>
       <w:r>
@@ -6207,7 +6576,7 @@
         </w:rPr>
         <w:t xml:space="preserve"> </w:t>
       </w:r>
-      <w:hyperlink r:id="rId40" w:anchor=":~:text=Green%20(Secondary%20Color)%20%23&amp;text=It%20can%20represent%20new%20beginnings,of%20the%20energy%20of%20yellow" w:history="1">
+      <w:hyperlink r:id="rId41" w:anchor=":~:text=Green%20(Secondary%20Color)%20%23&amp;text=It%20can%20represent%20new%20beginnings,of%20the%20energy%20of%20yellow" w:history="1">
         <w:r>
           <w:rPr>
             <w:rStyle w:val="Hyperlink"/>
@@ -6329,6 +6698,59 @@
 <w:ftr xmlns:wpc="http://schemas.microsoft.com/office/word/2010/wordprocessingCanvas" xmlns:cx="http://schemas.microsoft.com/office/drawing/2014/chartex" xmlns:cx1="http://schemas.microsoft.com/office/drawing/2015/9/8/chartex" xmlns:cx2="http://schemas.microsoft.com/office/drawing/2015/10/21/chartex" xmlns:cx3="http://schemas.microsoft.com/office/drawing/2016/5/9/chartex" xmlns:cx4="http://schemas.microsoft.com/office/drawing/2016/5/10/chartex" xmlns:cx5="http://schemas.microsoft.com/office/drawing/2016/5/11/chartex" xmlns:cx6="http://schemas.microsoft.com/office/drawing/2016/5/12/chartex" xmlns:cx7="http://schemas.microsoft.com/office/drawing/2016/5/13/chartex" xmlns:cx8="http://schemas.microsoft.com/office/drawing/2016/5/14/chartex" xmlns:mc="http://schemas.openxmlformats.org/markup-compatibility/2006" xmlns:aink="http://schemas.microsoft.com/office/drawing/2016/ink" xmlns:am3d="http://schemas.microsoft.com/office/drawing/2017/model3d" xmlns:o="urn:schemas-microsoft-com:office:office" xmlns:oel="http://schemas.microsoft.com/office/2019/extlst" xmlns:r="http://schemas.openxmlformats.org/officeDocument/2006/relationships" xmlns:m="http://schemas.openxmlformats.org/officeDocument/2006/math" xmlns:v="urn:schemas-microsoft-com:vml" xmlns:wp14="http://schemas.microsoft.com/office/word/2010/wordprocessingDrawing" xmlns:wp="http://schemas.openxmlformats.org/drawingml/2006/wordprocessingDrawing" xmlns:w10="urn:schemas-microsoft-com:office:word" xmlns:w="http://schemas.openxmlformats.org/wordprocessingml/2006/main" xmlns:w14="http://schemas.microsoft.com/office/word/2010/wordml" xmlns:w15="http://schemas.microsoft.com/office/word/2012/wordml" xmlns:w16cex="http://schemas.microsoft.com/office/word/2018/wordml/cex" xmlns:w16cid="http://schemas.microsoft.com/office/word/2016/wordml/cid" xmlns:w16="http://schemas.microsoft.com/office/word/2018/wordml" xmlns:w16sdtdh="http://schemas.microsoft.com/office/word/2020/wordml/sdtdatahash" xmlns:w16se="http://schemas.microsoft.com/office/word/2015/wordml/symex" xmlns:wpg="http://schemas.microsoft.com/office/word/2010/wordprocessingGroup" xmlns:wpi="http://schemas.microsoft.com/office/word/2010/wordprocessingInk" xmlns:wne="http://schemas.microsoft.com/office/word/2006/wordml" xmlns:wps="http://schemas.microsoft.com/office/word/2010/wordprocessingShape" mc:Ignorable="w14 w15 w16se w16cid w16 w16cex w16sdtdh wp14">
   <w:sdt>
     <w:sdtPr>
+      <w:id w:val="-2103632946"/>
+      <w:docPartObj>
+        <w:docPartGallery w:val="Page Numbers (Bottom of Page)"/>
+        <w:docPartUnique/>
+      </w:docPartObj>
+    </w:sdtPr>
+    <w:sdtEndPr>
+      <w:rPr>
+        <w:noProof/>
+      </w:rPr>
+    </w:sdtEndPr>
+    <w:sdtContent>
+      <w:p>
+        <w:pPr>
+          <w:pStyle w:val="Footer"/>
+          <w:jc w:val="right"/>
+        </w:pPr>
+        <w:r>
+          <w:fldChar w:fldCharType="begin"/>
+        </w:r>
+        <w:r>
+          <w:instrText xml:space="preserve"> PAGE   \* MERGEFORMAT </w:instrText>
+        </w:r>
+        <w:r>
+          <w:fldChar w:fldCharType="separate"/>
+        </w:r>
+        <w:r>
+          <w:rPr>
+            <w:noProof/>
+          </w:rPr>
+          <w:t>2</w:t>
+        </w:r>
+        <w:r>
+          <w:rPr>
+            <w:noProof/>
+          </w:rPr>
+          <w:fldChar w:fldCharType="end"/>
+        </w:r>
+      </w:p>
+    </w:sdtContent>
+  </w:sdt>
+  <w:p>
+    <w:pPr>
+      <w:pStyle w:val="Footer"/>
+    </w:pPr>
+  </w:p>
+</w:ftr>
+</file>
+
+<file path=word/footer3.xml><?xml version="1.0" encoding="utf-8"?>
+<w:ftr xmlns:wpc="http://schemas.microsoft.com/office/word/2010/wordprocessingCanvas" xmlns:cx="http://schemas.microsoft.com/office/drawing/2014/chartex" xmlns:cx1="http://schemas.microsoft.com/office/drawing/2015/9/8/chartex" xmlns:cx2="http://schemas.microsoft.com/office/drawing/2015/10/21/chartex" xmlns:cx3="http://schemas.microsoft.com/office/drawing/2016/5/9/chartex" xmlns:cx4="http://schemas.microsoft.com/office/drawing/2016/5/10/chartex" xmlns:cx5="http://schemas.microsoft.com/office/drawing/2016/5/11/chartex" xmlns:cx6="http://schemas.microsoft.com/office/drawing/2016/5/12/chartex" xmlns:cx7="http://schemas.microsoft.com/office/drawing/2016/5/13/chartex" xmlns:cx8="http://schemas.microsoft.com/office/drawing/2016/5/14/chartex" xmlns:mc="http://schemas.openxmlformats.org/markup-compatibility/2006" xmlns:aink="http://schemas.microsoft.com/office/drawing/2016/ink" xmlns:am3d="http://schemas.microsoft.com/office/drawing/2017/model3d" xmlns:o="urn:schemas-microsoft-com:office:office" xmlns:oel="http://schemas.microsoft.com/office/2019/extlst" xmlns:r="http://schemas.openxmlformats.org/officeDocument/2006/relationships" xmlns:m="http://schemas.openxmlformats.org/officeDocument/2006/math" xmlns:v="urn:schemas-microsoft-com:vml" xmlns:wp14="http://schemas.microsoft.com/office/word/2010/wordprocessingDrawing" xmlns:wp="http://schemas.openxmlformats.org/drawingml/2006/wordprocessingDrawing" xmlns:w10="urn:schemas-microsoft-com:office:word" xmlns:w="http://schemas.openxmlformats.org/wordprocessingml/2006/main" xmlns:w14="http://schemas.microsoft.com/office/word/2010/wordml" xmlns:w15="http://schemas.microsoft.com/office/word/2012/wordml" xmlns:w16cex="http://schemas.microsoft.com/office/word/2018/wordml/cex" xmlns:w16cid="http://schemas.microsoft.com/office/word/2016/wordml/cid" xmlns:w16="http://schemas.microsoft.com/office/word/2018/wordml" xmlns:w16sdtdh="http://schemas.microsoft.com/office/word/2020/wordml/sdtdatahash" xmlns:w16se="http://schemas.microsoft.com/office/word/2015/wordml/symex" xmlns:wpg="http://schemas.microsoft.com/office/word/2010/wordprocessingGroup" xmlns:wpi="http://schemas.microsoft.com/office/word/2010/wordprocessingInk" xmlns:wne="http://schemas.microsoft.com/office/word/2006/wordml" xmlns:wps="http://schemas.microsoft.com/office/word/2010/wordprocessingShape" mc:Ignorable="w14 w15 w16se w16cid w16 w16cex w16sdtdh wp14">
+  <w:sdt>
+    <w:sdtPr>
       <w:id w:val="1629045577"/>
       <w:docPartObj>
         <w:docPartGallery w:val="Page Numbers (Bottom of Page)"/>
@@ -6378,7 +6800,7 @@
 </w:ftr>
 </file>
 
-<file path=word/footer3.xml><?xml version="1.0" encoding="utf-8"?>
+<file path=word/footer4.xml><?xml version="1.0" encoding="utf-8"?>
 <w:ftr xmlns:wpc="http://schemas.microsoft.com/office/word/2010/wordprocessingCanvas" xmlns:cx="http://schemas.microsoft.com/office/drawing/2014/chartex" xmlns:cx1="http://schemas.microsoft.com/office/drawing/2015/9/8/chartex" xmlns:cx2="http://schemas.microsoft.com/office/drawing/2015/10/21/chartex" xmlns:cx3="http://schemas.microsoft.com/office/drawing/2016/5/9/chartex" xmlns:cx4="http://schemas.microsoft.com/office/drawing/2016/5/10/chartex" xmlns:cx5="http://schemas.microsoft.com/office/drawing/2016/5/11/chartex" xmlns:cx6="http://schemas.microsoft.com/office/drawing/2016/5/12/chartex" xmlns:cx7="http://schemas.microsoft.com/office/drawing/2016/5/13/chartex" xmlns:cx8="http://schemas.microsoft.com/office/drawing/2016/5/14/chartex" xmlns:mc="http://schemas.openxmlformats.org/markup-compatibility/2006" xmlns:aink="http://schemas.microsoft.com/office/drawing/2016/ink" xmlns:am3d="http://schemas.microsoft.com/office/drawing/2017/model3d" xmlns:o="urn:schemas-microsoft-com:office:office" xmlns:oel="http://schemas.microsoft.com/office/2019/extlst" xmlns:r="http://schemas.openxmlformats.org/officeDocument/2006/relationships" xmlns:m="http://schemas.openxmlformats.org/officeDocument/2006/math" xmlns:v="urn:schemas-microsoft-com:vml" xmlns:wp14="http://schemas.microsoft.com/office/word/2010/wordprocessingDrawing" xmlns:wp="http://schemas.openxmlformats.org/drawingml/2006/wordprocessingDrawing" xmlns:w10="urn:schemas-microsoft-com:office:word" xmlns:w="http://schemas.openxmlformats.org/wordprocessingml/2006/main" xmlns:w14="http://schemas.microsoft.com/office/word/2010/wordml" xmlns:w15="http://schemas.microsoft.com/office/word/2012/wordml" xmlns:w16cex="http://schemas.microsoft.com/office/word/2018/wordml/cex" xmlns:w16cid="http://schemas.microsoft.com/office/word/2016/wordml/cid" xmlns:w16="http://schemas.microsoft.com/office/word/2018/wordml" xmlns:w16sdtdh="http://schemas.microsoft.com/office/word/2020/wordml/sdtdatahash" xmlns:w16se="http://schemas.microsoft.com/office/word/2015/wordml/symex" xmlns:wpg="http://schemas.microsoft.com/office/word/2010/wordprocessingGroup" xmlns:wpi="http://schemas.microsoft.com/office/word/2010/wordprocessingInk" xmlns:wne="http://schemas.microsoft.com/office/word/2006/wordml" xmlns:wps="http://schemas.microsoft.com/office/word/2010/wordprocessingShape" mc:Ignorable="w14 w15 w16se w16cid w16 w16cex w16sdtdh wp14">
   <w:sdt>
     <w:sdtPr>
@@ -7381,7 +7803,7 @@
       </w:tcPr>
     </w:tblStylePr>
   </w:style>
-  <w:style w:type="table" w:styleId="GridTable7ColourfulAccent3">
+  <w:style w:type="table" w:styleId="GridTable7Colorful-Accent3">
     <w:name w:val="Grid Table 7 Colorful Accent 3"/>
     <w:basedOn w:val="TableNormal"/>
     <w:uiPriority w:val="52"/>
@@ -8357,6 +8779,14 @@
 </file>
 
 <file path=customXml/item1.xml><?xml version="1.0" encoding="utf-8"?>
+<p:properties xmlns:p="http://schemas.microsoft.com/office/2006/metadata/properties" xmlns:xsi="http://www.w3.org/2001/XMLSchema-instance" xmlns:pc="http://schemas.microsoft.com/office/infopath/2007/PartnerControls">
+  <documentManagement>
+    <_activity xmlns="728cd52a-ade2-4a1c-9181-c4f8ef135971" xsi:nil="true"/>
+  </documentManagement>
+</p:properties>
+</file>
+
+<file path=customXml/item2.xml><?xml version="1.0" encoding="utf-8"?>
 <?mso-contentType ?>
 <FormTemplates xmlns="http://schemas.microsoft.com/sharepoint/v3/contenttype/forms">
   <Display>DocumentLibraryForm</Display>
@@ -8365,19 +8795,7 @@
 </FormTemplates>
 </file>
 
-<file path=customXml/item2.xml><?xml version="1.0" encoding="utf-8"?>
-<p:properties xmlns:p="http://schemas.microsoft.com/office/2006/metadata/properties" xmlns:xsi="http://www.w3.org/2001/XMLSchema-instance" xmlns:pc="http://schemas.microsoft.com/office/infopath/2007/PartnerControls">
-  <documentManagement>
-    <_activity xmlns="728cd52a-ade2-4a1c-9181-c4f8ef135971" xsi:nil="true"/>
-  </documentManagement>
-</p:properties>
-</file>
-
 <file path=customXml/item3.xml><?xml version="1.0" encoding="utf-8"?>
-<b:Sources xmlns:b="http://schemas.openxmlformats.org/officeDocument/2006/bibliography" xmlns="http://schemas.openxmlformats.org/officeDocument/2006/bibliography" SelectedStyle="\APASixthEditionOfficeOnline.xsl" StyleName="APA" Version="6"/>
-</file>
-
-<file path=customXml/item4.xml><?xml version="1.0" encoding="utf-8"?>
 <ct:contentTypeSchema xmlns:ct="http://schemas.microsoft.com/office/2006/metadata/contentType" xmlns:ma="http://schemas.microsoft.com/office/2006/metadata/properties/metaAttributes" ct:_="" ma:_="" ma:contentTypeName="Document" ma:contentTypeID="0x010100BA9536D25D76BE4EBCDE1FCE01F35524" ma:contentTypeVersion="18" ma:contentTypeDescription="Create a new document." ma:contentTypeScope="" ma:versionID="c58322a8565cb4ac1119b7833ecc7d4b">
   <xsd:schema xmlns:xsd="http://www.w3.org/2001/XMLSchema" xmlns:xs="http://www.w3.org/2001/XMLSchema" xmlns:p="http://schemas.microsoft.com/office/2006/metadata/properties" xmlns:ns3="13133335-b05e-496b-b4e6-1d81a60a6cb1" xmlns:ns4="728cd52a-ade2-4a1c-9181-c4f8ef135971" targetNamespace="http://schemas.microsoft.com/office/2006/metadata/properties" ma:root="true" ma:fieldsID="693e472296d0b9c7070b963572f7eb46" ns3:_="" ns4:_="">
     <xsd:import namespace="13133335-b05e-496b-b4e6-1d81a60a6cb1"/>
@@ -8630,15 +9048,11 @@
 </ct:contentTypeSchema>
 </file>
 
-<file path=customXml/itemProps1.xml><?xml version="1.0" encoding="utf-8"?>
-<ds:datastoreItem xmlns:ds="http://schemas.openxmlformats.org/officeDocument/2006/customXml" ds:itemID="{5E9DA49A-40BF-45EA-852D-66BE2DD1513F}">
-  <ds:schemaRefs>
-    <ds:schemaRef ds:uri="http://schemas.microsoft.com/sharepoint/v3/contenttype/forms"/>
-  </ds:schemaRefs>
-</ds:datastoreItem>
+<file path=customXml/item4.xml><?xml version="1.0" encoding="utf-8"?>
+<b:Sources xmlns:b="http://schemas.openxmlformats.org/officeDocument/2006/bibliography" xmlns="http://schemas.openxmlformats.org/officeDocument/2006/bibliography" SelectedStyle="\APASixthEditionOfficeOnline.xsl" StyleName="APA" Version="6"/>
 </file>
 
-<file path=customXml/itemProps2.xml><?xml version="1.0" encoding="utf-8"?>
+<file path=customXml/itemProps1.xml><?xml version="1.0" encoding="utf-8"?>
 <ds:datastoreItem xmlns:ds="http://schemas.openxmlformats.org/officeDocument/2006/customXml" ds:itemID="{C19D1179-FB14-4D3D-9D2C-43ED7502284B}">
   <ds:schemaRefs>
     <ds:schemaRef ds:uri="http://schemas.microsoft.com/office/2006/metadata/properties"/>
@@ -8648,15 +9062,15 @@
 </ds:datastoreItem>
 </file>
 
-<file path=customXml/itemProps3.xml><?xml version="1.0" encoding="utf-8"?>
-<ds:datastoreItem xmlns:ds="http://schemas.openxmlformats.org/officeDocument/2006/customXml" ds:itemID="{1296A0EA-273D-4555-A8C8-EF4266D95566}">
+<file path=customXml/itemProps2.xml><?xml version="1.0" encoding="utf-8"?>
+<ds:datastoreItem xmlns:ds="http://schemas.openxmlformats.org/officeDocument/2006/customXml" ds:itemID="{5E9DA49A-40BF-45EA-852D-66BE2DD1513F}">
   <ds:schemaRefs>
-    <ds:schemaRef ds:uri="http://schemas.openxmlformats.org/officeDocument/2006/bibliography"/>
+    <ds:schemaRef ds:uri="http://schemas.microsoft.com/sharepoint/v3/contenttype/forms"/>
   </ds:schemaRefs>
 </ds:datastoreItem>
 </file>
 
-<file path=customXml/itemProps4.xml><?xml version="1.0" encoding="utf-8"?>
+<file path=customXml/itemProps3.xml><?xml version="1.0" encoding="utf-8"?>
 <ds:datastoreItem xmlns:ds="http://schemas.openxmlformats.org/officeDocument/2006/customXml" ds:itemID="{4C45CDC5-09B9-4BFB-A077-27C7973CF187}">
   <ds:schemaRefs>
     <ds:schemaRef ds:uri="http://schemas.microsoft.com/office/2006/metadata/contentType"/>
@@ -8673,4 +9087,12 @@
     <ds:schemaRef ds:uri="http://schemas.microsoft.com/internal/obd"/>
   </ds:schemaRefs>
 </ds:datastoreItem>
+</file>
+
+<file path=customXml/itemProps4.xml><?xml version="1.0" encoding="utf-8"?>
+<ds:datastoreItem xmlns:ds="http://schemas.openxmlformats.org/officeDocument/2006/customXml" ds:itemID="{1296A0EA-273D-4555-A8C8-EF4266D95566}">
+  <ds:schemaRefs>
+    <ds:schemaRef ds:uri="http://schemas.openxmlformats.org/officeDocument/2006/bibliography"/>
+  </ds:schemaRefs>
+</ds:datastoreItem>
 </file>
</xml_diff>

<commit_message>
small update to be finished
</commit_message>
<xml_diff>
--- a/design docs/Project Desgin Doc.docx
+++ b/design docs/Project Desgin Doc.docx
@@ -1,6 +1,6 @@
 
 <file path=word/document.xml><?xml version="1.0" encoding="utf-8"?>
-<w:document xmlns:wpc="http://schemas.microsoft.com/office/word/2010/wordprocessingCanvas" xmlns:cx="http://schemas.microsoft.com/office/drawing/2014/chartex" xmlns:cx1="http://schemas.microsoft.com/office/drawing/2015/9/8/chartex" xmlns:cx2="http://schemas.microsoft.com/office/drawing/2015/10/21/chartex" xmlns:cx3="http://schemas.microsoft.com/office/drawing/2016/5/9/chartex" xmlns:cx4="http://schemas.microsoft.com/office/drawing/2016/5/10/chartex" xmlns:cx5="http://schemas.microsoft.com/office/drawing/2016/5/11/chartex" xmlns:cx6="http://schemas.microsoft.com/office/drawing/2016/5/12/chartex" xmlns:cx7="http://schemas.microsoft.com/office/drawing/2016/5/13/chartex" xmlns:cx8="http://schemas.microsoft.com/office/drawing/2016/5/14/chartex" xmlns:mc="http://schemas.openxmlformats.org/markup-compatibility/2006" xmlns:aink="http://schemas.microsoft.com/office/drawing/2016/ink" xmlns:am3d="http://schemas.microsoft.com/office/drawing/2017/model3d" xmlns:o="urn:schemas-microsoft-com:office:office" xmlns:oel="http://schemas.microsoft.com/office/2019/extlst" xmlns:r="http://schemas.openxmlformats.org/officeDocument/2006/relationships" xmlns:m="http://schemas.openxmlformats.org/officeDocument/2006/math" xmlns:v="urn:schemas-microsoft-com:vml" xmlns:wp14="http://schemas.microsoft.com/office/word/2010/wordprocessingDrawing" xmlns:wp="http://schemas.openxmlformats.org/drawingml/2006/wordprocessingDrawing" xmlns:w10="urn:schemas-microsoft-com:office:word" xmlns:w="http://schemas.openxmlformats.org/wordprocessingml/2006/main" xmlns:w14="http://schemas.microsoft.com/office/word/2010/wordml" xmlns:w15="http://schemas.microsoft.com/office/word/2012/wordml" xmlns:w16cex="http://schemas.microsoft.com/office/word/2018/wordml/cex" xmlns:w16cid="http://schemas.microsoft.com/office/word/2016/wordml/cid" xmlns:w16="http://schemas.microsoft.com/office/word/2018/wordml" xmlns:w16sdtdh="http://schemas.microsoft.com/office/word/2020/wordml/sdtdatahash" xmlns:w16se="http://schemas.microsoft.com/office/word/2015/wordml/symex" xmlns:wpg="http://schemas.microsoft.com/office/word/2010/wordprocessingGroup" xmlns:wpi="http://schemas.microsoft.com/office/word/2010/wordprocessingInk" xmlns:wne="http://schemas.microsoft.com/office/word/2006/wordml" xmlns:wps="http://schemas.microsoft.com/office/word/2010/wordprocessingShape" mc:Ignorable="w14 w15 w16se w16cid w16 w16cex w16sdtdh wp14">
+<w:document xmlns:wpc="http://schemas.microsoft.com/office/word/2010/wordprocessingCanvas" xmlns:cx="http://schemas.microsoft.com/office/drawing/2014/chartex" xmlns:cx1="http://schemas.microsoft.com/office/drawing/2015/9/8/chartex" xmlns:cx2="http://schemas.microsoft.com/office/drawing/2015/10/21/chartex" xmlns:cx3="http://schemas.microsoft.com/office/drawing/2016/5/9/chartex" xmlns:cx4="http://schemas.microsoft.com/office/drawing/2016/5/10/chartex" xmlns:cx5="http://schemas.microsoft.com/office/drawing/2016/5/11/chartex" xmlns:cx6="http://schemas.microsoft.com/office/drawing/2016/5/12/chartex" xmlns:cx7="http://schemas.microsoft.com/office/drawing/2016/5/13/chartex" xmlns:cx8="http://schemas.microsoft.com/office/drawing/2016/5/14/chartex" xmlns:mc="http://schemas.openxmlformats.org/markup-compatibility/2006" xmlns:aink="http://schemas.microsoft.com/office/drawing/2016/ink" xmlns:am3d="http://schemas.microsoft.com/office/drawing/2017/model3d" xmlns:o="urn:schemas-microsoft-com:office:office" xmlns:oel="http://schemas.microsoft.com/office/2019/extlst" xmlns:r="http://schemas.openxmlformats.org/officeDocument/2006/relationships" xmlns:m="http://schemas.openxmlformats.org/officeDocument/2006/math" xmlns:v="urn:schemas-microsoft-com:vml" xmlns:wp14="http://schemas.microsoft.com/office/word/2010/wordprocessingDrawing" xmlns:wp="http://schemas.openxmlformats.org/drawingml/2006/wordprocessingDrawing" xmlns:w10="urn:schemas-microsoft-com:office:word" xmlns:w="http://schemas.openxmlformats.org/wordprocessingml/2006/main" xmlns:w14="http://schemas.microsoft.com/office/word/2010/wordml" xmlns:w15="http://schemas.microsoft.com/office/word/2012/wordml" xmlns:w16cex="http://schemas.microsoft.com/office/word/2018/wordml/cex" xmlns:w16cid="http://schemas.microsoft.com/office/word/2016/wordml/cid" xmlns:w16="http://schemas.microsoft.com/office/word/2018/wordml" xmlns:w16du="http://schemas.microsoft.com/office/word/2023/wordml/word16du" xmlns:w16sdtdh="http://schemas.microsoft.com/office/word/2020/wordml/sdtdatahash" xmlns:w16se="http://schemas.microsoft.com/office/word/2015/wordml/symex" xmlns:wpg="http://schemas.microsoft.com/office/word/2010/wordprocessingGroup" xmlns:wpi="http://schemas.microsoft.com/office/word/2010/wordprocessingInk" xmlns:wne="http://schemas.microsoft.com/office/word/2006/wordml" xmlns:wps="http://schemas.microsoft.com/office/word/2010/wordprocessingShape" mc:Ignorable="w14 w15 w16se w16cid w16 w16cex w16sdtdh w16du wp14">
   <w:body>
     <w:p>
       <w:pPr>
@@ -4661,10 +4661,10 @@
             <v:path o:extrusionok="f" gradientshapeok="t" o:connecttype="rect"/>
             <o:lock v:ext="edit" aspectratio="t"/>
           </v:shapetype>
-          <v:shape id="_x0000_i1025" type="#_x0000_t75" style="width:450.75pt;height:402pt" o:ole="">
+          <v:shape id="_x0000_i1025" type="#_x0000_t75" style="width:450.75pt;height:401.65pt" o:ole="">
             <v:imagedata r:id="rId12" o:title=""/>
           </v:shape>
-          <o:OLEObject Type="Embed" ProgID="Word.OpenDocumentText.12" ShapeID="_x0000_i1025" DrawAspect="Content" ObjectID="_1775767096" r:id="rId13"/>
+          <o:OLEObject Type="Embed" ProgID="Word.OpenDocumentText.12" ShapeID="_x0000_i1025" DrawAspect="Content" ObjectID="_1775828028" r:id="rId13"/>
         </w:object>
       </w:r>
     </w:p>
@@ -4777,34 +4777,10 @@
     </w:p>
     <w:p>
       <w:r>
-        <w:t xml:space="preserve">The text processing allows the program to look at words that are stored in a data file. These words are stored from past questions, then each word is assigned a number 0 – 1, depending on if the word could be found. The text processing also uses stemming so a word it processes will be </w:t>
-      </w:r>
-      <w:proofErr w:type="spellStart"/>
-      <w:r>
-        <w:t>striped</w:t>
-      </w:r>
-      <w:proofErr w:type="spellEnd"/>
-      <w:r>
-        <w:t xml:space="preserve"> down to its route (</w:t>
-      </w:r>
-      <w:proofErr w:type="spellStart"/>
-      <w:r>
-        <w:t>eg.</w:t>
-      </w:r>
-      <w:proofErr w:type="spellEnd"/>
-      <w:r>
-        <w:t xml:space="preserve"> </w:t>
-      </w:r>
-      <w:r>
-        <w:t>“</w:t>
-      </w:r>
-      <w:proofErr w:type="gramStart"/>
-      <w:r>
-        <w:t>programming</w:t>
-      </w:r>
-      <w:proofErr w:type="gramEnd"/>
-      <w:r>
-        <w:t>,” “programmer,” and “programs”</w:t>
+        <w:t xml:space="preserve">The text processing allows the program to look at words that are stored in a data file. These words are stored from past questions, then each word is assigned a number 0 – 1, depending on if the word could be found. The text processing also uses stemming so a word it processes will be striped down to its route (eg. </w:t>
+      </w:r>
+      <w:r>
+        <w:t>“programming,” “programmer,” and “programs”</w:t>
       </w:r>
       <w:r>
         <w:t xml:space="preserve"> can all be stemmed down to program). Stemming is used withing the program in increase proficiency. The project will the use the text processing to aid its answer to the user, as it will be able to view if they words are in the predefined patterns later.</w:t>
@@ -4843,7 +4819,7 @@
           <v:shape id="_x0000_i1026" type="#_x0000_t75" style="width:450.75pt;height:382.5pt" o:ole="">
             <v:imagedata r:id="rId15" o:title=""/>
           </v:shape>
-          <o:OLEObject Type="Embed" ProgID="Word.OpenDocumentText.12" ShapeID="_x0000_i1026" DrawAspect="Content" ObjectID="_1775767097" r:id="rId16"/>
+          <o:OLEObject Type="Embed" ProgID="Word.OpenDocumentText.12" ShapeID="_x0000_i1026" DrawAspect="Content" ObjectID="_1775828029" r:id="rId16"/>
         </w:object>
       </w:r>
     </w:p>
@@ -4934,15 +4910,7 @@
       </w:r>
       <w:r>
         <w:lastRenderedPageBreak/>
-        <w:t xml:space="preserve">to the current system or the client. Allowing for losses in the training script then allows the chatbot to account for questions it may not know how to answer, then allow it to use a fallback response instead of </w:t>
-      </w:r>
-      <w:proofErr w:type="spellStart"/>
-      <w:r>
-        <w:t>tyring</w:t>
-      </w:r>
-      <w:proofErr w:type="spellEnd"/>
-      <w:r>
-        <w:t xml:space="preserve"> to answer it (more to be discussed in the chatbot script section).</w:t>
+        <w:t>to the current system or the client. Allowing for losses in the training script then allows the chatbot to account for questions it may not know how to answer, then allow it to use a fallback response instead of tyring to answer it (more to be discussed in the chatbot script section).</w:t>
       </w:r>
     </w:p>
     <w:p>
@@ -4964,7 +4932,7 @@
           <v:shape id="_x0000_i1027" type="#_x0000_t75" style="width:424.5pt;height:9in" o:ole="">
             <v:imagedata r:id="rId18" o:title=""/>
           </v:shape>
-          <o:OLEObject Type="Embed" ProgID="Word.OpenDocumentText.12" ShapeID="_x0000_i1027" DrawAspect="Content" ObjectID="_1775767098" r:id="rId19"/>
+          <o:OLEObject Type="Embed" ProgID="Word.OpenDocumentText.12" ShapeID="_x0000_i1027" DrawAspect="Content" ObjectID="_1775828030" r:id="rId19"/>
         </w:object>
       </w:r>
     </w:p>
@@ -4997,7 +4965,7 @@
           <v:shape id="_x0000_i1028" type="#_x0000_t75" style="width:450.75pt;height:712.5pt" o:ole="">
             <v:imagedata r:id="rId20" o:title=""/>
           </v:shape>
-          <o:OLEObject Type="Embed" ProgID="Word.OpenDocumentText.12" ShapeID="_x0000_i1028" DrawAspect="Content" ObjectID="_1775767099" r:id="rId21"/>
+          <o:OLEObject Type="Embed" ProgID="Word.OpenDocumentText.12" ShapeID="_x0000_i1028" DrawAspect="Content" ObjectID="_1775828031" r:id="rId21"/>
         </w:object>
       </w:r>
       <w:r>
@@ -5017,10 +4985,10 @@
       </w:pPr>
       <w:r>
         <w:object w:dxaOrig="9026" w:dyaOrig="13944" w14:anchorId="666B7DC9">
-          <v:shape id="_x0000_i1029" type="#_x0000_t75" style="width:450.75pt;height:697.5pt" o:ole="">
+          <v:shape id="_x0000_i1029" type="#_x0000_t75" style="width:450.75pt;height:697.15pt" o:ole="">
             <v:imagedata r:id="rId22" o:title=""/>
           </v:shape>
-          <o:OLEObject Type="Embed" ProgID="Word.OpenDocumentText.12" ShapeID="_x0000_i1029" DrawAspect="Content" ObjectID="_1775767100" r:id="rId23"/>
+          <o:OLEObject Type="Embed" ProgID="Word.OpenDocumentText.12" ShapeID="_x0000_i1029" DrawAspect="Content" ObjectID="_1775828032" r:id="rId23"/>
         </w:object>
       </w:r>
       <w:r>
@@ -5043,7 +5011,7 @@
           <v:shape id="_x0000_i1030" type="#_x0000_t75" style="width:450.75pt;height:246.75pt" o:ole="">
             <v:imagedata r:id="rId24" o:title=""/>
           </v:shape>
-          <o:OLEObject Type="Embed" ProgID="Word.OpenDocumentText.12" ShapeID="_x0000_i1030" DrawAspect="Content" ObjectID="_1775767101" r:id="rId25"/>
+          <o:OLEObject Type="Embed" ProgID="Word.OpenDocumentText.12" ShapeID="_x0000_i1030" DrawAspect="Content" ObjectID="_1775828033" r:id="rId25"/>
         </w:object>
       </w:r>
       <w:r>
@@ -5127,12 +5095,67 @@
     <w:p/>
     <w:p>
       <w:pPr>
+        <w:pStyle w:val="Heading2"/>
+      </w:pPr>
+      <w:r>
+        <w:lastRenderedPageBreak/>
+        <w:t>Chatbot script</w:t>
+      </w:r>
+    </w:p>
+    <w:p>
+      <w:pPr>
+        <w:pStyle w:val="Heading3"/>
+      </w:pPr>
+      <w:r>
+        <w:t>Chatbot script pseudocode</w:t>
+      </w:r>
+    </w:p>
+    <w:p>
+      <w:pPr>
+        <w:pStyle w:val="Heading3"/>
+      </w:pPr>
+      <w:r>
+        <w:t>Chatbot script flow chart</w:t>
+      </w:r>
+    </w:p>
+    <w:p/>
+    <w:p>
+      <w:pPr>
+        <w:pStyle w:val="Heading2"/>
+      </w:pPr>
+      <w:r>
+        <w:t>Flask app (app.py)</w:t>
+      </w:r>
+    </w:p>
+    <w:p>
+      <w:pPr>
+        <w:pStyle w:val="Heading3"/>
+      </w:pPr>
+      <w:r>
+        <w:t>Flask app</w:t>
+      </w:r>
+      <w:r>
+        <w:t xml:space="preserve"> pseudocode</w:t>
+      </w:r>
+    </w:p>
+    <w:p>
+      <w:pPr>
+        <w:pStyle w:val="Heading3"/>
+      </w:pPr>
+      <w:r>
+        <w:t>Flask app</w:t>
+      </w:r>
+      <w:r>
+        <w:t xml:space="preserve"> flow chart</w:t>
+      </w:r>
+    </w:p>
+    <w:p>
+      <w:pPr>
         <w:pStyle w:val="Heading1"/>
       </w:pPr>
       <w:bookmarkStart w:id="18" w:name="_Toc163169065"/>
       <w:bookmarkStart w:id="19" w:name="_Toc165149943"/>
       <w:r>
-        <w:lastRenderedPageBreak/>
         <w:t>Class diagra</w:t>
       </w:r>
       <w:bookmarkEnd w:id="18"/>
@@ -5147,14 +5170,9 @@
       </w:pPr>
       <w:bookmarkStart w:id="20" w:name="_Toc165149944"/>
       <w:r>
-        <w:t xml:space="preserve">Structure </w:t>
-      </w:r>
-      <w:proofErr w:type="gramStart"/>
-      <w:r>
-        <w:t>diagrams</w:t>
+        <w:t>Structure diagrams</w:t>
       </w:r>
       <w:bookmarkEnd w:id="20"/>
-      <w:proofErr w:type="gramEnd"/>
     </w:p>
     <w:p>
       <w:pPr>
@@ -5242,13 +5260,11 @@
         </w:drawing>
       </w:r>
       <w:r>
-        <w:t xml:space="preserve">The Project has two different UI that users </w:t>
-      </w:r>
-      <w:r>
-        <w:t>can</w:t>
-      </w:r>
-      <w:r>
-        <w:t xml:space="preserve"> use. They both use the same Java Script files to retrieve the data from the app.py file (server). The smaller UI uses jQuery to access the UI files needed to display the chat. The project uses jQuery so the chatbot can be accessed on any page of the clients existing system. In the diagram below this is shown through index.html however in practise they can be any webpage that the client may have.</w:t>
+        <w:t xml:space="preserve">The Project has two different UI that users can use. They both use the same Java Script files to retrieve the data from the app.py file (server). The smaller UI uses jQuery to access the UI files </w:t>
+      </w:r>
+      <w:r>
+        <w:lastRenderedPageBreak/>
+        <w:t>needed to display the chat. The project uses jQuery so the chatbot can be accessed on any page of the clients existing system. In the diagram below this is shown through index.html however in practise they can be any webpage that the client may have.</w:t>
       </w:r>
     </w:p>
     <w:p>
@@ -5269,49 +5285,28 @@
       <w:r>
         <w:t xml:space="preserve">The project needs a way train the chatbot to recognize new responses as well as ensure that the chatbot will recognise responses over time. To do this the client will need to run the training program, then they will be able to start the chatbot app back up and all training data will apply. Files such as </w:t>
       </w:r>
-      <w:proofErr w:type="spellStart"/>
-      <w:proofErr w:type="gramStart"/>
       <w:r>
         <w:rPr>
           <w:b/>
           <w:bCs/>
         </w:rPr>
-        <w:t>intents.json</w:t>
-      </w:r>
-      <w:proofErr w:type="spellEnd"/>
-      <w:proofErr w:type="gramEnd"/>
+        <w:t>intents.json , model.py, textprocessing.py</w:t>
+      </w:r>
+      <w:r>
+        <w:t xml:space="preserve"> and </w:t>
+      </w:r>
       <w:r>
         <w:rPr>
           <w:b/>
           <w:bCs/>
         </w:rPr>
-        <w:t xml:space="preserve"> , model.py, textprocessing.py</w:t>
-      </w:r>
-      <w:r>
-        <w:t xml:space="preserve"> and </w:t>
-      </w:r>
-      <w:proofErr w:type="spellStart"/>
-      <w:r>
-        <w:rPr>
-          <w:b/>
-          <w:bCs/>
-        </w:rPr>
         <w:t>data.pth</w:t>
       </w:r>
-      <w:proofErr w:type="spellEnd"/>
       <w:r>
         <w:t xml:space="preserve">. </w:t>
       </w:r>
       <w:r>
-        <w:t xml:space="preserve">Files here are used else whereas the project follows the object ornated programming as functions, </w:t>
-      </w:r>
-      <w:proofErr w:type="gramStart"/>
-      <w:r>
-        <w:t>classes</w:t>
-      </w:r>
-      <w:proofErr w:type="gramEnd"/>
-      <w:r>
-        <w:t xml:space="preserve"> and data in them files are used elsewhere.</w:t>
+        <w:t>Files here are used else whereas the project follows the object ornated programming as functions, classes and data in them files are used elsewhere.</w:t>
       </w:r>
     </w:p>
     <w:p>
@@ -5386,15 +5381,7 @@
         </w:drawing>
       </w:r>
       <w:r>
-        <w:t xml:space="preserve">The training model </w:t>
-      </w:r>
-      <w:proofErr w:type="gramStart"/>
-      <w:r>
-        <w:t>will be only be</w:t>
-      </w:r>
-      <w:proofErr w:type="gramEnd"/>
-      <w:r>
-        <w:t xml:space="preserve"> ran server side and base users such as customer will not be able to see or run the code. The training model does not need to run in conduction with the chatbot and only needs to be ran when updating the chatbot, then the chatbot can be ran on its own</w:t>
+        <w:t>The training model will be only be ran server side and base users such as customer will not be able to see or run the code. The training model does not need to run in conduction with the chatbot and only needs to be ran when updating the chatbot, then the chatbot can be ran on its own</w:t>
       </w:r>
     </w:p>
     <w:p/>
@@ -5417,14 +5404,9 @@
       </w:pPr>
       <w:bookmarkStart w:id="24" w:name="_Toc165149948"/>
       <w:r>
-        <w:t xml:space="preserve">Design </w:t>
-      </w:r>
-      <w:proofErr w:type="gramStart"/>
-      <w:r>
-        <w:t>considerations</w:t>
+        <w:t>Design considerations</w:t>
       </w:r>
       <w:bookmarkEnd w:id="24"/>
-      <w:proofErr w:type="gramEnd"/>
       <w:r>
         <w:t xml:space="preserve"> </w:t>
       </w:r>
@@ -5490,27 +5472,7 @@
         <w:t>, this means running any scripts and the UI the customers will see.</w:t>
       </w:r>
       <w:r>
-        <w:t xml:space="preserve"> Errors will show useful information to users (</w:t>
-      </w:r>
-      <w:proofErr w:type="spellStart"/>
-      <w:r>
-        <w:t>eg.</w:t>
-      </w:r>
-      <w:proofErr w:type="spellEnd"/>
-      <w:r>
-        <w:t xml:space="preserve"> If the server for the chatbot is unavailable, telling users that its </w:t>
-      </w:r>
-      <w:r>
-        <w:t>unavailable</w:t>
-      </w:r>
-      <w:r>
-        <w:t xml:space="preserve">). All errors the developer is aware have been accounted (on both sides of the project) and the code has been adjusted to make sure the project will not beak and show </w:t>
-      </w:r>
-      <w:r>
-        <w:t>unplanned</w:t>
-      </w:r>
-      <w:r>
-        <w:t xml:space="preserve"> errors or messages. Focusing on error handling ensures all users have a pleasant user experience.</w:t>
+        <w:t xml:space="preserve"> Errors will show useful information to users (eg. If the server for the chatbot is unavailable, telling users that its unavailable). All errors the developer is aware have been accounted (on both sides of the project) and the code has been adjusted to make sure the project will not beak and show unplanned errors or messages. Focusing on error handling ensures all users have a pleasant user experience.</w:t>
       </w:r>
     </w:p>
     <w:p>
@@ -5519,14 +5481,9 @@
       </w:pPr>
       <w:bookmarkStart w:id="29" w:name="_Toc165149951"/>
       <w:r>
-        <w:t xml:space="preserve">Colour </w:t>
-      </w:r>
-      <w:proofErr w:type="gramStart"/>
-      <w:r>
-        <w:t>theory</w:t>
+        <w:t>Colour theory</w:t>
       </w:r>
       <w:bookmarkEnd w:id="29"/>
-      <w:proofErr w:type="gramEnd"/>
       <w:r>
         <w:t xml:space="preserve"> </w:t>
       </w:r>
@@ -6200,15 +6157,7 @@
         <w:t>simplicity,</w:t>
       </w:r>
       <w:r>
-        <w:t xml:space="preserve"> </w:t>
-      </w:r>
-      <w:proofErr w:type="gramStart"/>
-      <w:r>
-        <w:t>The</w:t>
-      </w:r>
-      <w:proofErr w:type="gramEnd"/>
-      <w:r>
-        <w:t xml:space="preserve"> diagram has narrowed users down to user/customer and client.</w:t>
+        <w:t xml:space="preserve"> The diagram has narrowed users down to user/customer and client.</w:t>
       </w:r>
     </w:p>
     <w:p>
@@ -6531,31 +6480,13 @@
       <w:r>
         <w:t xml:space="preserve">, C.  (2021). </w:t>
       </w:r>
-      <w:proofErr w:type="spellStart"/>
       <w:r>
         <w:rPr>
           <w:i/>
           <w:iCs/>
         </w:rPr>
-        <w:t>Color</w:t>
-      </w:r>
-      <w:proofErr w:type="spellEnd"/>
-      <w:r>
-        <w:rPr>
-          <w:i/>
-          <w:iCs/>
-        </w:rPr>
-        <w:t xml:space="preserve"> Theory for Designers, Part 1: The Meaning of </w:t>
-      </w:r>
-      <w:proofErr w:type="spellStart"/>
-      <w:r>
-        <w:rPr>
-          <w:i/>
-          <w:iCs/>
-        </w:rPr>
-        <w:t>Color</w:t>
-      </w:r>
-      <w:proofErr w:type="spellEnd"/>
+        <w:t>Color Theory for Designers, Part 1: The Meaning of Color</w:t>
+      </w:r>
       <w:r>
         <w:rPr>
           <w:i/>
@@ -6610,7 +6541,7 @@
 </file>
 
 <file path=word/endnotes.xml><?xml version="1.0" encoding="utf-8"?>
-<w:endnotes xmlns:wpc="http://schemas.microsoft.com/office/word/2010/wordprocessingCanvas" xmlns:cx="http://schemas.microsoft.com/office/drawing/2014/chartex" xmlns:cx1="http://schemas.microsoft.com/office/drawing/2015/9/8/chartex" xmlns:cx2="http://schemas.microsoft.com/office/drawing/2015/10/21/chartex" xmlns:cx3="http://schemas.microsoft.com/office/drawing/2016/5/9/chartex" xmlns:cx4="http://schemas.microsoft.com/office/drawing/2016/5/10/chartex" xmlns:cx5="http://schemas.microsoft.com/office/drawing/2016/5/11/chartex" xmlns:cx6="http://schemas.microsoft.com/office/drawing/2016/5/12/chartex" xmlns:cx7="http://schemas.microsoft.com/office/drawing/2016/5/13/chartex" xmlns:cx8="http://schemas.microsoft.com/office/drawing/2016/5/14/chartex" xmlns:mc="http://schemas.openxmlformats.org/markup-compatibility/2006" xmlns:aink="http://schemas.microsoft.com/office/drawing/2016/ink" xmlns:am3d="http://schemas.microsoft.com/office/drawing/2017/model3d" xmlns:o="urn:schemas-microsoft-com:office:office" xmlns:oel="http://schemas.microsoft.com/office/2019/extlst" xmlns:r="http://schemas.openxmlformats.org/officeDocument/2006/relationships" xmlns:m="http://schemas.openxmlformats.org/officeDocument/2006/math" xmlns:v="urn:schemas-microsoft-com:vml" xmlns:wp14="http://schemas.microsoft.com/office/word/2010/wordprocessingDrawing" xmlns:wp="http://schemas.openxmlformats.org/drawingml/2006/wordprocessingDrawing" xmlns:w10="urn:schemas-microsoft-com:office:word" xmlns:w="http://schemas.openxmlformats.org/wordprocessingml/2006/main" xmlns:w14="http://schemas.microsoft.com/office/word/2010/wordml" xmlns:w15="http://schemas.microsoft.com/office/word/2012/wordml" xmlns:w16cex="http://schemas.microsoft.com/office/word/2018/wordml/cex" xmlns:w16cid="http://schemas.microsoft.com/office/word/2016/wordml/cid" xmlns:w16="http://schemas.microsoft.com/office/word/2018/wordml" xmlns:w16sdtdh="http://schemas.microsoft.com/office/word/2020/wordml/sdtdatahash" xmlns:w16se="http://schemas.microsoft.com/office/word/2015/wordml/symex" xmlns:wpg="http://schemas.microsoft.com/office/word/2010/wordprocessingGroup" xmlns:wpi="http://schemas.microsoft.com/office/word/2010/wordprocessingInk" xmlns:wne="http://schemas.microsoft.com/office/word/2006/wordml" xmlns:wps="http://schemas.microsoft.com/office/word/2010/wordprocessingShape" mc:Ignorable="w14 w15 w16se w16cid w16 w16cex w16sdtdh wp14">
+<w:endnotes xmlns:wpc="http://schemas.microsoft.com/office/word/2010/wordprocessingCanvas" xmlns:cx="http://schemas.microsoft.com/office/drawing/2014/chartex" xmlns:cx1="http://schemas.microsoft.com/office/drawing/2015/9/8/chartex" xmlns:cx2="http://schemas.microsoft.com/office/drawing/2015/10/21/chartex" xmlns:cx3="http://schemas.microsoft.com/office/drawing/2016/5/9/chartex" xmlns:cx4="http://schemas.microsoft.com/office/drawing/2016/5/10/chartex" xmlns:cx5="http://schemas.microsoft.com/office/drawing/2016/5/11/chartex" xmlns:cx6="http://schemas.microsoft.com/office/drawing/2016/5/12/chartex" xmlns:cx7="http://schemas.microsoft.com/office/drawing/2016/5/13/chartex" xmlns:cx8="http://schemas.microsoft.com/office/drawing/2016/5/14/chartex" xmlns:mc="http://schemas.openxmlformats.org/markup-compatibility/2006" xmlns:aink="http://schemas.microsoft.com/office/drawing/2016/ink" xmlns:am3d="http://schemas.microsoft.com/office/drawing/2017/model3d" xmlns:o="urn:schemas-microsoft-com:office:office" xmlns:oel="http://schemas.microsoft.com/office/2019/extlst" xmlns:r="http://schemas.openxmlformats.org/officeDocument/2006/relationships" xmlns:m="http://schemas.openxmlformats.org/officeDocument/2006/math" xmlns:v="urn:schemas-microsoft-com:vml" xmlns:wp14="http://schemas.microsoft.com/office/word/2010/wordprocessingDrawing" xmlns:wp="http://schemas.openxmlformats.org/drawingml/2006/wordprocessingDrawing" xmlns:w10="urn:schemas-microsoft-com:office:word" xmlns:w="http://schemas.openxmlformats.org/wordprocessingml/2006/main" xmlns:w14="http://schemas.microsoft.com/office/word/2010/wordml" xmlns:w15="http://schemas.microsoft.com/office/word/2012/wordml" xmlns:w16cex="http://schemas.microsoft.com/office/word/2018/wordml/cex" xmlns:w16cid="http://schemas.microsoft.com/office/word/2016/wordml/cid" xmlns:w16="http://schemas.microsoft.com/office/word/2018/wordml" xmlns:w16du="http://schemas.microsoft.com/office/word/2023/wordml/word16du" xmlns:w16sdtdh="http://schemas.microsoft.com/office/word/2020/wordml/sdtdatahash" xmlns:w16se="http://schemas.microsoft.com/office/word/2015/wordml/symex" xmlns:wpg="http://schemas.microsoft.com/office/word/2010/wordprocessingGroup" xmlns:wpi="http://schemas.microsoft.com/office/word/2010/wordprocessingInk" xmlns:wne="http://schemas.microsoft.com/office/word/2006/wordml" xmlns:wps="http://schemas.microsoft.com/office/word/2010/wordprocessingShape" mc:Ignorable="w14 w15 w16se w16cid w16 w16cex w16sdtdh w16du wp14">
   <w:endnote w:type="separator" w:id="-1">
     <w:p>
       <w:pPr>
@@ -6642,7 +6573,7 @@
 </file>
 
 <file path=word/footer1.xml><?xml version="1.0" encoding="utf-8"?>
-<w:ftr xmlns:wpc="http://schemas.microsoft.com/office/word/2010/wordprocessingCanvas" xmlns:cx="http://schemas.microsoft.com/office/drawing/2014/chartex" xmlns:cx1="http://schemas.microsoft.com/office/drawing/2015/9/8/chartex" xmlns:cx2="http://schemas.microsoft.com/office/drawing/2015/10/21/chartex" xmlns:cx3="http://schemas.microsoft.com/office/drawing/2016/5/9/chartex" xmlns:cx4="http://schemas.microsoft.com/office/drawing/2016/5/10/chartex" xmlns:cx5="http://schemas.microsoft.com/office/drawing/2016/5/11/chartex" xmlns:cx6="http://schemas.microsoft.com/office/drawing/2016/5/12/chartex" xmlns:cx7="http://schemas.microsoft.com/office/drawing/2016/5/13/chartex" xmlns:cx8="http://schemas.microsoft.com/office/drawing/2016/5/14/chartex" xmlns:mc="http://schemas.openxmlformats.org/markup-compatibility/2006" xmlns:aink="http://schemas.microsoft.com/office/drawing/2016/ink" xmlns:am3d="http://schemas.microsoft.com/office/drawing/2017/model3d" xmlns:o="urn:schemas-microsoft-com:office:office" xmlns:oel="http://schemas.microsoft.com/office/2019/extlst" xmlns:r="http://schemas.openxmlformats.org/officeDocument/2006/relationships" xmlns:m="http://schemas.openxmlformats.org/officeDocument/2006/math" xmlns:v="urn:schemas-microsoft-com:vml" xmlns:wp14="http://schemas.microsoft.com/office/word/2010/wordprocessingDrawing" xmlns:wp="http://schemas.openxmlformats.org/drawingml/2006/wordprocessingDrawing" xmlns:w10="urn:schemas-microsoft-com:office:word" xmlns:w="http://schemas.openxmlformats.org/wordprocessingml/2006/main" xmlns:w14="http://schemas.microsoft.com/office/word/2010/wordml" xmlns:w15="http://schemas.microsoft.com/office/word/2012/wordml" xmlns:w16cex="http://schemas.microsoft.com/office/word/2018/wordml/cex" xmlns:w16cid="http://schemas.microsoft.com/office/word/2016/wordml/cid" xmlns:w16="http://schemas.microsoft.com/office/word/2018/wordml" xmlns:w16sdtdh="http://schemas.microsoft.com/office/word/2020/wordml/sdtdatahash" xmlns:w16se="http://schemas.microsoft.com/office/word/2015/wordml/symex" xmlns:wpg="http://schemas.microsoft.com/office/word/2010/wordprocessingGroup" xmlns:wpi="http://schemas.microsoft.com/office/word/2010/wordprocessingInk" xmlns:wne="http://schemas.microsoft.com/office/word/2006/wordml" xmlns:wps="http://schemas.microsoft.com/office/word/2010/wordprocessingShape" mc:Ignorable="w14 w15 w16se w16cid w16 w16cex w16sdtdh wp14">
+<w:ftr xmlns:wpc="http://schemas.microsoft.com/office/word/2010/wordprocessingCanvas" xmlns:cx="http://schemas.microsoft.com/office/drawing/2014/chartex" xmlns:cx1="http://schemas.microsoft.com/office/drawing/2015/9/8/chartex" xmlns:cx2="http://schemas.microsoft.com/office/drawing/2015/10/21/chartex" xmlns:cx3="http://schemas.microsoft.com/office/drawing/2016/5/9/chartex" xmlns:cx4="http://schemas.microsoft.com/office/drawing/2016/5/10/chartex" xmlns:cx5="http://schemas.microsoft.com/office/drawing/2016/5/11/chartex" xmlns:cx6="http://schemas.microsoft.com/office/drawing/2016/5/12/chartex" xmlns:cx7="http://schemas.microsoft.com/office/drawing/2016/5/13/chartex" xmlns:cx8="http://schemas.microsoft.com/office/drawing/2016/5/14/chartex" xmlns:mc="http://schemas.openxmlformats.org/markup-compatibility/2006" xmlns:aink="http://schemas.microsoft.com/office/drawing/2016/ink" xmlns:am3d="http://schemas.microsoft.com/office/drawing/2017/model3d" xmlns:o="urn:schemas-microsoft-com:office:office" xmlns:oel="http://schemas.microsoft.com/office/2019/extlst" xmlns:r="http://schemas.openxmlformats.org/officeDocument/2006/relationships" xmlns:m="http://schemas.openxmlformats.org/officeDocument/2006/math" xmlns:v="urn:schemas-microsoft-com:vml" xmlns:wp14="http://schemas.microsoft.com/office/word/2010/wordprocessingDrawing" xmlns:wp="http://schemas.openxmlformats.org/drawingml/2006/wordprocessingDrawing" xmlns:w10="urn:schemas-microsoft-com:office:word" xmlns:w="http://schemas.openxmlformats.org/wordprocessingml/2006/main" xmlns:w14="http://schemas.microsoft.com/office/word/2010/wordml" xmlns:w15="http://schemas.microsoft.com/office/word/2012/wordml" xmlns:w16cex="http://schemas.microsoft.com/office/word/2018/wordml/cex" xmlns:w16cid="http://schemas.microsoft.com/office/word/2016/wordml/cid" xmlns:w16="http://schemas.microsoft.com/office/word/2018/wordml" xmlns:w16du="http://schemas.microsoft.com/office/word/2023/wordml/word16du" xmlns:w16sdtdh="http://schemas.microsoft.com/office/word/2020/wordml/sdtdatahash" xmlns:w16se="http://schemas.microsoft.com/office/word/2015/wordml/symex" xmlns:wpg="http://schemas.microsoft.com/office/word/2010/wordprocessingGroup" xmlns:wpi="http://schemas.microsoft.com/office/word/2010/wordprocessingInk" xmlns:wne="http://schemas.microsoft.com/office/word/2006/wordml" xmlns:wps="http://schemas.microsoft.com/office/word/2010/wordprocessingShape" mc:Ignorable="w14 w15 w16se w16cid w16 w16cex w16sdtdh w16du wp14">
   <w:sdt>
     <w:sdtPr>
       <w:id w:val="-2130159179"/>
@@ -6695,7 +6626,7 @@
 </file>
 
 <file path=word/footer2.xml><?xml version="1.0" encoding="utf-8"?>
-<w:ftr xmlns:wpc="http://schemas.microsoft.com/office/word/2010/wordprocessingCanvas" xmlns:cx="http://schemas.microsoft.com/office/drawing/2014/chartex" xmlns:cx1="http://schemas.microsoft.com/office/drawing/2015/9/8/chartex" xmlns:cx2="http://schemas.microsoft.com/office/drawing/2015/10/21/chartex" xmlns:cx3="http://schemas.microsoft.com/office/drawing/2016/5/9/chartex" xmlns:cx4="http://schemas.microsoft.com/office/drawing/2016/5/10/chartex" xmlns:cx5="http://schemas.microsoft.com/office/drawing/2016/5/11/chartex" xmlns:cx6="http://schemas.microsoft.com/office/drawing/2016/5/12/chartex" xmlns:cx7="http://schemas.microsoft.com/office/drawing/2016/5/13/chartex" xmlns:cx8="http://schemas.microsoft.com/office/drawing/2016/5/14/chartex" xmlns:mc="http://schemas.openxmlformats.org/markup-compatibility/2006" xmlns:aink="http://schemas.microsoft.com/office/drawing/2016/ink" xmlns:am3d="http://schemas.microsoft.com/office/drawing/2017/model3d" xmlns:o="urn:schemas-microsoft-com:office:office" xmlns:oel="http://schemas.microsoft.com/office/2019/extlst" xmlns:r="http://schemas.openxmlformats.org/officeDocument/2006/relationships" xmlns:m="http://schemas.openxmlformats.org/officeDocument/2006/math" xmlns:v="urn:schemas-microsoft-com:vml" xmlns:wp14="http://schemas.microsoft.com/office/word/2010/wordprocessingDrawing" xmlns:wp="http://schemas.openxmlformats.org/drawingml/2006/wordprocessingDrawing" xmlns:w10="urn:schemas-microsoft-com:office:word" xmlns:w="http://schemas.openxmlformats.org/wordprocessingml/2006/main" xmlns:w14="http://schemas.microsoft.com/office/word/2010/wordml" xmlns:w15="http://schemas.microsoft.com/office/word/2012/wordml" xmlns:w16cex="http://schemas.microsoft.com/office/word/2018/wordml/cex" xmlns:w16cid="http://schemas.microsoft.com/office/word/2016/wordml/cid" xmlns:w16="http://schemas.microsoft.com/office/word/2018/wordml" xmlns:w16sdtdh="http://schemas.microsoft.com/office/word/2020/wordml/sdtdatahash" xmlns:w16se="http://schemas.microsoft.com/office/word/2015/wordml/symex" xmlns:wpg="http://schemas.microsoft.com/office/word/2010/wordprocessingGroup" xmlns:wpi="http://schemas.microsoft.com/office/word/2010/wordprocessingInk" xmlns:wne="http://schemas.microsoft.com/office/word/2006/wordml" xmlns:wps="http://schemas.microsoft.com/office/word/2010/wordprocessingShape" mc:Ignorable="w14 w15 w16se w16cid w16 w16cex w16sdtdh wp14">
+<w:ftr xmlns:wpc="http://schemas.microsoft.com/office/word/2010/wordprocessingCanvas" xmlns:cx="http://schemas.microsoft.com/office/drawing/2014/chartex" xmlns:cx1="http://schemas.microsoft.com/office/drawing/2015/9/8/chartex" xmlns:cx2="http://schemas.microsoft.com/office/drawing/2015/10/21/chartex" xmlns:cx3="http://schemas.microsoft.com/office/drawing/2016/5/9/chartex" xmlns:cx4="http://schemas.microsoft.com/office/drawing/2016/5/10/chartex" xmlns:cx5="http://schemas.microsoft.com/office/drawing/2016/5/11/chartex" xmlns:cx6="http://schemas.microsoft.com/office/drawing/2016/5/12/chartex" xmlns:cx7="http://schemas.microsoft.com/office/drawing/2016/5/13/chartex" xmlns:cx8="http://schemas.microsoft.com/office/drawing/2016/5/14/chartex" xmlns:mc="http://schemas.openxmlformats.org/markup-compatibility/2006" xmlns:aink="http://schemas.microsoft.com/office/drawing/2016/ink" xmlns:am3d="http://schemas.microsoft.com/office/drawing/2017/model3d" xmlns:o="urn:schemas-microsoft-com:office:office" xmlns:oel="http://schemas.microsoft.com/office/2019/extlst" xmlns:r="http://schemas.openxmlformats.org/officeDocument/2006/relationships" xmlns:m="http://schemas.openxmlformats.org/officeDocument/2006/math" xmlns:v="urn:schemas-microsoft-com:vml" xmlns:wp14="http://schemas.microsoft.com/office/word/2010/wordprocessingDrawing" xmlns:wp="http://schemas.openxmlformats.org/drawingml/2006/wordprocessingDrawing" xmlns:w10="urn:schemas-microsoft-com:office:word" xmlns:w="http://schemas.openxmlformats.org/wordprocessingml/2006/main" xmlns:w14="http://schemas.microsoft.com/office/word/2010/wordml" xmlns:w15="http://schemas.microsoft.com/office/word/2012/wordml" xmlns:w16cex="http://schemas.microsoft.com/office/word/2018/wordml/cex" xmlns:w16cid="http://schemas.microsoft.com/office/word/2016/wordml/cid" xmlns:w16="http://schemas.microsoft.com/office/word/2018/wordml" xmlns:w16du="http://schemas.microsoft.com/office/word/2023/wordml/word16du" xmlns:w16sdtdh="http://schemas.microsoft.com/office/word/2020/wordml/sdtdatahash" xmlns:w16se="http://schemas.microsoft.com/office/word/2015/wordml/symex" xmlns:wpg="http://schemas.microsoft.com/office/word/2010/wordprocessingGroup" xmlns:wpi="http://schemas.microsoft.com/office/word/2010/wordprocessingInk" xmlns:wne="http://schemas.microsoft.com/office/word/2006/wordml" xmlns:wps="http://schemas.microsoft.com/office/word/2010/wordprocessingShape" mc:Ignorable="w14 w15 w16se w16cid w16 w16cex w16sdtdh w16du wp14">
   <w:sdt>
     <w:sdtPr>
       <w:id w:val="-2103632946"/>
@@ -6748,7 +6679,7 @@
 </file>
 
 <file path=word/footer3.xml><?xml version="1.0" encoding="utf-8"?>
-<w:ftr xmlns:wpc="http://schemas.microsoft.com/office/word/2010/wordprocessingCanvas" xmlns:cx="http://schemas.microsoft.com/office/drawing/2014/chartex" xmlns:cx1="http://schemas.microsoft.com/office/drawing/2015/9/8/chartex" xmlns:cx2="http://schemas.microsoft.com/office/drawing/2015/10/21/chartex" xmlns:cx3="http://schemas.microsoft.com/office/drawing/2016/5/9/chartex" xmlns:cx4="http://schemas.microsoft.com/office/drawing/2016/5/10/chartex" xmlns:cx5="http://schemas.microsoft.com/office/drawing/2016/5/11/chartex" xmlns:cx6="http://schemas.microsoft.com/office/drawing/2016/5/12/chartex" xmlns:cx7="http://schemas.microsoft.com/office/drawing/2016/5/13/chartex" xmlns:cx8="http://schemas.microsoft.com/office/drawing/2016/5/14/chartex" xmlns:mc="http://schemas.openxmlformats.org/markup-compatibility/2006" xmlns:aink="http://schemas.microsoft.com/office/drawing/2016/ink" xmlns:am3d="http://schemas.microsoft.com/office/drawing/2017/model3d" xmlns:o="urn:schemas-microsoft-com:office:office" xmlns:oel="http://schemas.microsoft.com/office/2019/extlst" xmlns:r="http://schemas.openxmlformats.org/officeDocument/2006/relationships" xmlns:m="http://schemas.openxmlformats.org/officeDocument/2006/math" xmlns:v="urn:schemas-microsoft-com:vml" xmlns:wp14="http://schemas.microsoft.com/office/word/2010/wordprocessingDrawing" xmlns:wp="http://schemas.openxmlformats.org/drawingml/2006/wordprocessingDrawing" xmlns:w10="urn:schemas-microsoft-com:office:word" xmlns:w="http://schemas.openxmlformats.org/wordprocessingml/2006/main" xmlns:w14="http://schemas.microsoft.com/office/word/2010/wordml" xmlns:w15="http://schemas.microsoft.com/office/word/2012/wordml" xmlns:w16cex="http://schemas.microsoft.com/office/word/2018/wordml/cex" xmlns:w16cid="http://schemas.microsoft.com/office/word/2016/wordml/cid" xmlns:w16="http://schemas.microsoft.com/office/word/2018/wordml" xmlns:w16sdtdh="http://schemas.microsoft.com/office/word/2020/wordml/sdtdatahash" xmlns:w16se="http://schemas.microsoft.com/office/word/2015/wordml/symex" xmlns:wpg="http://schemas.microsoft.com/office/word/2010/wordprocessingGroup" xmlns:wpi="http://schemas.microsoft.com/office/word/2010/wordprocessingInk" xmlns:wne="http://schemas.microsoft.com/office/word/2006/wordml" xmlns:wps="http://schemas.microsoft.com/office/word/2010/wordprocessingShape" mc:Ignorable="w14 w15 w16se w16cid w16 w16cex w16sdtdh wp14">
+<w:ftr xmlns:wpc="http://schemas.microsoft.com/office/word/2010/wordprocessingCanvas" xmlns:cx="http://schemas.microsoft.com/office/drawing/2014/chartex" xmlns:cx1="http://schemas.microsoft.com/office/drawing/2015/9/8/chartex" xmlns:cx2="http://schemas.microsoft.com/office/drawing/2015/10/21/chartex" xmlns:cx3="http://schemas.microsoft.com/office/drawing/2016/5/9/chartex" xmlns:cx4="http://schemas.microsoft.com/office/drawing/2016/5/10/chartex" xmlns:cx5="http://schemas.microsoft.com/office/drawing/2016/5/11/chartex" xmlns:cx6="http://schemas.microsoft.com/office/drawing/2016/5/12/chartex" xmlns:cx7="http://schemas.microsoft.com/office/drawing/2016/5/13/chartex" xmlns:cx8="http://schemas.microsoft.com/office/drawing/2016/5/14/chartex" xmlns:mc="http://schemas.openxmlformats.org/markup-compatibility/2006" xmlns:aink="http://schemas.microsoft.com/office/drawing/2016/ink" xmlns:am3d="http://schemas.microsoft.com/office/drawing/2017/model3d" xmlns:o="urn:schemas-microsoft-com:office:office" xmlns:oel="http://schemas.microsoft.com/office/2019/extlst" xmlns:r="http://schemas.openxmlformats.org/officeDocument/2006/relationships" xmlns:m="http://schemas.openxmlformats.org/officeDocument/2006/math" xmlns:v="urn:schemas-microsoft-com:vml" xmlns:wp14="http://schemas.microsoft.com/office/word/2010/wordprocessingDrawing" xmlns:wp="http://schemas.openxmlformats.org/drawingml/2006/wordprocessingDrawing" xmlns:w10="urn:schemas-microsoft-com:office:word" xmlns:w="http://schemas.openxmlformats.org/wordprocessingml/2006/main" xmlns:w14="http://schemas.microsoft.com/office/word/2010/wordml" xmlns:w15="http://schemas.microsoft.com/office/word/2012/wordml" xmlns:w16cex="http://schemas.microsoft.com/office/word/2018/wordml/cex" xmlns:w16cid="http://schemas.microsoft.com/office/word/2016/wordml/cid" xmlns:w16="http://schemas.microsoft.com/office/word/2018/wordml" xmlns:w16du="http://schemas.microsoft.com/office/word/2023/wordml/word16du" xmlns:w16sdtdh="http://schemas.microsoft.com/office/word/2020/wordml/sdtdatahash" xmlns:w16se="http://schemas.microsoft.com/office/word/2015/wordml/symex" xmlns:wpg="http://schemas.microsoft.com/office/word/2010/wordprocessingGroup" xmlns:wpi="http://schemas.microsoft.com/office/word/2010/wordprocessingInk" xmlns:wne="http://schemas.microsoft.com/office/word/2006/wordml" xmlns:wps="http://schemas.microsoft.com/office/word/2010/wordprocessingShape" mc:Ignorable="w14 w15 w16se w16cid w16 w16cex w16sdtdh w16du wp14">
   <w:sdt>
     <w:sdtPr>
       <w:id w:val="1629045577"/>
@@ -6801,7 +6732,7 @@
 </file>
 
 <file path=word/footer4.xml><?xml version="1.0" encoding="utf-8"?>
-<w:ftr xmlns:wpc="http://schemas.microsoft.com/office/word/2010/wordprocessingCanvas" xmlns:cx="http://schemas.microsoft.com/office/drawing/2014/chartex" xmlns:cx1="http://schemas.microsoft.com/office/drawing/2015/9/8/chartex" xmlns:cx2="http://schemas.microsoft.com/office/drawing/2015/10/21/chartex" xmlns:cx3="http://schemas.microsoft.com/office/drawing/2016/5/9/chartex" xmlns:cx4="http://schemas.microsoft.com/office/drawing/2016/5/10/chartex" xmlns:cx5="http://schemas.microsoft.com/office/drawing/2016/5/11/chartex" xmlns:cx6="http://schemas.microsoft.com/office/drawing/2016/5/12/chartex" xmlns:cx7="http://schemas.microsoft.com/office/drawing/2016/5/13/chartex" xmlns:cx8="http://schemas.microsoft.com/office/drawing/2016/5/14/chartex" xmlns:mc="http://schemas.openxmlformats.org/markup-compatibility/2006" xmlns:aink="http://schemas.microsoft.com/office/drawing/2016/ink" xmlns:am3d="http://schemas.microsoft.com/office/drawing/2017/model3d" xmlns:o="urn:schemas-microsoft-com:office:office" xmlns:oel="http://schemas.microsoft.com/office/2019/extlst" xmlns:r="http://schemas.openxmlformats.org/officeDocument/2006/relationships" xmlns:m="http://schemas.openxmlformats.org/officeDocument/2006/math" xmlns:v="urn:schemas-microsoft-com:vml" xmlns:wp14="http://schemas.microsoft.com/office/word/2010/wordprocessingDrawing" xmlns:wp="http://schemas.openxmlformats.org/drawingml/2006/wordprocessingDrawing" xmlns:w10="urn:schemas-microsoft-com:office:word" xmlns:w="http://schemas.openxmlformats.org/wordprocessingml/2006/main" xmlns:w14="http://schemas.microsoft.com/office/word/2010/wordml" xmlns:w15="http://schemas.microsoft.com/office/word/2012/wordml" xmlns:w16cex="http://schemas.microsoft.com/office/word/2018/wordml/cex" xmlns:w16cid="http://schemas.microsoft.com/office/word/2016/wordml/cid" xmlns:w16="http://schemas.microsoft.com/office/word/2018/wordml" xmlns:w16sdtdh="http://schemas.microsoft.com/office/word/2020/wordml/sdtdatahash" xmlns:w16se="http://schemas.microsoft.com/office/word/2015/wordml/symex" xmlns:wpg="http://schemas.microsoft.com/office/word/2010/wordprocessingGroup" xmlns:wpi="http://schemas.microsoft.com/office/word/2010/wordprocessingInk" xmlns:wne="http://schemas.microsoft.com/office/word/2006/wordml" xmlns:wps="http://schemas.microsoft.com/office/word/2010/wordprocessingShape" mc:Ignorable="w14 w15 w16se w16cid w16 w16cex w16sdtdh wp14">
+<w:ftr xmlns:wpc="http://schemas.microsoft.com/office/word/2010/wordprocessingCanvas" xmlns:cx="http://schemas.microsoft.com/office/drawing/2014/chartex" xmlns:cx1="http://schemas.microsoft.com/office/drawing/2015/9/8/chartex" xmlns:cx2="http://schemas.microsoft.com/office/drawing/2015/10/21/chartex" xmlns:cx3="http://schemas.microsoft.com/office/drawing/2016/5/9/chartex" xmlns:cx4="http://schemas.microsoft.com/office/drawing/2016/5/10/chartex" xmlns:cx5="http://schemas.microsoft.com/office/drawing/2016/5/11/chartex" xmlns:cx6="http://schemas.microsoft.com/office/drawing/2016/5/12/chartex" xmlns:cx7="http://schemas.microsoft.com/office/drawing/2016/5/13/chartex" xmlns:cx8="http://schemas.microsoft.com/office/drawing/2016/5/14/chartex" xmlns:mc="http://schemas.openxmlformats.org/markup-compatibility/2006" xmlns:aink="http://schemas.microsoft.com/office/drawing/2016/ink" xmlns:am3d="http://schemas.microsoft.com/office/drawing/2017/model3d" xmlns:o="urn:schemas-microsoft-com:office:office" xmlns:oel="http://schemas.microsoft.com/office/2019/extlst" xmlns:r="http://schemas.openxmlformats.org/officeDocument/2006/relationships" xmlns:m="http://schemas.openxmlformats.org/officeDocument/2006/math" xmlns:v="urn:schemas-microsoft-com:vml" xmlns:wp14="http://schemas.microsoft.com/office/word/2010/wordprocessingDrawing" xmlns:wp="http://schemas.openxmlformats.org/drawingml/2006/wordprocessingDrawing" xmlns:w10="urn:schemas-microsoft-com:office:word" xmlns:w="http://schemas.openxmlformats.org/wordprocessingml/2006/main" xmlns:w14="http://schemas.microsoft.com/office/word/2010/wordml" xmlns:w15="http://schemas.microsoft.com/office/word/2012/wordml" xmlns:w16cex="http://schemas.microsoft.com/office/word/2018/wordml/cex" xmlns:w16cid="http://schemas.microsoft.com/office/word/2016/wordml/cid" xmlns:w16="http://schemas.microsoft.com/office/word/2018/wordml" xmlns:w16du="http://schemas.microsoft.com/office/word/2023/wordml/word16du" xmlns:w16sdtdh="http://schemas.microsoft.com/office/word/2020/wordml/sdtdatahash" xmlns:w16se="http://schemas.microsoft.com/office/word/2015/wordml/symex" xmlns:wpg="http://schemas.microsoft.com/office/word/2010/wordprocessingGroup" xmlns:wpi="http://schemas.microsoft.com/office/word/2010/wordprocessingInk" xmlns:wne="http://schemas.microsoft.com/office/word/2006/wordml" xmlns:wps="http://schemas.microsoft.com/office/word/2010/wordprocessingShape" mc:Ignorable="w14 w15 w16se w16cid w16 w16cex w16sdtdh w16du wp14">
   <w:sdt>
     <w:sdtPr>
       <w:id w:val="-241877805"/>
@@ -6854,7 +6785,7 @@
 </file>
 
 <file path=word/footnotes.xml><?xml version="1.0" encoding="utf-8"?>
-<w:footnotes xmlns:wpc="http://schemas.microsoft.com/office/word/2010/wordprocessingCanvas" xmlns:cx="http://schemas.microsoft.com/office/drawing/2014/chartex" xmlns:cx1="http://schemas.microsoft.com/office/drawing/2015/9/8/chartex" xmlns:cx2="http://schemas.microsoft.com/office/drawing/2015/10/21/chartex" xmlns:cx3="http://schemas.microsoft.com/office/drawing/2016/5/9/chartex" xmlns:cx4="http://schemas.microsoft.com/office/drawing/2016/5/10/chartex" xmlns:cx5="http://schemas.microsoft.com/office/drawing/2016/5/11/chartex" xmlns:cx6="http://schemas.microsoft.com/office/drawing/2016/5/12/chartex" xmlns:cx7="http://schemas.microsoft.com/office/drawing/2016/5/13/chartex" xmlns:cx8="http://schemas.microsoft.com/office/drawing/2016/5/14/chartex" xmlns:mc="http://schemas.openxmlformats.org/markup-compatibility/2006" xmlns:aink="http://schemas.microsoft.com/office/drawing/2016/ink" xmlns:am3d="http://schemas.microsoft.com/office/drawing/2017/model3d" xmlns:o="urn:schemas-microsoft-com:office:office" xmlns:oel="http://schemas.microsoft.com/office/2019/extlst" xmlns:r="http://schemas.openxmlformats.org/officeDocument/2006/relationships" xmlns:m="http://schemas.openxmlformats.org/officeDocument/2006/math" xmlns:v="urn:schemas-microsoft-com:vml" xmlns:wp14="http://schemas.microsoft.com/office/word/2010/wordprocessingDrawing" xmlns:wp="http://schemas.openxmlformats.org/drawingml/2006/wordprocessingDrawing" xmlns:w10="urn:schemas-microsoft-com:office:word" xmlns:w="http://schemas.openxmlformats.org/wordprocessingml/2006/main" xmlns:w14="http://schemas.microsoft.com/office/word/2010/wordml" xmlns:w15="http://schemas.microsoft.com/office/word/2012/wordml" xmlns:w16cex="http://schemas.microsoft.com/office/word/2018/wordml/cex" xmlns:w16cid="http://schemas.microsoft.com/office/word/2016/wordml/cid" xmlns:w16="http://schemas.microsoft.com/office/word/2018/wordml" xmlns:w16sdtdh="http://schemas.microsoft.com/office/word/2020/wordml/sdtdatahash" xmlns:w16se="http://schemas.microsoft.com/office/word/2015/wordml/symex" xmlns:wpg="http://schemas.microsoft.com/office/word/2010/wordprocessingGroup" xmlns:wpi="http://schemas.microsoft.com/office/word/2010/wordprocessingInk" xmlns:wne="http://schemas.microsoft.com/office/word/2006/wordml" xmlns:wps="http://schemas.microsoft.com/office/word/2010/wordprocessingShape" mc:Ignorable="w14 w15 w16se w16cid w16 w16cex w16sdtdh wp14">
+<w:footnotes xmlns:wpc="http://schemas.microsoft.com/office/word/2010/wordprocessingCanvas" xmlns:cx="http://schemas.microsoft.com/office/drawing/2014/chartex" xmlns:cx1="http://schemas.microsoft.com/office/drawing/2015/9/8/chartex" xmlns:cx2="http://schemas.microsoft.com/office/drawing/2015/10/21/chartex" xmlns:cx3="http://schemas.microsoft.com/office/drawing/2016/5/9/chartex" xmlns:cx4="http://schemas.microsoft.com/office/drawing/2016/5/10/chartex" xmlns:cx5="http://schemas.microsoft.com/office/drawing/2016/5/11/chartex" xmlns:cx6="http://schemas.microsoft.com/office/drawing/2016/5/12/chartex" xmlns:cx7="http://schemas.microsoft.com/office/drawing/2016/5/13/chartex" xmlns:cx8="http://schemas.microsoft.com/office/drawing/2016/5/14/chartex" xmlns:mc="http://schemas.openxmlformats.org/markup-compatibility/2006" xmlns:aink="http://schemas.microsoft.com/office/drawing/2016/ink" xmlns:am3d="http://schemas.microsoft.com/office/drawing/2017/model3d" xmlns:o="urn:schemas-microsoft-com:office:office" xmlns:oel="http://schemas.microsoft.com/office/2019/extlst" xmlns:r="http://schemas.openxmlformats.org/officeDocument/2006/relationships" xmlns:m="http://schemas.openxmlformats.org/officeDocument/2006/math" xmlns:v="urn:schemas-microsoft-com:vml" xmlns:wp14="http://schemas.microsoft.com/office/word/2010/wordprocessingDrawing" xmlns:wp="http://schemas.openxmlformats.org/drawingml/2006/wordprocessingDrawing" xmlns:w10="urn:schemas-microsoft-com:office:word" xmlns:w="http://schemas.openxmlformats.org/wordprocessingml/2006/main" xmlns:w14="http://schemas.microsoft.com/office/word/2010/wordml" xmlns:w15="http://schemas.microsoft.com/office/word/2012/wordml" xmlns:w16cex="http://schemas.microsoft.com/office/word/2018/wordml/cex" xmlns:w16cid="http://schemas.microsoft.com/office/word/2016/wordml/cid" xmlns:w16="http://schemas.microsoft.com/office/word/2018/wordml" xmlns:w16du="http://schemas.microsoft.com/office/word/2023/wordml/word16du" xmlns:w16sdtdh="http://schemas.microsoft.com/office/word/2020/wordml/sdtdatahash" xmlns:w16se="http://schemas.microsoft.com/office/word/2015/wordml/symex" xmlns:wpg="http://schemas.microsoft.com/office/word/2010/wordprocessingGroup" xmlns:wpi="http://schemas.microsoft.com/office/word/2010/wordprocessingInk" xmlns:wne="http://schemas.microsoft.com/office/word/2006/wordml" xmlns:wps="http://schemas.microsoft.com/office/word/2010/wordprocessingShape" mc:Ignorable="w14 w15 w16se w16cid w16 w16cex w16sdtdh w16du wp14">
   <w:footnote w:type="separator" w:id="-1">
     <w:p>
       <w:pPr>
@@ -6886,7 +6817,7 @@
 </file>
 
 <file path=word/header1.xml><?xml version="1.0" encoding="utf-8"?>
-<w:hdr xmlns:wpc="http://schemas.microsoft.com/office/word/2010/wordprocessingCanvas" xmlns:cx="http://schemas.microsoft.com/office/drawing/2014/chartex" xmlns:cx1="http://schemas.microsoft.com/office/drawing/2015/9/8/chartex" xmlns:cx2="http://schemas.microsoft.com/office/drawing/2015/10/21/chartex" xmlns:cx3="http://schemas.microsoft.com/office/drawing/2016/5/9/chartex" xmlns:cx4="http://schemas.microsoft.com/office/drawing/2016/5/10/chartex" xmlns:cx5="http://schemas.microsoft.com/office/drawing/2016/5/11/chartex" xmlns:cx6="http://schemas.microsoft.com/office/drawing/2016/5/12/chartex" xmlns:cx7="http://schemas.microsoft.com/office/drawing/2016/5/13/chartex" xmlns:cx8="http://schemas.microsoft.com/office/drawing/2016/5/14/chartex" xmlns:mc="http://schemas.openxmlformats.org/markup-compatibility/2006" xmlns:aink="http://schemas.microsoft.com/office/drawing/2016/ink" xmlns:am3d="http://schemas.microsoft.com/office/drawing/2017/model3d" xmlns:o="urn:schemas-microsoft-com:office:office" xmlns:oel="http://schemas.microsoft.com/office/2019/extlst" xmlns:r="http://schemas.openxmlformats.org/officeDocument/2006/relationships" xmlns:m="http://schemas.openxmlformats.org/officeDocument/2006/math" xmlns:v="urn:schemas-microsoft-com:vml" xmlns:wp14="http://schemas.microsoft.com/office/word/2010/wordprocessingDrawing" xmlns:wp="http://schemas.openxmlformats.org/drawingml/2006/wordprocessingDrawing" xmlns:w10="urn:schemas-microsoft-com:office:word" xmlns:w="http://schemas.openxmlformats.org/wordprocessingml/2006/main" xmlns:w14="http://schemas.microsoft.com/office/word/2010/wordml" xmlns:w15="http://schemas.microsoft.com/office/word/2012/wordml" xmlns:w16cex="http://schemas.microsoft.com/office/word/2018/wordml/cex" xmlns:w16cid="http://schemas.microsoft.com/office/word/2016/wordml/cid" xmlns:w16="http://schemas.microsoft.com/office/word/2018/wordml" xmlns:w16sdtdh="http://schemas.microsoft.com/office/word/2020/wordml/sdtdatahash" xmlns:w16se="http://schemas.microsoft.com/office/word/2015/wordml/symex" xmlns:wpg="http://schemas.microsoft.com/office/word/2010/wordprocessingGroup" xmlns:wpi="http://schemas.microsoft.com/office/word/2010/wordprocessingInk" xmlns:wne="http://schemas.microsoft.com/office/word/2006/wordml" xmlns:wps="http://schemas.microsoft.com/office/word/2010/wordprocessingShape" mc:Ignorable="w14 w15 w16se w16cid w16 w16cex w16sdtdh wp14">
+<w:hdr xmlns:wpc="http://schemas.microsoft.com/office/word/2010/wordprocessingCanvas" xmlns:cx="http://schemas.microsoft.com/office/drawing/2014/chartex" xmlns:cx1="http://schemas.microsoft.com/office/drawing/2015/9/8/chartex" xmlns:cx2="http://schemas.microsoft.com/office/drawing/2015/10/21/chartex" xmlns:cx3="http://schemas.microsoft.com/office/drawing/2016/5/9/chartex" xmlns:cx4="http://schemas.microsoft.com/office/drawing/2016/5/10/chartex" xmlns:cx5="http://schemas.microsoft.com/office/drawing/2016/5/11/chartex" xmlns:cx6="http://schemas.microsoft.com/office/drawing/2016/5/12/chartex" xmlns:cx7="http://schemas.microsoft.com/office/drawing/2016/5/13/chartex" xmlns:cx8="http://schemas.microsoft.com/office/drawing/2016/5/14/chartex" xmlns:mc="http://schemas.openxmlformats.org/markup-compatibility/2006" xmlns:aink="http://schemas.microsoft.com/office/drawing/2016/ink" xmlns:am3d="http://schemas.microsoft.com/office/drawing/2017/model3d" xmlns:o="urn:schemas-microsoft-com:office:office" xmlns:oel="http://schemas.microsoft.com/office/2019/extlst" xmlns:r="http://schemas.openxmlformats.org/officeDocument/2006/relationships" xmlns:m="http://schemas.openxmlformats.org/officeDocument/2006/math" xmlns:v="urn:schemas-microsoft-com:vml" xmlns:wp14="http://schemas.microsoft.com/office/word/2010/wordprocessingDrawing" xmlns:wp="http://schemas.openxmlformats.org/drawingml/2006/wordprocessingDrawing" xmlns:w10="urn:schemas-microsoft-com:office:word" xmlns:w="http://schemas.openxmlformats.org/wordprocessingml/2006/main" xmlns:w14="http://schemas.microsoft.com/office/word/2010/wordml" xmlns:w15="http://schemas.microsoft.com/office/word/2012/wordml" xmlns:w16cex="http://schemas.microsoft.com/office/word/2018/wordml/cex" xmlns:w16cid="http://schemas.microsoft.com/office/word/2016/wordml/cid" xmlns:w16="http://schemas.microsoft.com/office/word/2018/wordml" xmlns:w16du="http://schemas.microsoft.com/office/word/2023/wordml/word16du" xmlns:w16sdtdh="http://schemas.microsoft.com/office/word/2020/wordml/sdtdatahash" xmlns:w16se="http://schemas.microsoft.com/office/word/2015/wordml/symex" xmlns:wpg="http://schemas.microsoft.com/office/word/2010/wordprocessingGroup" xmlns:wpi="http://schemas.microsoft.com/office/word/2010/wordprocessingInk" xmlns:wne="http://schemas.microsoft.com/office/word/2006/wordml" xmlns:wps="http://schemas.microsoft.com/office/word/2010/wordprocessingShape" mc:Ignorable="w14 w15 w16se w16cid w16 w16cex w16sdtdh w16du wp14">
   <w:p>
     <w:pPr>
       <w:pStyle w:val="Header"/>
@@ -6902,7 +6833,7 @@
 </file>
 
 <file path=word/styles.xml><?xml version="1.0" encoding="utf-8"?>
-<w:styles xmlns:mc="http://schemas.openxmlformats.org/markup-compatibility/2006" xmlns:r="http://schemas.openxmlformats.org/officeDocument/2006/relationships" xmlns:w="http://schemas.openxmlformats.org/wordprocessingml/2006/main" xmlns:w14="http://schemas.microsoft.com/office/word/2010/wordml" xmlns:w15="http://schemas.microsoft.com/office/word/2012/wordml" xmlns:w16cex="http://schemas.microsoft.com/office/word/2018/wordml/cex" xmlns:w16cid="http://schemas.microsoft.com/office/word/2016/wordml/cid" xmlns:w16="http://schemas.microsoft.com/office/word/2018/wordml" xmlns:w16sdtdh="http://schemas.microsoft.com/office/word/2020/wordml/sdtdatahash" xmlns:w16se="http://schemas.microsoft.com/office/word/2015/wordml/symex" mc:Ignorable="w14 w15 w16se w16cid w16 w16cex w16sdtdh">
+<w:styles xmlns:mc="http://schemas.openxmlformats.org/markup-compatibility/2006" xmlns:r="http://schemas.openxmlformats.org/officeDocument/2006/relationships" xmlns:w="http://schemas.openxmlformats.org/wordprocessingml/2006/main" xmlns:w14="http://schemas.microsoft.com/office/word/2010/wordml" xmlns:w15="http://schemas.microsoft.com/office/word/2012/wordml" xmlns:w16cex="http://schemas.microsoft.com/office/word/2018/wordml/cex" xmlns:w16cid="http://schemas.microsoft.com/office/word/2016/wordml/cid" xmlns:w16="http://schemas.microsoft.com/office/word/2018/wordml" xmlns:w16du="http://schemas.microsoft.com/office/word/2023/wordml/word16du" xmlns:w16sdtdh="http://schemas.microsoft.com/office/word/2020/wordml/sdtdatahash" xmlns:w16se="http://schemas.microsoft.com/office/word/2015/wordml/symex" mc:Ignorable="w14 w15 w16se w16cid w16 w16cex w16sdtdh w16du">
   <w:docDefaults>
     <w:rPrDefault>
       <w:rPr>
@@ -7803,7 +7734,7 @@
       </w:tcPr>
     </w:tblStylePr>
   </w:style>
-  <w:style w:type="table" w:styleId="GridTable7Colorful-Accent3">
+  <w:style w:type="table" w:styleId="GridTable7ColourfulAccent3">
     <w:name w:val="Grid Table 7 Colorful Accent 3"/>
     <w:basedOn w:val="TableNormal"/>
     <w:uiPriority w:val="52"/>
@@ -8779,14 +8710,6 @@
 </file>
 
 <file path=customXml/item1.xml><?xml version="1.0" encoding="utf-8"?>
-<p:properties xmlns:p="http://schemas.microsoft.com/office/2006/metadata/properties" xmlns:xsi="http://www.w3.org/2001/XMLSchema-instance" xmlns:pc="http://schemas.microsoft.com/office/infopath/2007/PartnerControls">
-  <documentManagement>
-    <_activity xmlns="728cd52a-ade2-4a1c-9181-c4f8ef135971" xsi:nil="true"/>
-  </documentManagement>
-</p:properties>
-</file>
-
-<file path=customXml/item2.xml><?xml version="1.0" encoding="utf-8"?>
 <?mso-contentType ?>
 <FormTemplates xmlns="http://schemas.microsoft.com/sharepoint/v3/contenttype/forms">
   <Display>DocumentLibraryForm</Display>
@@ -8795,7 +8718,19 @@
 </FormTemplates>
 </file>
 
+<file path=customXml/item2.xml><?xml version="1.0" encoding="utf-8"?>
+<p:properties xmlns:p="http://schemas.microsoft.com/office/2006/metadata/properties" xmlns:xsi="http://www.w3.org/2001/XMLSchema-instance" xmlns:pc="http://schemas.microsoft.com/office/infopath/2007/PartnerControls">
+  <documentManagement>
+    <_activity xmlns="728cd52a-ade2-4a1c-9181-c4f8ef135971" xsi:nil="true"/>
+  </documentManagement>
+</p:properties>
+</file>
+
 <file path=customXml/item3.xml><?xml version="1.0" encoding="utf-8"?>
+<b:Sources xmlns:b="http://schemas.openxmlformats.org/officeDocument/2006/bibliography" xmlns="http://schemas.openxmlformats.org/officeDocument/2006/bibliography" SelectedStyle="\APASixthEditionOfficeOnline.xsl" StyleName="APA" Version="6"/>
+</file>
+
+<file path=customXml/item4.xml><?xml version="1.0" encoding="utf-8"?>
 <ct:contentTypeSchema xmlns:ct="http://schemas.microsoft.com/office/2006/metadata/contentType" xmlns:ma="http://schemas.microsoft.com/office/2006/metadata/properties/metaAttributes" ct:_="" ma:_="" ma:contentTypeName="Document" ma:contentTypeID="0x010100BA9536D25D76BE4EBCDE1FCE01F35524" ma:contentTypeVersion="18" ma:contentTypeDescription="Create a new document." ma:contentTypeScope="" ma:versionID="c58322a8565cb4ac1119b7833ecc7d4b">
   <xsd:schema xmlns:xsd="http://www.w3.org/2001/XMLSchema" xmlns:xs="http://www.w3.org/2001/XMLSchema" xmlns:p="http://schemas.microsoft.com/office/2006/metadata/properties" xmlns:ns3="13133335-b05e-496b-b4e6-1d81a60a6cb1" xmlns:ns4="728cd52a-ade2-4a1c-9181-c4f8ef135971" targetNamespace="http://schemas.microsoft.com/office/2006/metadata/properties" ma:root="true" ma:fieldsID="693e472296d0b9c7070b963572f7eb46" ns3:_="" ns4:_="">
     <xsd:import namespace="13133335-b05e-496b-b4e6-1d81a60a6cb1"/>
@@ -9048,11 +8983,15 @@
 </ct:contentTypeSchema>
 </file>
 
-<file path=customXml/item4.xml><?xml version="1.0" encoding="utf-8"?>
-<b:Sources xmlns:b="http://schemas.openxmlformats.org/officeDocument/2006/bibliography" xmlns="http://schemas.openxmlformats.org/officeDocument/2006/bibliography" SelectedStyle="\APASixthEditionOfficeOnline.xsl" StyleName="APA" Version="6"/>
+<file path=customXml/itemProps1.xml><?xml version="1.0" encoding="utf-8"?>
+<ds:datastoreItem xmlns:ds="http://schemas.openxmlformats.org/officeDocument/2006/customXml" ds:itemID="{5E9DA49A-40BF-45EA-852D-66BE2DD1513F}">
+  <ds:schemaRefs>
+    <ds:schemaRef ds:uri="http://schemas.microsoft.com/sharepoint/v3/contenttype/forms"/>
+  </ds:schemaRefs>
+</ds:datastoreItem>
 </file>
 
-<file path=customXml/itemProps1.xml><?xml version="1.0" encoding="utf-8"?>
+<file path=customXml/itemProps2.xml><?xml version="1.0" encoding="utf-8"?>
 <ds:datastoreItem xmlns:ds="http://schemas.openxmlformats.org/officeDocument/2006/customXml" ds:itemID="{C19D1179-FB14-4D3D-9D2C-43ED7502284B}">
   <ds:schemaRefs>
     <ds:schemaRef ds:uri="http://schemas.microsoft.com/office/2006/metadata/properties"/>
@@ -9062,15 +9001,15 @@
 </ds:datastoreItem>
 </file>
 
-<file path=customXml/itemProps2.xml><?xml version="1.0" encoding="utf-8"?>
-<ds:datastoreItem xmlns:ds="http://schemas.openxmlformats.org/officeDocument/2006/customXml" ds:itemID="{5E9DA49A-40BF-45EA-852D-66BE2DD1513F}">
+<file path=customXml/itemProps3.xml><?xml version="1.0" encoding="utf-8"?>
+<ds:datastoreItem xmlns:ds="http://schemas.openxmlformats.org/officeDocument/2006/customXml" ds:itemID="{1296A0EA-273D-4555-A8C8-EF4266D95566}">
   <ds:schemaRefs>
-    <ds:schemaRef ds:uri="http://schemas.microsoft.com/sharepoint/v3/contenttype/forms"/>
+    <ds:schemaRef ds:uri="http://schemas.openxmlformats.org/officeDocument/2006/bibliography"/>
   </ds:schemaRefs>
 </ds:datastoreItem>
 </file>
 
-<file path=customXml/itemProps3.xml><?xml version="1.0" encoding="utf-8"?>
+<file path=customXml/itemProps4.xml><?xml version="1.0" encoding="utf-8"?>
 <ds:datastoreItem xmlns:ds="http://schemas.openxmlformats.org/officeDocument/2006/customXml" ds:itemID="{4C45CDC5-09B9-4BFB-A077-27C7973CF187}">
   <ds:schemaRefs>
     <ds:schemaRef ds:uri="http://schemas.microsoft.com/office/2006/metadata/contentType"/>
@@ -9087,12 +9026,4 @@
     <ds:schemaRef ds:uri="http://schemas.microsoft.com/internal/obd"/>
   </ds:schemaRefs>
 </ds:datastoreItem>
-</file>
-
-<file path=customXml/itemProps4.xml><?xml version="1.0" encoding="utf-8"?>
-<ds:datastoreItem xmlns:ds="http://schemas.openxmlformats.org/officeDocument/2006/customXml" ds:itemID="{1296A0EA-273D-4555-A8C8-EF4266D95566}">
-  <ds:schemaRefs>
-    <ds:schemaRef ds:uri="http://schemas.openxmlformats.org/officeDocument/2006/bibliography"/>
-  </ds:schemaRefs>
-</ds:datastoreItem>
 </file>
</xml_diff>